<commit_message>
Added conclusions and discussion. and hypothesis 1 a and 1b
</commit_message>
<xml_diff>
--- a/NLP Project - SA for hotel reviews.docx
+++ b/NLP Project - SA for hotel reviews.docx
@@ -300,7 +300,15 @@
         <w:t xml:space="preserve"> results</w:t>
       </w:r>
       <w:r>
-        <w:t>. This project will also analyze what kind of categories relate to each review and how do they correlate to positive or negative sentiments. It will also investigate what kind of named entities each review has and how do their presence correlate to the positive or negative sentiments. During this study, several hypotheses will be tested:  Presence of positive/negative sentiment associated Empath category in the review entails a positive/negative sentiment, presence of a given type of named entity entails positive sentiment/negative sentiment, negative sentiment entails more argumentation, badly written reviews are likely to be included in ambiguous class, ambiguous reviews are shorter,  ambiguous reviews have bad readability. All of the steps</w:t>
+        <w:t xml:space="preserve">. This project will also analyze what kind of categories relate to each review and how do they correlate to positive or negative sentiments. It will also investigate what kind of named entities each review has and how do their presence correlate to the positive or negative sentiments. During this study, several hypotheses will be tested:  Presence of positive/negative sentiment associated Empath category in the review entails a positive/negative sentiment, presence of a given type of named entity entails positive sentiment/negative sentiment, negative sentiment entails more argumentation, badly written reviews are likely to be included in ambiguous class, ambiguous reviews are shorter,  ambiguous reviews have bad readability. </w:t>
+      </w:r>
+      <w:proofErr w:type="gramStart"/>
+      <w:r>
+        <w:t>All of</w:t>
+      </w:r>
+      <w:proofErr w:type="gramEnd"/>
+      <w:r>
+        <w:t xml:space="preserve"> the steps</w:t>
       </w:r>
       <w:r>
         <w:t xml:space="preserve"> and the comparison of how well these tools can correlate the sentiments of user’s reviews is done by programming an application that can be ran step by step by using simple GUI.</w:t>
@@ -405,7 +413,15 @@
         <w:t>h</w:t>
       </w:r>
       <w:r>
-        <w:t xml:space="preserve"> approach [6,7]. Study by Al-Shabi [7]</w:t>
+        <w:t xml:space="preserve"> approach [6,7]. Study by Al-</w:t>
+      </w:r>
+      <w:proofErr w:type="spellStart"/>
+      <w:r>
+        <w:t>Shabi</w:t>
+      </w:r>
+      <w:proofErr w:type="spellEnd"/>
+      <w:r>
+        <w:t xml:space="preserve"> [7]</w:t>
       </w:r>
       <w:r>
         <w:t xml:space="preserve"> </w:t>
@@ -441,7 +457,15 @@
         <w:t>h</w:t>
       </w:r>
       <w:r>
-        <w:t xml:space="preserve"> with data from Kaggle containing ten thousand hotel reviews in English. The data will be used as is without largely preprocessing it. Study by Zibran [6] analyzed 4 lexicon</w:t>
+        <w:t xml:space="preserve"> with data from Kaggle containing ten thousand hotel reviews in English. The data will be used as is without largely preprocessing it. Study by </w:t>
+      </w:r>
+      <w:proofErr w:type="spellStart"/>
+      <w:r>
+        <w:t>Zibran</w:t>
+      </w:r>
+      <w:proofErr w:type="spellEnd"/>
+      <w:r>
+        <w:t xml:space="preserve"> [6] analyzed 4 lexicon</w:t>
       </w:r>
       <w:r>
         <w:t>-</w:t>
@@ -470,7 +494,15 @@
         <w:jc w:val="both"/>
       </w:pPr>
       <w:r>
-        <w:t>An empirical analysis by Singha et al [5] showed that there is a high correlation between customer ratings and sentiments. These types of findings set a stage for our study too. The study by Thelwall et al also shows that SentiStreng</w:t>
+        <w:t xml:space="preserve">An empirical analysis by Singha et al [5] showed that there is a high correlation between customer ratings and sentiments. These types of findings set a stage for our study too. The study by </w:t>
+      </w:r>
+      <w:proofErr w:type="spellStart"/>
+      <w:r>
+        <w:t>Thelwall</w:t>
+      </w:r>
+      <w:proofErr w:type="spellEnd"/>
+      <w:r>
+        <w:t xml:space="preserve"> et al also shows that SentiStreng</w:t>
       </w:r>
       <w:r>
         <w:t>th</w:t>
@@ -490,7 +522,15 @@
         <w:jc w:val="both"/>
       </w:pPr>
       <w:r>
-        <w:t xml:space="preserve">As it is clear, sentiment analysis can be ran by using different kind of tools. As a research problem, this is not unique or novel at all. This study aims to learn the pros and cons of the tools used by concentrating on two tools mainly, </w:t>
+        <w:t xml:space="preserve">As it is clear, sentiment analysis can be </w:t>
+      </w:r>
+      <w:proofErr w:type="gramStart"/>
+      <w:r>
+        <w:t>ran</w:t>
+      </w:r>
+      <w:proofErr w:type="gramEnd"/>
+      <w:r>
+        <w:t xml:space="preserve"> by using different kind of tools. As a research problem, this is not unique or novel at all. This study aims to learn the pros and cons of the tools used by concentrating on two tools mainly, </w:t>
       </w:r>
       <w:r>
         <w:lastRenderedPageBreak/>
@@ -661,7 +701,15 @@
         <w:t xml:space="preserve"> but the</w:t>
       </w:r>
       <w:r>
-        <w:t xml:space="preserve"> amount of erroneous reviews is not high and the impact is not seen as critical. </w:t>
+        <w:t xml:space="preserve"> amount of erroneous reviews is not </w:t>
+      </w:r>
+      <w:proofErr w:type="gramStart"/>
+      <w:r>
+        <w:t>high</w:t>
+      </w:r>
+      <w:proofErr w:type="gramEnd"/>
+      <w:r>
+        <w:t xml:space="preserve"> and the impact is not seen as critical. </w:t>
       </w:r>
       <w:r>
         <w:t>Three</w:t>
@@ -691,7 +739,25 @@
         <w:t>i</w:t>
       </w:r>
       <w:r>
-        <w:t>t is easier to analyze readability and whether a review is considered badly written. Finally, the data was cleaned up by removing unnecessary columns to speed up the process. Reviews.text and reviews.ratings were taken as is and also review.id was constructed. With this step, encoding was ensured to be utf-8 throughout the project.</w:t>
+        <w:t xml:space="preserve">t is easier to analyze readability and whether a review is considered badly written. Finally, the data was cleaned up by removing unnecessary columns to speed up the process. </w:t>
+      </w:r>
+      <w:proofErr w:type="spellStart"/>
+      <w:r>
+        <w:t>Reviews.text</w:t>
+      </w:r>
+      <w:proofErr w:type="spellEnd"/>
+      <w:r>
+        <w:t xml:space="preserve"> and </w:t>
+      </w:r>
+      <w:proofErr w:type="spellStart"/>
+      <w:proofErr w:type="gramStart"/>
+      <w:r>
+        <w:t>reviews.ratings</w:t>
+      </w:r>
+      <w:proofErr w:type="spellEnd"/>
+      <w:proofErr w:type="gramEnd"/>
+      <w:r>
+        <w:t xml:space="preserve"> were taken as is and also review.id was constructed. With this step, encoding was ensured to be utf-8 throughout the project.</w:t>
       </w:r>
     </w:p>
     <w:p>
@@ -798,7 +864,15 @@
         <w:jc w:val="both"/>
       </w:pPr>
       <w:r>
-        <w:t>The SentiStrength dictionary is constructed by combining LIWC and GI dictionaries similar to VADER, and also includes lists of emoticons, negations and intensifiers. SentiStrength is a sentiment analysis tool that performs with human level accuracy in English social media texts [8].  It is lexicon</w:t>
+        <w:t xml:space="preserve">The SentiStrength dictionary is constructed by combining LIWC and GI dictionaries </w:t>
+      </w:r>
+      <w:proofErr w:type="gramStart"/>
+      <w:r>
+        <w:t>similar to</w:t>
+      </w:r>
+      <w:proofErr w:type="gramEnd"/>
+      <w:r>
+        <w:t xml:space="preserve"> VADER, and also includes lists of emoticons, negations and intensifiers. SentiStrength is a sentiment analysis tool that performs with human level accuracy in English social media texts [8].  It is lexicon</w:t>
       </w:r>
       <w:r>
         <w:t>-</w:t>
@@ -945,10 +1019,26 @@
         <w:jc w:val="both"/>
       </w:pPr>
       <w:r>
-        <w:t xml:space="preserve">To replace AWS Comprehend, we decided to use NLTK Vader. Vader by Gilbert et al [11] </w:t>
-      </w:r>
-      <w:r>
-        <w:t>in their study present and evaluate Vader, Valence Aware Dictionary and sEntiment Reasoner. Vader is a simple lexicon and rule-based model for sentiment analysis. It is specifically attuned to polarity and intensity of sentiment expressed in social media texts. It works well on texts from other domains too [12].</w:t>
+        <w:t xml:space="preserve">To replace </w:t>
+      </w:r>
+      <w:proofErr w:type="gramStart"/>
+      <w:r>
+        <w:t>AWS</w:t>
+      </w:r>
+      <w:proofErr w:type="gramEnd"/>
+      <w:r>
+        <w:t xml:space="preserve"> Comprehend, we decided to use NLTK Vader. Vader by Gilbert et al [11] </w:t>
+      </w:r>
+      <w:r>
+        <w:t>in their study present and evaluate Vader, Valence Aware Dictionary and </w:t>
+      </w:r>
+      <w:proofErr w:type="spellStart"/>
+      <w:r>
+        <w:t>sEntiment</w:t>
+      </w:r>
+      <w:proofErr w:type="spellEnd"/>
+      <w:r>
+        <w:t> Reasoner. Vader is a simple lexicon and rule-based model for sentiment analysis. It is specifically attuned to polarity and intensity of sentiment expressed in social media texts. It works well on texts from other domains too [12].</w:t>
       </w:r>
       <w:r>
         <w:t xml:space="preserve"> The study by Gilbert et al [11] revealed that based on correlation coefficient, Vader performs and even outperforms individual human raters in classifying polarity. It is proven that Vader sentiment lexicon is gold-standard quality and has been validated by humans. </w:t>
@@ -1052,8 +1142,13 @@
       <w:pPr>
         <w:jc w:val="both"/>
       </w:pPr>
-      <w:r>
-        <w:t>Additionally Pearson coefficient correlation was calculated for both analyzer results in relation to the user ratings.</w:t>
+      <w:proofErr w:type="gramStart"/>
+      <w:r>
+        <w:t>Additionally</w:t>
+      </w:r>
+      <w:proofErr w:type="gramEnd"/>
+      <w:r>
+        <w:t xml:space="preserve"> Pearson coefficient correlation was calculated for both analyzer results in relation to the user ratings.</w:t>
       </w:r>
     </w:p>
     <w:p/>
@@ -1062,7 +1157,15 @@
         <w:pStyle w:val="FirstParagraph"/>
       </w:pPr>
       <w:r>
-        <w:t xml:space="preserve">For the preprocessed, parsed and analyzed data, the process of enriching it with lexical categories was started. Empath tool was the decided tool for it. Empath is a lexicon mined from modern texts. It groups words into topics, and is human validated. Empath uses the combination of machine learning and crowd sourcing. Compared to the well-established LIWC categories, Empath is much wider. It contains </w:t>
+        <w:t xml:space="preserve">For the preprocessed, parsed and analyzed data, the process of enriching it with lexical categories was started. Empath tool was the decided tool for it. Empath is a lexicon mined from modern texts. </w:t>
+      </w:r>
+      <w:proofErr w:type="gramStart"/>
+      <w:r>
+        <w:t>It</w:t>
+      </w:r>
+      <w:proofErr w:type="gramEnd"/>
+      <w:r>
+        <w:t xml:space="preserve"> groups words into topics, and is human validated. Empath uses the combination of machine learning and crowd sourcing. Compared to the well-established LIWC categories, Empath is much wider. It contains </w:t>
       </w:r>
       <w:r>
         <w:t>hundreds of</w:t>
@@ -1187,8 +1290,13 @@
         <w:t>Next step was to include named entit</w:t>
       </w:r>
       <w:r>
-        <w:t>y categories in each reviews</w:t>
-      </w:r>
+        <w:t xml:space="preserve">y categories in each </w:t>
+      </w:r>
+      <w:proofErr w:type="gramStart"/>
+      <w:r>
+        <w:t>reviews</w:t>
+      </w:r>
+      <w:proofErr w:type="gramEnd"/>
       <w:r>
         <w:t xml:space="preserve"> into the database. The problem observed with </w:t>
       </w:r>
@@ -1196,7 +1304,15 @@
         <w:t>NLTK</w:t>
       </w:r>
       <w:r>
-        <w:t xml:space="preserve"> named entities was that it’s recognition capabilities are limited. It recognized capitalized nouns as “persons”. The places, like Best Western, were recognized as two different entities, one as a name (Best), other as a</w:t>
+        <w:t xml:space="preserve"> named entities was that </w:t>
+      </w:r>
+      <w:proofErr w:type="gramStart"/>
+      <w:r>
+        <w:t>it’s</w:t>
+      </w:r>
+      <w:proofErr w:type="gramEnd"/>
+      <w:r>
+        <w:t xml:space="preserve"> recognition capabilities are limited. It recognized capitalized nouns as “persons”. The places, like Best Western, were recognized as two different entities, one as a name (Best), other as a</w:t>
       </w:r>
       <w:r>
         <w:t>n</w:t>
@@ -1362,7 +1478,23 @@
         <w:t>this process</w:t>
       </w:r>
       <w:r>
-        <w:t>, each review was split into one of two classes: ambiguous or non-ambiguous. Whether a review belonged in the ambiguous class was determined by whether sentiment analyser VADER result has significant deviation from the users own rating. Additionally in task 10 it was tested whether reviews in ambiguous class were likely to be badly written. Whether a review is badly written is determined by the percentage of known words in the review. A word is considered known if WordNet is able to find any synsets for the word. A word without synsets is considered unknown.</w:t>
+        <w:t xml:space="preserve">, each review was split into one of two classes: ambiguous or non-ambiguous. Whether a review belonged in the ambiguous class was determined by whether sentiment analyser VADER result has significant deviation from the users own rating. Additionally in task 10 it was tested whether reviews in ambiguous class were likely to be badly written. Whether a review is badly written is determined by the percentage of known words in the review. A word is considered known if WordNet is able to find any </w:t>
+      </w:r>
+      <w:proofErr w:type="spellStart"/>
+      <w:r>
+        <w:t>synsets</w:t>
+      </w:r>
+      <w:proofErr w:type="spellEnd"/>
+      <w:r>
+        <w:t xml:space="preserve"> for the word. A word without </w:t>
+      </w:r>
+      <w:proofErr w:type="spellStart"/>
+      <w:r>
+        <w:t>synsets</w:t>
+      </w:r>
+      <w:proofErr w:type="spellEnd"/>
+      <w:r>
+        <w:t xml:space="preserve"> is considered unknown.</w:t>
       </w:r>
     </w:p>
     <w:p>
@@ -1474,7 +1606,15 @@
         <w:pStyle w:val="FirstParagraph"/>
       </w:pPr>
       <w:r>
-        <w:t>ARI calculation was ran for each review to see which class (ambiguous vs non-ambiguous) has the larger value by average. The results were printed into the application output panel. Additionally, the ARI value was written into the database.</w:t>
+        <w:t xml:space="preserve">ARI calculation was </w:t>
+      </w:r>
+      <w:proofErr w:type="gramStart"/>
+      <w:r>
+        <w:t>ran</w:t>
+      </w:r>
+      <w:proofErr w:type="gramEnd"/>
+      <w:r>
+        <w:t xml:space="preserve"> for each review to see which class (ambiguous vs non-ambiguous) has the larger value by average. The results were printed into the application output panel. Additionally, the ARI value was written into the database.</w:t>
       </w:r>
     </w:p>
     <w:p>
@@ -1564,8 +1704,13 @@
           <w:noProof/>
         </w:rPr>
       </w:pPr>
-      <w:r>
-        <w:t>All of the above steps were packaged into the simple graphical user interface (GUI), that was built using QT. User can run the application with simple step by step user interface, that also guides user through the process. The results were saved into review database and results were printed into the output console</w:t>
+      <w:proofErr w:type="gramStart"/>
+      <w:r>
+        <w:t>All of</w:t>
+      </w:r>
+      <w:proofErr w:type="gramEnd"/>
+      <w:r>
+        <w:t xml:space="preserve"> the above steps were packaged into the simple graphical user interface (GUI), that was built using QT. User can run the application with simple step by step user interface, that also guides user through the process. The results were saved into review database and results were printed into the output console</w:t>
       </w:r>
       <w:r>
         <w:t>.</w:t>
@@ -2049,6 +2194,7 @@
         <w:rPr>
           <w:lang w:eastAsia="pt-BR"/>
         </w:rPr>
+        <w:lastRenderedPageBreak/>
         <w:t>Hypothesis 1</w:t>
       </w:r>
       <w:r>
@@ -2067,15 +2213,178 @@
         <w:rPr>
           <w:lang w:eastAsia="pt-BR"/>
         </w:rPr>
-        <w:t>he presence of positive sentiment associated Empath category in the review entails a positive sentiment”</w:t>
-      </w:r>
-    </w:p>
-    <w:p>
-      <w:pPr>
-        <w:rPr>
-          <w:lang w:eastAsia="pt-BR"/>
-        </w:rPr>
-      </w:pPr>
+        <w:t xml:space="preserve">he presence of </w:t>
+      </w:r>
+      <w:r>
+        <w:rPr>
+          <w:lang w:eastAsia="pt-BR"/>
+        </w:rPr>
+        <w:t>negative</w:t>
+      </w:r>
+      <w:r>
+        <w:rPr>
+          <w:lang w:eastAsia="pt-BR"/>
+        </w:rPr>
+        <w:t xml:space="preserve"> sentiment associated Empath category in the review entails a </w:t>
+      </w:r>
+      <w:r>
+        <w:rPr>
+          <w:lang w:eastAsia="pt-BR"/>
+        </w:rPr>
+        <w:t>negative</w:t>
+      </w:r>
+      <w:r>
+        <w:rPr>
+          <w:lang w:eastAsia="pt-BR"/>
+        </w:rPr>
+        <w:t xml:space="preserve"> sentiment”</w:t>
+      </w:r>
+    </w:p>
+    <w:p>
+      <w:pPr>
+        <w:jc w:val="both"/>
+        <w:rPr>
+          <w:lang w:eastAsia="pt-BR"/>
+        </w:rPr>
+      </w:pPr>
+      <w:r>
+        <w:rPr>
+          <w:lang w:eastAsia="pt-BR"/>
+        </w:rPr>
+        <w:t>When testing this hypothesis,</w:t>
+      </w:r>
+      <w:r>
+        <w:rPr>
+          <w:lang w:eastAsia="pt-BR"/>
+        </w:rPr>
+        <w:t xml:space="preserve"> reviews were categori</w:t>
+      </w:r>
+      <w:r>
+        <w:rPr>
+          <w:lang w:eastAsia="pt-BR"/>
+        </w:rPr>
+        <w:t>z</w:t>
+      </w:r>
+      <w:r>
+        <w:rPr>
+          <w:lang w:eastAsia="pt-BR"/>
+        </w:rPr>
+        <w:t xml:space="preserve">ed as positive if </w:t>
+      </w:r>
+      <w:r>
+        <w:rPr>
+          <w:lang w:eastAsia="pt-BR"/>
+        </w:rPr>
+        <w:t>both tools</w:t>
+      </w:r>
+      <w:r>
+        <w:rPr>
+          <w:lang w:eastAsia="pt-BR"/>
+        </w:rPr>
+        <w:t xml:space="preserve"> agree</w:t>
+      </w:r>
+      <w:r>
+        <w:rPr>
+          <w:lang w:eastAsia="pt-BR"/>
+        </w:rPr>
+        <w:t>d</w:t>
+      </w:r>
+      <w:r>
+        <w:rPr>
+          <w:lang w:eastAsia="pt-BR"/>
+        </w:rPr>
+        <w:t xml:space="preserve"> on the result and</w:t>
+      </w:r>
+      <w:r>
+        <w:rPr>
+          <w:lang w:eastAsia="pt-BR"/>
+        </w:rPr>
+        <w:t xml:space="preserve"> </w:t>
+      </w:r>
+      <w:r>
+        <w:rPr>
+          <w:lang w:eastAsia="pt-BR"/>
+        </w:rPr>
+        <w:t>if the pre</w:t>
+      </w:r>
+      <w:r>
+        <w:rPr>
+          <w:lang w:eastAsia="pt-BR"/>
+        </w:rPr>
+        <w:t>se</w:t>
+      </w:r>
+      <w:r>
+        <w:rPr>
+          <w:lang w:eastAsia="pt-BR"/>
+        </w:rPr>
+        <w:t>n</w:t>
+      </w:r>
+      <w:r>
+        <w:rPr>
+          <w:lang w:eastAsia="pt-BR"/>
+        </w:rPr>
+        <w:t>ce</w:t>
+      </w:r>
+      <w:r>
+        <w:rPr>
+          <w:lang w:eastAsia="pt-BR"/>
+        </w:rPr>
+        <w:t xml:space="preserve"> of positive category exceed</w:t>
+      </w:r>
+      <w:r>
+        <w:rPr>
+          <w:lang w:eastAsia="pt-BR"/>
+        </w:rPr>
+        <w:t>ed</w:t>
+      </w:r>
+      <w:r>
+        <w:rPr>
+          <w:lang w:eastAsia="pt-BR"/>
+        </w:rPr>
+        <w:t xml:space="preserve"> the presence of negative category. Similarly, negative category was calculated. These categories were compared with reviews categori</w:t>
+      </w:r>
+      <w:r>
+        <w:rPr>
+          <w:lang w:eastAsia="pt-BR"/>
+        </w:rPr>
+        <w:t>z</w:t>
+      </w:r>
+      <w:r>
+        <w:rPr>
+          <w:lang w:eastAsia="pt-BR"/>
+        </w:rPr>
+        <w:t xml:space="preserve">ed as positive or negative, based on the sentiment. </w:t>
+      </w:r>
+    </w:p>
+    <w:p>
+      <w:pPr>
+        <w:jc w:val="both"/>
+        <w:rPr>
+          <w:lang w:eastAsia="pt-BR"/>
+        </w:rPr>
+      </w:pPr>
+    </w:p>
+    <w:p>
+      <w:pPr>
+        <w:jc w:val="both"/>
+        <w:rPr>
+          <w:lang w:eastAsia="pt-BR"/>
+        </w:rPr>
+      </w:pPr>
+      <w:proofErr w:type="gramStart"/>
+      <w:r>
+        <w:rPr>
+          <w:lang w:eastAsia="pt-BR"/>
+        </w:rPr>
+        <w:t>First</w:t>
+      </w:r>
+      <w:proofErr w:type="gramEnd"/>
+      <w:r>
+        <w:rPr>
+          <w:lang w:eastAsia="pt-BR"/>
+        </w:rPr>
+        <w:t xml:space="preserve"> we look at the negative sentiment average and compare it to reviews with negative category. The averages show that negative category strongly entails negative sentiment. Based on that, the hypothesis is proven true. </w:t>
+      </w:r>
     </w:p>
     <w:p>
       <w:pPr>
@@ -2108,10 +2417,10 @@
           <w:noProof/>
         </w:rPr>
         <w:drawing>
-          <wp:inline distT="0" distB="0" distL="0" distR="0" wp14:anchorId="79C0B8E9" wp14:editId="0C17AA70">
-            <wp:extent cx="2699481" cy="1508958"/>
-            <wp:effectExtent l="0" t="0" r="5715" b="0"/>
-            <wp:docPr id="5" name="Picture 5"/>
+          <wp:inline distT="0" distB="0" distL="0" distR="0" wp14:anchorId="180DAA9B" wp14:editId="5BCD5967">
+            <wp:extent cx="2755814" cy="1338263"/>
+            <wp:effectExtent l="0" t="0" r="6985" b="0"/>
+            <wp:docPr id="2" name="Picture 2"/>
             <wp:cNvGraphicFramePr>
               <a:graphicFrameLocks xmlns:a="http://schemas.openxmlformats.org/drawingml/2006/main" noChangeAspect="1"/>
             </wp:cNvGraphicFramePr>
@@ -2119,7 +2428,7 @@
               <a:graphicData uri="http://schemas.openxmlformats.org/drawingml/2006/picture">
                 <pic:pic xmlns:pic="http://schemas.openxmlformats.org/drawingml/2006/picture">
                   <pic:nvPicPr>
-                    <pic:cNvPr id="0" name="Picture 5"/>
+                    <pic:cNvPr id="0" name="Picture 1"/>
                     <pic:cNvPicPr>
                       <a:picLocks noChangeAspect="1" noChangeArrowheads="1"/>
                     </pic:cNvPicPr>
@@ -2140,7 +2449,7 @@
                   <pic:spPr bwMode="auto">
                     <a:xfrm>
                       <a:off x="0" y="0"/>
-                      <a:ext cx="2714684" cy="1517456"/>
+                      <a:ext cx="2764345" cy="1342406"/>
                     </a:xfrm>
                     <a:prstGeom prst="rect">
                       <a:avLst/>
@@ -2162,7 +2471,7 @@
         <w:pStyle w:val="figurecaption"/>
       </w:pPr>
       <w:r>
-        <w:t>SentiStrength Pearson Correlation Coefficient</w:t>
+        <w:t>Negative sentiment vs. negative category</w:t>
       </w:r>
     </w:p>
     <w:p>
@@ -2179,37 +2488,6 @@
           <w:lang w:val="en-US" w:eastAsia="pt-BR"/>
         </w:rPr>
       </w:pPr>
-      <w:r>
-        <w:rPr>
-          <w:rFonts w:eastAsia="Times New Roman"/>
-          <w:spacing w:val="0"/>
-          <w:lang w:val="en-US" w:eastAsia="pt-BR"/>
-        </w:rPr>
-        <w:t>Positive sentiment means reviews that are analyzed to be positive by both, SentiStrength and VADER. The same is true for negative sentiment. Sentiments with categories</w:t>
-      </w:r>
-      <w:r>
-        <w:rPr>
-          <w:rFonts w:eastAsia="Times New Roman"/>
-          <w:spacing w:val="0"/>
-          <w:lang w:val="en-US" w:eastAsia="pt-BR"/>
-        </w:rPr>
-        <w:t xml:space="preserve"> </w:t>
-      </w:r>
-    </w:p>
-    <w:p>
-      <w:pPr>
-        <w:pStyle w:val="bulletlist"/>
-        <w:numPr>
-          <w:ilvl w:val="0"/>
-          <w:numId w:val="0"/>
-        </w:numPr>
-        <w:ind w:left="576" w:hanging="288"/>
-        <w:rPr>
-          <w:rFonts w:eastAsia="Times New Roman"/>
-          <w:spacing w:val="0"/>
-          <w:lang w:val="en-US" w:eastAsia="pt-BR"/>
-        </w:rPr>
-      </w:pPr>
     </w:p>
     <w:p>
       <w:pPr>
@@ -2244,8 +2522,39 @@
         <w:rPr>
           <w:lang w:eastAsia="pt-BR"/>
         </w:rPr>
-        <w:t xml:space="preserve">he presence of negative sentiment associated Empath category in the review entails a negative sentiment”.  </w:t>
-      </w:r>
+        <w:t xml:space="preserve">he presence of </w:t>
+      </w:r>
+      <w:r>
+        <w:rPr>
+          <w:lang w:eastAsia="pt-BR"/>
+        </w:rPr>
+        <w:t>positiv</w:t>
+      </w:r>
+      <w:r>
+        <w:rPr>
+          <w:lang w:eastAsia="pt-BR"/>
+        </w:rPr>
+        <w:t xml:space="preserve">e sentiment associated Empath category in the review entails a </w:t>
+      </w:r>
+      <w:r>
+        <w:rPr>
+          <w:lang w:eastAsia="pt-BR"/>
+        </w:rPr>
+        <w:t>posi</w:t>
+      </w:r>
+      <w:r>
+        <w:rPr>
+          <w:lang w:eastAsia="pt-BR"/>
+        </w:rPr>
+        <w:t xml:space="preserve">tive sentiment”.  </w:t>
+      </w:r>
+    </w:p>
+    <w:p>
+      <w:pPr>
+        <w:rPr>
+          <w:lang w:eastAsia="pt-BR"/>
+        </w:rPr>
+      </w:pPr>
     </w:p>
     <w:p>
       <w:pPr>
@@ -2258,20 +2567,49 @@
           <w:noProof/>
         </w:rPr>
         <w:drawing>
-          <wp:inline distT="0" distB="0" distL="0" distR="0" wp14:anchorId="0754D5B8" wp14:editId="20F00FF0">
-            <wp:extent cx="3089910" cy="1845994"/>
-            <wp:effectExtent l="0" t="0" r="15240" b="1905"/>
-            <wp:docPr id="43" name="Chart 43">
-              <a:extLst xmlns:a="http://schemas.openxmlformats.org/drawingml/2006/main">
-                <a:ext uri="{FF2B5EF4-FFF2-40B4-BE49-F238E27FC236}">
-                  <a16:creationId xmlns:a16="http://schemas.microsoft.com/office/drawing/2014/main" id="{1CA480D0-CA26-42F2-B3DA-9955161EC719}"/>
-                </a:ext>
-              </a:extLst>
-            </wp:docPr>
-            <wp:cNvGraphicFramePr/>
+          <wp:inline distT="0" distB="0" distL="0" distR="0" wp14:anchorId="0AE45FFE" wp14:editId="413480EB">
+            <wp:extent cx="3089910" cy="1500505"/>
+            <wp:effectExtent l="0" t="0" r="0" b="4445"/>
+            <wp:docPr id="4" name="Picture 4"/>
+            <wp:cNvGraphicFramePr>
+              <a:graphicFrameLocks xmlns:a="http://schemas.openxmlformats.org/drawingml/2006/main" noChangeAspect="1"/>
+            </wp:cNvGraphicFramePr>
             <a:graphic xmlns:a="http://schemas.openxmlformats.org/drawingml/2006/main">
-              <a:graphicData uri="http://schemas.openxmlformats.org/drawingml/2006/chart">
-                <c:chart xmlns:c="http://schemas.openxmlformats.org/drawingml/2006/chart" xmlns:r="http://schemas.openxmlformats.org/officeDocument/2006/relationships" r:id="rId22"/>
+              <a:graphicData uri="http://schemas.openxmlformats.org/drawingml/2006/picture">
+                <pic:pic xmlns:pic="http://schemas.openxmlformats.org/drawingml/2006/picture">
+                  <pic:nvPicPr>
+                    <pic:cNvPr id="0" name="Picture 3"/>
+                    <pic:cNvPicPr>
+                      <a:picLocks noChangeAspect="1" noChangeArrowheads="1"/>
+                    </pic:cNvPicPr>
+                  </pic:nvPicPr>
+                  <pic:blipFill>
+                    <a:blip r:embed="rId22" cstate="print">
+                      <a:extLst>
+                        <a:ext uri="{28A0092B-C50C-407E-A947-70E740481C1C}">
+                          <a14:useLocalDpi xmlns:a14="http://schemas.microsoft.com/office/drawing/2010/main" val="0"/>
+                        </a:ext>
+                      </a:extLst>
+                    </a:blip>
+                    <a:srcRect/>
+                    <a:stretch>
+                      <a:fillRect/>
+                    </a:stretch>
+                  </pic:blipFill>
+                  <pic:spPr bwMode="auto">
+                    <a:xfrm>
+                      <a:off x="0" y="0"/>
+                      <a:ext cx="3089910" cy="1500505"/>
+                    </a:xfrm>
+                    <a:prstGeom prst="rect">
+                      <a:avLst/>
+                    </a:prstGeom>
+                    <a:noFill/>
+                    <a:ln>
+                      <a:noFill/>
+                    </a:ln>
+                  </pic:spPr>
+                </pic:pic>
               </a:graphicData>
             </a:graphic>
           </wp:inline>
@@ -2280,10 +2618,55 @@
     </w:p>
     <w:p>
       <w:pPr>
+        <w:rPr>
+          <w:lang w:eastAsia="pt-BR"/>
+        </w:rPr>
+      </w:pPr>
+    </w:p>
+    <w:p>
+      <w:pPr>
         <w:pStyle w:val="figurecaption"/>
       </w:pPr>
       <w:r>
-        <w:t>AVG rating</w:t>
+        <w:t>Positive sentiment vs. positive category</w:t>
+      </w:r>
+    </w:p>
+    <w:p>
+      <w:pPr>
+        <w:jc w:val="both"/>
+        <w:rPr>
+          <w:lang w:eastAsia="pt-BR"/>
+        </w:rPr>
+      </w:pPr>
+      <w:r>
+        <w:rPr>
+          <w:lang w:eastAsia="pt-BR"/>
+        </w:rPr>
+        <w:t xml:space="preserve">For </w:t>
+      </w:r>
+      <w:r>
+        <w:rPr>
+          <w:lang w:eastAsia="pt-BR"/>
+        </w:rPr>
+        <w:t>For hypothesis 1b, opposite is true. It is clear</w:t>
+      </w:r>
+      <w:r>
+        <w:rPr>
+          <w:lang w:eastAsia="pt-BR"/>
+        </w:rPr>
+        <w:t>,</w:t>
+      </w:r>
+      <w:r>
+        <w:rPr>
+          <w:lang w:eastAsia="pt-BR"/>
+        </w:rPr>
+        <w:t xml:space="preserve"> that </w:t>
+      </w:r>
+      <w:r>
+        <w:rPr>
+          <w:lang w:eastAsia="pt-BR"/>
+        </w:rPr>
+        <w:t xml:space="preserve">presence of positive category does not entail positive sentiment. This is proven false. </w:t>
       </w:r>
     </w:p>
     <w:p>
@@ -2300,24 +2683,6 @@
     </w:p>
     <w:p>
       <w:pPr>
-        <w:pStyle w:val="figurecaption"/>
-        <w:numPr>
-          <w:ilvl w:val="0"/>
-          <w:numId w:val="0"/>
-        </w:numPr>
-        <w:rPr>
-          <w:lang w:eastAsia="pt-BR"/>
-        </w:rPr>
-      </w:pPr>
-      <w:r>
-        <w:rPr>
-          <w:lang w:eastAsia="pt-BR"/>
-        </w:rPr>
-        <w:t xml:space="preserve">Propose how you will validate such statements using a simple correlation analysis. </w:t>
-      </w:r>
-    </w:p>
-    <w:p>
-      <w:pPr>
         <w:pStyle w:val="Heading2"/>
         <w:numPr>
           <w:ilvl w:val="0"/>
@@ -2375,7 +2740,10 @@
         <w:t xml:space="preserve"> positive </w:t>
       </w:r>
       <w:r>
-        <w:t>user ratings and as proven, user ratings correlate with sentiment polarity. This is proven true for positive sentiment.</w:t>
+        <w:t xml:space="preserve">user ratings and as proven, user ratings </w:t>
+      </w:r>
+      <w:r>
+        <w:t>correlate with sentiment polarity. This is proven true for positive sentiment.</w:t>
       </w:r>
       <w:r>
         <w:t xml:space="preserve"> </w:t>
@@ -2679,7 +3047,25 @@
           <w:smallCaps w:val="0"/>
           <w:lang w:eastAsia="pt-BR"/>
         </w:rPr>
-        <w:t xml:space="preserve">Threshold for significant deviation was considered to be </w:t>
+        <w:t xml:space="preserve">Threshold for significant deviation </w:t>
+      </w:r>
+      <w:proofErr w:type="gramStart"/>
+      <w:r>
+        <w:rPr>
+          <w:b w:val="0"/>
+          <w:smallCaps w:val="0"/>
+          <w:lang w:eastAsia="pt-BR"/>
+        </w:rPr>
+        <w:t>was considered to be</w:t>
+      </w:r>
+      <w:proofErr w:type="gramEnd"/>
+      <w:r>
+        <w:rPr>
+          <w:b w:val="0"/>
+          <w:smallCaps w:val="0"/>
+          <w:lang w:eastAsia="pt-BR"/>
+        </w:rPr>
+        <w:t xml:space="preserve"> </w:t>
       </w:r>
       <w:r>
         <w:rPr>
@@ -2947,7 +3333,6 @@
         <w:rPr>
           <w:lang w:eastAsia="pt-BR"/>
         </w:rPr>
-        <w:lastRenderedPageBreak/>
         <w:t>Hypothesis 4</w:t>
       </w:r>
       <w:r>
@@ -2991,23 +3376,25 @@
           <w:smallCaps w:val="0"/>
           <w:lang w:eastAsia="pt-BR"/>
         </w:rPr>
-        <w:t xml:space="preserve">To determine if the ambiguous reviews have bad readability, project compared the ambiguousness to Automated Readability Index. Within the dataset, around 97 % of reviews were unambiguous. Out of those, the average ARI  was 7.63. For the ambiguous reviews, the ARI was 7.13. </w:t>
-      </w:r>
+        <w:t xml:space="preserve">To determine if the ambiguous reviews have bad readability, project compared the ambiguousness to Automated Readability Index. Within the dataset, around 97 % of reviews were unambiguous. Out of those, the average </w:t>
+      </w:r>
+      <w:proofErr w:type="gramStart"/>
       <w:r>
         <w:rPr>
           <w:b w:val="0"/>
           <w:smallCaps w:val="0"/>
           <w:lang w:eastAsia="pt-BR"/>
         </w:rPr>
-        <w:t xml:space="preserve">The lower the ARI, the more readable text is. </w:t>
-      </w:r>
+        <w:t>ARI  was</w:t>
+      </w:r>
+      <w:proofErr w:type="gramEnd"/>
       <w:r>
         <w:rPr>
           <w:b w:val="0"/>
           <w:smallCaps w:val="0"/>
           <w:lang w:eastAsia="pt-BR"/>
         </w:rPr>
-        <w:t>T</w:t>
+        <w:t xml:space="preserve"> 7.63. For the ambiguous reviews, the ARI was 7.13. </w:t>
       </w:r>
       <w:r>
         <w:rPr>
@@ -3015,7 +3402,7 @@
           <w:smallCaps w:val="0"/>
           <w:lang w:eastAsia="pt-BR"/>
         </w:rPr>
-        <w:t>his hypothesis</w:t>
+        <w:t xml:space="preserve">The lower the ARI, the more readable text is. </w:t>
       </w:r>
       <w:r>
         <w:rPr>
@@ -3023,7 +3410,7 @@
           <w:smallCaps w:val="0"/>
           <w:lang w:eastAsia="pt-BR"/>
         </w:rPr>
-        <w:t xml:space="preserve"> was tested</w:t>
+        <w:t>T</w:t>
       </w:r>
       <w:r>
         <w:rPr>
@@ -3031,7 +3418,7 @@
           <w:smallCaps w:val="0"/>
           <w:lang w:eastAsia="pt-BR"/>
         </w:rPr>
-        <w:t xml:space="preserve"> to be false. </w:t>
+        <w:t>his hypothesis</w:t>
       </w:r>
       <w:r>
         <w:rPr>
@@ -3039,6 +3426,22 @@
           <w:smallCaps w:val="0"/>
           <w:lang w:eastAsia="pt-BR"/>
         </w:rPr>
+        <w:t xml:space="preserve"> was tested</w:t>
+      </w:r>
+      <w:r>
+        <w:rPr>
+          <w:b w:val="0"/>
+          <w:smallCaps w:val="0"/>
+          <w:lang w:eastAsia="pt-BR"/>
+        </w:rPr>
+        <w:t xml:space="preserve"> to be false. </w:t>
+      </w:r>
+      <w:r>
+        <w:rPr>
+          <w:b w:val="0"/>
+          <w:smallCaps w:val="0"/>
+          <w:lang w:eastAsia="pt-BR"/>
+        </w:rPr>
         <w:t xml:space="preserve">However, as the size of the ambiguous class was significantly smaller than unambiguous class, the result can also be deemed as inconclusive. </w:t>
       </w:r>
     </w:p>
@@ -3064,7 +3467,7 @@
         <w:rPr>
           <w:lang w:eastAsia="pt-BR"/>
         </w:rPr>
-        <w:t>Overall Discussion</w:t>
+        <w:t>Discussion and conclusion</w:t>
       </w:r>
     </w:p>
     <w:p>
@@ -3090,7 +3493,25 @@
           <w:smallCaps w:val="0"/>
           <w:lang w:eastAsia="pt-BR"/>
         </w:rPr>
-        <w:t xml:space="preserve">During the project, NLP pipeline application was developed to analyze the data for sentiment analysis of hotel reviews. The pipeline and the performed steps were mandated in the project description, which was followed by the project team. The data, that was available for the analysis, was examined first before choosing which one to use. The decision was to use Datafiniti hotel reviews dataset. </w:t>
+        <w:t xml:space="preserve">During the project, NLP pipeline application was developed to analyze the data for sentiment analysis of hotel reviews. The pipeline and the performed steps were mandated in the project description, which was followed by the project team. The data, that was available for the analysis, was examined first before choosing which one to use. The decision was to use </w:t>
+      </w:r>
+      <w:proofErr w:type="spellStart"/>
+      <w:r>
+        <w:rPr>
+          <w:b w:val="0"/>
+          <w:smallCaps w:val="0"/>
+          <w:lang w:eastAsia="pt-BR"/>
+        </w:rPr>
+        <w:t>Datafiniti</w:t>
+      </w:r>
+      <w:proofErr w:type="spellEnd"/>
+      <w:r>
+        <w:rPr>
+          <w:b w:val="0"/>
+          <w:smallCaps w:val="0"/>
+          <w:lang w:eastAsia="pt-BR"/>
+        </w:rPr>
+        <w:t xml:space="preserve"> hotel reviews dataset. </w:t>
       </w:r>
     </w:p>
     <w:p>
@@ -3109,7 +3530,47 @@
           <w:smallCaps w:val="0"/>
           <w:lang w:eastAsia="pt-BR"/>
         </w:rPr>
-        <w:t xml:space="preserve">The process of creating the application, running through different tasks, learning about correlations can be seen as </w:t>
+        <w:t xml:space="preserve">The application that was developed during the project, could in principal work with different types of datasets, but due to time constraint, corners were </w:t>
+      </w:r>
+      <w:r>
+        <w:rPr>
+          <w:b w:val="0"/>
+          <w:smallCaps w:val="0"/>
+          <w:lang w:eastAsia="pt-BR"/>
+        </w:rPr>
+        <w:t>cut,</w:t>
+      </w:r>
+      <w:r>
+        <w:rPr>
+          <w:b w:val="0"/>
+          <w:smallCaps w:val="0"/>
+          <w:lang w:eastAsia="pt-BR"/>
+        </w:rPr>
+        <w:t xml:space="preserve"> and practical implementation does not support that. That would be good improvement idea for the future projects. With little effort, the application could be made more generic and </w:t>
+      </w:r>
+      <w:r>
+        <w:rPr>
+          <w:b w:val="0"/>
+          <w:smallCaps w:val="0"/>
+          <w:lang w:eastAsia="pt-BR"/>
+        </w:rPr>
+        <w:t xml:space="preserve">able to work with </w:t>
+      </w:r>
+      <w:r>
+        <w:rPr>
+          <w:b w:val="0"/>
+          <w:smallCaps w:val="0"/>
+          <w:lang w:eastAsia="pt-BR"/>
+        </w:rPr>
+        <w:t>different</w:t>
+      </w:r>
+      <w:r>
+        <w:rPr>
+          <w:b w:val="0"/>
+          <w:smallCaps w:val="0"/>
+          <w:lang w:eastAsia="pt-BR"/>
+        </w:rPr>
+        <w:t xml:space="preserve"> kind of research problems. However, the most interesting part of the project is not exactly tool itself, but rather how different businesses could utilize the social web data that they already possess. Mining the opinions of customers, partners and employees from different channels, is no longer only necessary but business critical. With improved tooling and improved access to those, companies, who lack such thinking, will lose their competitive edge.</w:t>
       </w:r>
     </w:p>
     <w:p>
@@ -3128,7 +3589,7 @@
           <w:smallCaps w:val="0"/>
           <w:lang w:eastAsia="pt-BR"/>
         </w:rPr>
-        <w:t>The application that was developed during the project, could in principal work with different types of datasets, but due to time constraint, corners were cut and practical implementation does not support that. That would be good improvement idea for the future projects. With little effort, the application could be made more generic and different</w:t>
+        <w:t xml:space="preserve">For large enterprises offering enterprise SaaS products and services, expanding sentiment analysis to their portfolio is an interesting business opportunity. Sentiment analysis in Microsoft Teams discussions, Workday Finance and HR process tool and Slack discussions could indicate the sentiments around company culture, employee performance and team dynamics. However, such development opens strong privacy concerns which must be tackled. </w:t>
       </w:r>
     </w:p>
     <w:p>
@@ -3141,73 +3602,63 @@
           <w:lang w:eastAsia="pt-BR"/>
         </w:rPr>
       </w:pPr>
-    </w:p>
-    <w:p>
-      <w:pPr>
-        <w:pStyle w:val="SectionHeading"/>
+      <w:r>
         <w:rPr>
           <w:b w:val="0"/>
           <w:smallCaps w:val="0"/>
           <w:lang w:eastAsia="pt-BR"/>
         </w:rPr>
-      </w:pPr>
+        <w:t xml:space="preserve">The project did not reveal anything </w:t>
+      </w:r>
+      <w:proofErr w:type="gramStart"/>
       <w:r>
         <w:rPr>
           <w:b w:val="0"/>
           <w:smallCaps w:val="0"/>
           <w:lang w:eastAsia="pt-BR"/>
         </w:rPr>
-        <w:t>You should elaborate on the overall findings of your project and potential link with state of art raised in the introduction section. Report also any subsequent work that might be needed to perform specification but cannot be done in the current task</w:t>
-      </w:r>
-    </w:p>
-    <w:p>
-      <w:pPr>
-        <w:pStyle w:val="SectionHeading"/>
+        <w:t>new,</w:t>
+      </w:r>
+      <w:proofErr w:type="gramEnd"/>
+      <w:r>
         <w:rPr>
           <w:b w:val="0"/>
           <w:smallCaps w:val="0"/>
           <w:lang w:eastAsia="pt-BR"/>
         </w:rPr>
-      </w:pPr>
+        <w:t xml:space="preserve"> novelty aspect was not strong part of it. It was more practical study on how to create NLP pipeline and understand the efforts and</w:t>
+      </w:r>
       <w:r>
         <w:rPr>
           <w:b w:val="0"/>
           <w:smallCaps w:val="0"/>
           <w:lang w:eastAsia="pt-BR"/>
         </w:rPr>
-        <w:t>Report any comparison results, if available</w:t>
-      </w:r>
-    </w:p>
-    <w:p>
-      <w:pPr>
-        <w:pStyle w:val="SectionHeading"/>
+        <w:t xml:space="preserve"> limitations</w:t>
+      </w:r>
+      <w:r>
         <w:rPr>
           <w:b w:val="0"/>
           <w:smallCaps w:val="0"/>
           <w:lang w:eastAsia="pt-BR"/>
         </w:rPr>
-      </w:pPr>
+        <w:t xml:space="preserve"> of it.</w:t>
+      </w:r>
       <w:r>
         <w:rPr>
           <w:b w:val="0"/>
           <w:smallCaps w:val="0"/>
           <w:lang w:eastAsia="pt-BR"/>
         </w:rPr>
-        <w:t>Report what you think you have performed as novel and worth pursuing.</w:t>
-      </w:r>
-    </w:p>
-    <w:p>
-      <w:pPr>
-        <w:pStyle w:val="Heading1"/>
-        <w:rPr>
-          <w:lang w:eastAsia="pt-BR"/>
-        </w:rPr>
-      </w:pPr>
-      <w:r>
-        <w:rPr>
-          <w:lang w:eastAsia="pt-BR"/>
-        </w:rPr>
-        <w:t>Conclusion</w:t>
+        <w:t xml:space="preserve"> One of the big learnings was that there is data around us that can be utilized for solving different kind of problems in different industries. </w:t>
+      </w:r>
+      <w:r>
+        <w:rPr>
+          <w:b w:val="0"/>
+          <w:smallCaps w:val="0"/>
+          <w:lang w:eastAsia="pt-BR"/>
+        </w:rPr>
+        <w:t xml:space="preserve"> </w:t>
       </w:r>
     </w:p>
     <w:p>
@@ -3226,7 +3677,15 @@
           <w:smallCaps w:val="0"/>
           <w:lang w:eastAsia="pt-BR"/>
         </w:rPr>
-        <w:t xml:space="preserve">As a main conclusion, according to our study SentiStrength and VADER work extremely well with this kind of data. Our results showed high correlation between user ratings and sentiments provided by both tools. Based on literature, these tools can be contextual though. </w:t>
+        <w:t xml:space="preserve">As a main conclusion, according to our study SentiStrength and VADER work extremely well with this kind of data. </w:t>
+      </w:r>
+      <w:r>
+        <w:rPr>
+          <w:b w:val="0"/>
+          <w:smallCaps w:val="0"/>
+          <w:lang w:eastAsia="pt-BR"/>
+        </w:rPr>
+        <w:t xml:space="preserve">Our results showed high correlation between user ratings and sentiments provided by both tools. Based on literature, these tools can be contextual though. </w:t>
       </w:r>
     </w:p>
     <w:p>
@@ -3245,1066 +3704,37 @@
           <w:smallCaps w:val="0"/>
           <w:lang w:eastAsia="pt-BR"/>
         </w:rPr>
-        <w:t xml:space="preserve">About it can be deemed that available tools have their pros and cons and must be used in a known context. </w:t>
+        <w:t xml:space="preserve">The project was seen challenging at times. The project team learned a lot from different NLP tools and toolkits. The main challenge of the project was time, some of the tasks were extremely broad and time consuming. </w:t>
+      </w:r>
+      <w:r>
+        <w:rPr>
+          <w:b w:val="0"/>
+          <w:smallCaps w:val="0"/>
+          <w:lang w:eastAsia="pt-BR"/>
+        </w:rPr>
+        <w:t>Additionally, the</w:t>
+      </w:r>
+      <w:r>
+        <w:rPr>
+          <w:b w:val="0"/>
+          <w:smallCaps w:val="0"/>
+          <w:lang w:eastAsia="pt-BR"/>
+        </w:rPr>
+        <w:t xml:space="preserve"> project description was ambiguous at times, but very educational. </w:t>
       </w:r>
     </w:p>
     <w:p>
       <w:pPr>
         <w:pStyle w:val="SectionHeading"/>
         <w:jc w:val="left"/>
+      </w:pPr>
+      <w:r>
         <w:rPr>
           <w:b w:val="0"/>
           <w:smallCaps w:val="0"/>
           <w:lang w:eastAsia="pt-BR"/>
         </w:rPr>
-      </w:pPr>
-      <w:r>
-        <w:rPr>
-          <w:b w:val="0"/>
-          <w:smallCaps w:val="0"/>
-          <w:lang w:eastAsia="pt-BR"/>
-        </w:rPr>
-        <w:t xml:space="preserve">The project was seen challenging at times. The project team learned a lot from different NLP tools and toolkits. The main challenge of the project was time, some of the tasks were extremely broad and time consuming. Additionally,  the project description was ambiguous at times, but very educational. </w:t>
-      </w:r>
-    </w:p>
-    <w:p>
-      <w:pPr>
-        <w:pStyle w:val="NormalWeb"/>
-        <w:spacing w:before="0"/>
-        <w:rPr>
-          <w:rFonts w:eastAsia="Times New Roman"/>
-          <w:lang w:val="en-FI" w:eastAsia="pt-BR"/>
-        </w:rPr>
-      </w:pPr>
-      <w:r>
-        <w:rPr>
-          <w:rFonts w:eastAsia="Times New Roman"/>
-          <w:lang w:val="fi-FI" w:eastAsia="pt-BR"/>
-        </w:rPr>
-        <w:t>Main conclusion of your work, difficulty of the tasks performed, skills gained and potential ways forward</w:t>
-      </w:r>
-    </w:p>
-    <w:p>
-      <w:pPr>
-        <w:pStyle w:val="NormalWeb"/>
-        <w:spacing w:before="0" w:beforeAutospacing="0" w:after="0" w:afterAutospacing="0"/>
-        <w:rPr>
-          <w:rFonts w:ascii="Times New Roman" w:eastAsia="Times New Roman" w:hAnsi="Times New Roman" w:cs="Times New Roman"/>
-          <w:sz w:val="20"/>
-          <w:szCs w:val="20"/>
-          <w:lang w:eastAsia="pt-BR"/>
-        </w:rPr>
-      </w:pPr>
-    </w:p>
-    <w:p>
-      <w:pPr>
-        <w:pStyle w:val="NormalWeb"/>
-        <w:spacing w:before="0" w:beforeAutospacing="0" w:after="0" w:afterAutospacing="0"/>
-        <w:rPr>
-          <w:rFonts w:ascii="Times New Roman" w:eastAsia="Times New Roman" w:hAnsi="Times New Roman" w:cs="Times New Roman"/>
-          <w:sz w:val="20"/>
-          <w:szCs w:val="20"/>
-          <w:lang w:eastAsia="pt-BR"/>
-        </w:rPr>
-      </w:pPr>
-    </w:p>
-    <w:p/>
-    <w:p>
-      <w:pPr>
-        <w:pStyle w:val="Heading2"/>
-        <w:numPr>
-          <w:ilvl w:val="0"/>
-          <w:numId w:val="0"/>
-        </w:numPr>
-      </w:pPr>
-    </w:p>
-    <w:p>
-      <w:pPr>
-        <w:rPr>
-          <w:lang w:eastAsia="pt-BR"/>
-        </w:rPr>
-      </w:pPr>
-    </w:p>
-    <w:p/>
-    <w:p>
-      <w:pPr>
-        <w:pStyle w:val="bulletlist"/>
-        <w:numPr>
-          <w:ilvl w:val="0"/>
-          <w:numId w:val="0"/>
-        </w:numPr>
-        <w:ind w:left="288"/>
-      </w:pPr>
-    </w:p>
-    <w:p>
-      <w:pPr>
-        <w:pStyle w:val="bulletlist"/>
-        <w:numPr>
-          <w:ilvl w:val="0"/>
-          <w:numId w:val="0"/>
-        </w:numPr>
-        <w:ind w:left="288"/>
-      </w:pPr>
-      <w:r>
-        <w:t xml:space="preserve">Use </w:t>
-      </w:r>
-      <w:r>
-        <w:t>either</w:t>
-      </w:r>
-      <w:r>
-        <w:t xml:space="preserve"> SI (MKS) or CGS as primary units. (SI units are encouraged.) English units may be used as secondary units (in parentheses). An exception would be the use of English units as identifiers in trade, such as “3.5-inch disk drive”.</w:t>
-      </w:r>
-    </w:p>
-    <w:p>
-      <w:pPr>
-        <w:pStyle w:val="bulletlist"/>
-      </w:pPr>
-      <w:r>
-        <w:t>Avoid combining SI and CGS units, such as current in amperes and magnetic field in oersteds. This often leads to confusion because equations do not balance dimensionally. If you must use mixed units, clearly state the units for each quantity that you use in an equation.</w:t>
-      </w:r>
-    </w:p>
-    <w:p>
-      <w:pPr>
-        <w:pStyle w:val="bulletlist"/>
-      </w:pPr>
-      <w:r>
-        <w:t>Do not mix complete spellings and abbreviations of units: “Wb/m2” or “webers per square meter”, not “webers/m2”.  Spell out units when they appear in text: “. . . a few henries”, not “. . . a few H”.</w:t>
-      </w:r>
-    </w:p>
-    <w:p>
-      <w:pPr>
-        <w:pStyle w:val="bulletlist"/>
-      </w:pPr>
-      <w:r>
-        <w:t xml:space="preserve">Use a zero before decimal points: “0.25”, not “.25”. Use “cm3”, not “cc”. </w:t>
-      </w:r>
-      <w:r>
-        <w:t>(</w:t>
-      </w:r>
-      <w:r>
-        <w:rPr>
-          <w:i/>
-          <w:iCs/>
-        </w:rPr>
-        <w:t>bullet list</w:t>
-      </w:r>
-      <w:r>
-        <w:t>)</w:t>
-      </w:r>
-    </w:p>
-    <w:p>
-      <w:pPr>
-        <w:pStyle w:val="Heading2"/>
-      </w:pPr>
-      <w:r>
-        <w:t>Equations</w:t>
-      </w:r>
-    </w:p>
-    <w:p>
-      <w:pPr>
-        <w:pStyle w:val="BodyText"/>
-      </w:pPr>
-      <w:r>
-        <w:t>The equations are an exception to the prescribed specifications of this template. You will need to determine whether or not your equation should be typed using either the Times New Roman or the Symbol font (please no other font). To create multileveled equations, it may be necessary to treat the equation as a graphic and insert it into the text after your paper is styled.</w:t>
-      </w:r>
-    </w:p>
-    <w:p>
-      <w:pPr>
-        <w:pStyle w:val="BodyText"/>
-        <w:rPr>
-          <w:lang w:val="en-US"/>
-        </w:rPr>
-      </w:pPr>
-      <w:r>
-        <w:t>Number equations consecutively. Equation numbers, within parentheses, are to position flush right, as in (1), using a right tab stop. To make your equations more compact, you may use the solidus ( / ), the exp function, or appropriate exponents. Italicize Roman symbols for quantities and variables, but not Greek symbols. Use a long dash rather than a hyphen for a minus sign. Punctuate equations with commas or periods when they are part of a sentence, as in</w:t>
-      </w:r>
-      <w:r>
-        <w:rPr>
-          <w:lang w:val="en-US"/>
-        </w:rPr>
-        <w:t>:</w:t>
-      </w:r>
-    </w:p>
-    <w:p>
-      <w:pPr>
-        <w:pStyle w:val="equation"/>
-        <w:rPr>
-          <w:rFonts w:hint="eastAsia"/>
-        </w:rPr>
-      </w:pPr>
-      <w:r>
-        <w:tab/>
-      </w:r>
-      <w:r>
-        <w:rPr>
-          <w:rFonts w:ascii="Times New Roman" w:hAnsi="Times New Roman" w:cs="Times New Roman"/>
-          <w:i/>
-        </w:rPr>
-        <w:t>a</w:t>
-      </w:r>
-      <w:r>
-        <w:t></w:t>
-      </w:r>
-      <w:r>
-        <w:t></w:t>
-      </w:r>
-      <w:r>
-        <w:t></w:t>
-      </w:r>
-      <w:r>
-        <w:rPr>
-          <w:rFonts w:ascii="Times New Roman" w:hAnsi="Times New Roman" w:cs="Times New Roman"/>
-          <w:i/>
-        </w:rPr>
-        <w:t>b</w:t>
-      </w:r>
-      <w:r>
-        <w:t></w:t>
-      </w:r>
-      <w:r>
-        <w:t></w:t>
-      </w:r>
-      <w:r>
-        <w:t></w:t>
-      </w:r>
-      <w:r>
-        <w:t></w:t>
-      </w:r>
-      <w:r>
-        <w:t></w:t>
-      </w:r>
-      <w:r>
-        <w:tab/>
-      </w:r>
-      <w:r>
-        <w:t></w:t>
-      </w:r>
-      <w:r>
-        <w:t></w:t>
-      </w:r>
-      <w:r>
-        <w:t></w:t>
-      </w:r>
-    </w:p>
-    <w:p>
-      <w:pPr>
-        <w:pStyle w:val="BodyText"/>
-      </w:pPr>
-      <w:r>
-        <w:t>Note that the equation is centered using a center tab stop. Be sure that the symbols in your equation have been defined before or immediately following the equation. Use “(1)”, not “Eq. (1)” or “equation (1)”, except at the beginning of a sentence: “Equation (1) is . . .”</w:t>
-      </w:r>
-    </w:p>
-    <w:p>
-      <w:pPr>
-        <w:pStyle w:val="Heading2"/>
-      </w:pPr>
-      <w:r>
-        <w:t>Some Common Mistakes</w:t>
-      </w:r>
-    </w:p>
-    <w:p>
-      <w:pPr>
-        <w:pStyle w:val="bulletlist"/>
-      </w:pPr>
-      <w:r>
-        <w:t>The word “data” is plural, not singular.</w:t>
-      </w:r>
-    </w:p>
-    <w:p>
-      <w:pPr>
-        <w:pStyle w:val="bulletlist"/>
-      </w:pPr>
-      <w:r>
-        <w:t xml:space="preserve">The subscript for the permeability of vacuum </w:t>
-      </w:r>
-      <w:r>
-        <w:rPr>
-          <w:rFonts w:ascii="Symbol" w:hAnsi="Symbol" w:cs="Symbol"/>
-          <w:i/>
-          <w:iCs/>
-          <w:snapToGrid w:val="0"/>
-        </w:rPr>
-        <w:t></w:t>
-      </w:r>
-      <w:r>
-        <w:rPr>
-          <w:vertAlign w:val="subscript"/>
-        </w:rPr>
-        <w:t>0</w:t>
-      </w:r>
-      <w:r>
-        <w:t>, and other common scientific constants, is zero with subscript formatting, not a lowercase letter “o”.</w:t>
-      </w:r>
-    </w:p>
-    <w:p>
-      <w:pPr>
-        <w:pStyle w:val="bulletlist"/>
-      </w:pPr>
-      <w:r>
-        <w:lastRenderedPageBreak/>
-        <w:t xml:space="preserve">In American </w:t>
-      </w:r>
-      <w:r>
-        <w:t>English, commas, semi</w:t>
-      </w:r>
-      <w:r>
-        <w:t xml:space="preserve">colons, periods, question and exclamation marks are located within quotation marks only when a complete thought or name is cited, such as a title or full quotation. When quotation marks are used, instead of a bold or italic typeface, to highlight a word or phrase, punctuation should appear outside of the quotation marks. A parenthetical phrase or statement at the end of a </w:t>
-      </w:r>
-    </w:p>
-    <w:p>
-      <w:pPr>
-        <w:pStyle w:val="bulletlist"/>
-      </w:pPr>
-      <w:r>
-        <w:t>sentence is punctuated outside of the closing parenthesis (like this). (A parenthetical sentence is punctuated within the parentheses.)</w:t>
-      </w:r>
-    </w:p>
-    <w:p>
-      <w:pPr>
-        <w:pStyle w:val="bulletlist"/>
-      </w:pPr>
-      <w:r>
-        <w:t>A graph within a graph is an “inset”, not an “insert”. The word alternatively is preferred to the word “alternately” (unless you really mean something that alternates).</w:t>
-      </w:r>
-    </w:p>
-    <w:p>
-      <w:pPr>
-        <w:pStyle w:val="bulletlist"/>
-      </w:pPr>
-      <w:r>
-        <w:t>Do not use the word “essentially” to mean “approximately” or “effectively”.</w:t>
-      </w:r>
-    </w:p>
-    <w:p>
-      <w:pPr>
-        <w:pStyle w:val="bulletlist"/>
-      </w:pPr>
-      <w:r>
-        <w:t>In your paper title, if the words “that uses” can accurately replace the word “using”, capitalize the “u”; if not, keep using lower-cased.</w:t>
-      </w:r>
-    </w:p>
-    <w:p>
-      <w:pPr>
-        <w:pStyle w:val="bulletlist"/>
-      </w:pPr>
-      <w:r>
-        <w:t>Be aware of the different meanings of the homophones “affect” and “effect”, “complement” and “compliment”, “discreet” and “discrete”, “principal” and “principle”.</w:t>
-      </w:r>
-    </w:p>
-    <w:p>
-      <w:pPr>
-        <w:pStyle w:val="bulletlist"/>
-      </w:pPr>
-      <w:r>
-        <w:t>Do not confuse “imply” and “infer”.</w:t>
-      </w:r>
-    </w:p>
-    <w:p>
-      <w:pPr>
-        <w:pStyle w:val="bulletlist"/>
-      </w:pPr>
-      <w:r>
-        <w:t>The prefix “non” is not a word; it should be joined to the word it modifies, usually without a hyphen.</w:t>
-      </w:r>
-    </w:p>
-    <w:p>
-      <w:pPr>
-        <w:pStyle w:val="bulletlist"/>
-      </w:pPr>
-      <w:r>
-        <w:t>There is no period after the “et” in the Latin abbreviation “et al.”.</w:t>
-      </w:r>
-    </w:p>
-    <w:p>
-      <w:pPr>
-        <w:pStyle w:val="bulletlist"/>
-      </w:pPr>
-      <w:r>
-        <w:t>The abbreviation “i.e.” means “that is”, and the abbreviation “e.g.” means “for example”.</w:t>
-      </w:r>
-    </w:p>
-    <w:p>
-      <w:pPr>
-        <w:pStyle w:val="BodyText"/>
-      </w:pPr>
-      <w:r>
-        <w:t>An excellent style manual for science writers is [7].</w:t>
-      </w:r>
-    </w:p>
-    <w:p>
-      <w:pPr>
-        <w:pStyle w:val="Heading1"/>
-      </w:pPr>
-      <w:r>
-        <w:t xml:space="preserve">Using the </w:t>
-      </w:r>
-      <w:r>
-        <w:t>Template</w:t>
-      </w:r>
-    </w:p>
-    <w:p>
-      <w:pPr>
-        <w:pStyle w:val="BodyText"/>
-      </w:pPr>
-      <w:r>
-        <w:t>After the text edit has been completed, the paper is ready for the template. Duplicate the template file by using the Save As command, and use the naming convention prescribed by your conference for the name of your paper. In this newly created file, highlight all of the contents and import your prepared text file. You are now ready to style your paper; use the scroll down window on the left of the MS Word Formatting toolbar.</w:t>
-      </w:r>
-    </w:p>
-    <w:p>
-      <w:pPr>
-        <w:pStyle w:val="Heading2"/>
-      </w:pPr>
-      <w:r>
-        <w:t>Authors</w:t>
-      </w:r>
-      <w:r>
-        <w:t xml:space="preserve"> and Affiliations</w:t>
-      </w:r>
-    </w:p>
-    <w:p>
-      <w:pPr>
-        <w:pStyle w:val="BodyText"/>
-      </w:pPr>
-      <w:r>
-        <w:rPr>
-          <w:b/>
-        </w:rPr>
-        <w:t xml:space="preserve">The template is </w:t>
-      </w:r>
-      <w:r>
-        <w:rPr>
-          <w:b/>
-        </w:rPr>
-        <w:t>designed</w:t>
-      </w:r>
-      <w:r>
-        <w:rPr>
-          <w:b/>
-          <w:lang w:val="en-US"/>
-        </w:rPr>
-        <w:t xml:space="preserve"> for,</w:t>
-      </w:r>
-      <w:r>
-        <w:rPr>
-          <w:b/>
-        </w:rPr>
-        <w:t xml:space="preserve"> but not limited to</w:t>
-      </w:r>
-      <w:r>
-        <w:rPr>
-          <w:b/>
-          <w:lang w:val="en-US"/>
-        </w:rPr>
-        <w:t>,</w:t>
-      </w:r>
-      <w:r>
-        <w:rPr>
-          <w:b/>
-          <w:lang w:val="en-US"/>
-        </w:rPr>
-        <w:t xml:space="preserve"> </w:t>
-      </w:r>
-      <w:r>
-        <w:rPr>
-          <w:b/>
-          <w:lang w:val="en-US"/>
-        </w:rPr>
-        <w:t>six</w:t>
-      </w:r>
-      <w:r>
-        <w:rPr>
-          <w:b/>
-          <w:lang w:val="en-US"/>
-        </w:rPr>
-        <w:t xml:space="preserve"> authors.</w:t>
-      </w:r>
-      <w:r>
-        <w:rPr>
-          <w:lang w:val="en-US"/>
-        </w:rPr>
-        <w:t xml:space="preserve"> </w:t>
-      </w:r>
-      <w:r>
-        <w:rPr>
-          <w:lang w:val="en-US"/>
-        </w:rPr>
-        <w:t xml:space="preserve">A minimum of one author is required for all conference articles. </w:t>
-      </w:r>
-      <w:r>
-        <w:t>Author names should be listed starting from left to right and then moving down to the next line. This is the author sequence that will be used in future citations and by indexing services.</w:t>
-      </w:r>
-      <w:r>
-        <w:t xml:space="preserve"> </w:t>
-      </w:r>
-      <w:r>
-        <w:t>Names should not be listed in columns nor group by affiliation.</w:t>
-      </w:r>
-      <w:r>
-        <w:rPr>
-          <w:lang w:val="en-US"/>
-        </w:rPr>
-        <w:t xml:space="preserve"> </w:t>
-      </w:r>
-      <w:r>
-        <w:t>Please keep your affiliations as succinct as possible (for example, do not differentiate among departments of the same organization).</w:t>
-      </w:r>
-    </w:p>
-    <w:p>
-      <w:pPr>
-        <w:pStyle w:val="Heading3"/>
-      </w:pPr>
-      <w:r>
-        <w:t xml:space="preserve">For papers with more than six authors: </w:t>
-      </w:r>
-      <w:r>
-        <w:rPr>
-          <w:i w:val="0"/>
-        </w:rPr>
-        <w:t>Add author names horizontally, moving to a third row if needed for more than 8 authors.</w:t>
-      </w:r>
-    </w:p>
-    <w:p>
-      <w:pPr>
-        <w:pStyle w:val="Heading3"/>
-      </w:pPr>
-      <w:r>
-        <w:t xml:space="preserve">For </w:t>
-      </w:r>
-      <w:r>
-        <w:t xml:space="preserve">papers with less than </w:t>
-      </w:r>
-      <w:r>
-        <w:t>six</w:t>
-      </w:r>
-      <w:r>
-        <w:t xml:space="preserve"> authors</w:t>
-      </w:r>
-      <w:r>
-        <w:t xml:space="preserve">: </w:t>
-      </w:r>
-      <w:r>
-        <w:rPr>
-          <w:i w:val="0"/>
-        </w:rPr>
-        <w:t>To change the default, adjust the template as follows.</w:t>
-      </w:r>
-    </w:p>
-    <w:p>
-      <w:pPr>
-        <w:pStyle w:val="Heading4"/>
-      </w:pPr>
-      <w:r>
-        <w:t>Selection</w:t>
-      </w:r>
-      <w:r>
-        <w:t xml:space="preserve">: </w:t>
-      </w:r>
-      <w:r>
-        <w:rPr>
-          <w:i w:val="0"/>
-        </w:rPr>
-        <w:t>Highlight all author and affiliation lines.</w:t>
-      </w:r>
-    </w:p>
-    <w:p>
-      <w:pPr>
-        <w:pStyle w:val="Heading4"/>
-      </w:pPr>
-      <w:r>
-        <w:t>Change number of columns:</w:t>
-      </w:r>
-      <w:r>
-        <w:t xml:space="preserve"> </w:t>
-      </w:r>
-      <w:r>
-        <w:rPr>
-          <w:i w:val="0"/>
-        </w:rPr>
-        <w:t xml:space="preserve">Select the Columns icon from the MS Word Standard toolbar and then select </w:t>
-      </w:r>
-      <w:r>
-        <w:rPr>
-          <w:i w:val="0"/>
-        </w:rPr>
-        <w:t>the correct number of columns</w:t>
-      </w:r>
-      <w:r>
-        <w:rPr>
-          <w:i w:val="0"/>
-        </w:rPr>
-        <w:t xml:space="preserve"> from the selection palette.</w:t>
-      </w:r>
-    </w:p>
-    <w:p>
-      <w:pPr>
-        <w:pStyle w:val="Heading4"/>
-        <w:rPr>
-          <w:i w:val="0"/>
-        </w:rPr>
-      </w:pPr>
-      <w:r>
-        <w:t xml:space="preserve">Deletion: </w:t>
-      </w:r>
-      <w:r>
-        <w:rPr>
-          <w:i w:val="0"/>
-        </w:rPr>
-        <w:t xml:space="preserve">Delete the author and affiliation lines for the </w:t>
-      </w:r>
-      <w:r>
-        <w:rPr>
-          <w:i w:val="0"/>
-        </w:rPr>
-        <w:t>extra authors.</w:t>
-      </w:r>
-    </w:p>
-    <w:p>
-      <w:pPr>
-        <w:jc w:val="left"/>
-        <w:rPr>
-          <w:i/>
-          <w:iCs/>
-          <w:noProof/>
-        </w:rPr>
-      </w:pPr>
-    </w:p>
-    <w:p>
-      <w:pPr>
-        <w:pStyle w:val="Heading2"/>
-      </w:pPr>
-      <w:r>
-        <w:t>Identify</w:t>
-      </w:r>
-      <w:r>
-        <w:t xml:space="preserve"> the Headings</w:t>
-      </w:r>
-    </w:p>
-    <w:p>
-      <w:pPr>
-        <w:pStyle w:val="BodyText"/>
-      </w:pPr>
-      <w:r>
-        <w:t>Headings, or heads, are organizational devices that guide the reader through your paper. There are two types: component heads and text heads.</w:t>
-      </w:r>
-    </w:p>
-    <w:p>
-      <w:pPr>
-        <w:pStyle w:val="BodyText"/>
-      </w:pPr>
-      <w:r>
-        <w:t>Component heads identify the different components of your paper and are not topically subordinate to each other. Examples include Acknowledgments and References and, for these, the correct style to use is “Heading 5”. Use “figure caption” for your Figure captions, and “table head” for your table title. Run-in heads, such as “Abstract”, will require you to apply a style (in this case, italic) in addition to the style provided by the drop down menu to differentiate the head from the text.</w:t>
-      </w:r>
-    </w:p>
-    <w:p>
-      <w:pPr>
-        <w:pStyle w:val="BodyText"/>
-      </w:pPr>
-      <w:r>
-        <w:t>Text heads organize the topics on a relational, hierarchical basis. For example, the paper title is the primary text head because all subsequent material relates and elaborates on this one topic. If there are two or more sub-topics, the next level head (uppercase Roman numerals) should be used and, conversely, if there are not at least two sub-topics, then no subheads should be introduced. Styles named “Heading 1”, “Heading 2”, “Heading 3”, and “Heading 4” are prescribed.</w:t>
-      </w:r>
-    </w:p>
-    <w:p>
-      <w:pPr>
-        <w:pStyle w:val="Heading2"/>
-      </w:pPr>
-      <w:r>
-        <w:t>Figures and Tables</w:t>
-      </w:r>
-    </w:p>
-    <w:p>
-      <w:pPr>
-        <w:pStyle w:val="Heading4"/>
-      </w:pPr>
-      <w:r>
-        <w:t xml:space="preserve"> </w:t>
-      </w:r>
-      <w:r>
-        <w:t xml:space="preserve">Positioning Figures and Tables: </w:t>
-      </w:r>
-      <w:r>
-        <w:rPr>
-          <w:i w:val="0"/>
-        </w:rPr>
-        <w:t>Place figures and tables at the top and bottom of columns. Avoid placing them in the middle of columns. Large figures and tables may span across both columns. Figure captions should be below the figures; table heads should appear above the tables. Insert figures and tables after they are cited in the text. Use the abbreviation “Fig. 1”, even at the beginning of a sentence.</w:t>
-      </w:r>
-    </w:p>
-    <w:p>
-      <w:pPr>
-        <w:pStyle w:val="tablehead"/>
-      </w:pPr>
-      <w:r>
-        <w:t>Table Type Styles</w:t>
-      </w:r>
-    </w:p>
-    <w:tbl>
-      <w:tblPr>
-        <w:tblW w:w="0" w:type="dxa"/>
-        <w:jc w:val="center"/>
-        <w:tblBorders>
-          <w:top w:val="single" w:sz="2" w:space="0" w:color="auto"/>
-          <w:left w:val="single" w:sz="2" w:space="0" w:color="auto"/>
-          <w:bottom w:val="single" w:sz="2" w:space="0" w:color="auto"/>
-          <w:right w:val="single" w:sz="2" w:space="0" w:color="auto"/>
-          <w:insideH w:val="single" w:sz="2" w:space="0" w:color="auto"/>
-          <w:insideV w:val="single" w:sz="2" w:space="0" w:color="auto"/>
-        </w:tblBorders>
-        <w:tblLayout w:type="fixed"/>
-        <w:tblLook w:val="0000" w:firstRow="0" w:lastRow="0" w:firstColumn="0" w:lastColumn="0" w:noHBand="0" w:noVBand="0"/>
-      </w:tblPr>
-      <w:tblGrid>
-        <w:gridCol w:w="720"/>
-        <w:gridCol w:w="2340"/>
-        <w:gridCol w:w="900"/>
-        <w:gridCol w:w="900"/>
-      </w:tblGrid>
-      <w:tr>
-        <w:trPr>
-          <w:cantSplit/>
-          <w:trHeight w:val="240"/>
-          <w:tblHeader/>
-          <w:jc w:val="center"/>
-        </w:trPr>
-        <w:tc>
-          <w:tcPr>
-            <w:tcW w:w="720" w:type="dxa"/>
-            <w:vMerge w:val="restart"/>
-            <w:vAlign w:val="center"/>
-          </w:tcPr>
-          <w:p>
-            <w:pPr>
-              <w:pStyle w:val="tablecolhead"/>
-            </w:pPr>
-            <w:r>
-              <w:t>Table Head</w:t>
-            </w:r>
-          </w:p>
-        </w:tc>
-        <w:tc>
-          <w:tcPr>
-            <w:tcW w:w="4140" w:type="dxa"/>
-            <w:gridSpan w:val="3"/>
-            <w:vAlign w:val="center"/>
-          </w:tcPr>
-          <w:p>
-            <w:pPr>
-              <w:pStyle w:val="tablecolhead"/>
-            </w:pPr>
-            <w:r>
-              <w:t>Table Column Head</w:t>
-            </w:r>
-          </w:p>
-        </w:tc>
-      </w:tr>
-      <w:tr>
-        <w:trPr>
-          <w:cantSplit/>
-          <w:trHeight w:val="240"/>
-          <w:tblHeader/>
-          <w:jc w:val="center"/>
-        </w:trPr>
-        <w:tc>
-          <w:tcPr>
-            <w:tcW w:w="720" w:type="dxa"/>
-            <w:vMerge/>
-          </w:tcPr>
-          <w:p>
-            <w:pPr>
-              <w:rPr>
-                <w:sz w:val="16"/>
-                <w:szCs w:val="16"/>
-              </w:rPr>
-            </w:pPr>
-          </w:p>
-        </w:tc>
-        <w:tc>
-          <w:tcPr>
-            <w:tcW w:w="2340" w:type="dxa"/>
-            <w:vAlign w:val="center"/>
-          </w:tcPr>
-          <w:p>
-            <w:pPr>
-              <w:pStyle w:val="tablecolsubhead"/>
-            </w:pPr>
-            <w:r>
-              <w:t>Table column subhead</w:t>
-            </w:r>
-          </w:p>
-        </w:tc>
-        <w:tc>
-          <w:tcPr>
-            <w:tcW w:w="900" w:type="dxa"/>
-            <w:vAlign w:val="center"/>
-          </w:tcPr>
-          <w:p>
-            <w:pPr>
-              <w:pStyle w:val="tablecolsubhead"/>
-            </w:pPr>
-            <w:r>
-              <w:t>Subhead</w:t>
-            </w:r>
-          </w:p>
-        </w:tc>
-        <w:tc>
-          <w:tcPr>
-            <w:tcW w:w="900" w:type="dxa"/>
-            <w:vAlign w:val="center"/>
-          </w:tcPr>
-          <w:p>
-            <w:pPr>
-              <w:pStyle w:val="tablecolsubhead"/>
-            </w:pPr>
-            <w:r>
-              <w:t>Subhead</w:t>
-            </w:r>
-          </w:p>
-        </w:tc>
-      </w:tr>
-      <w:tr>
-        <w:trPr>
-          <w:trHeight w:val="320"/>
-          <w:jc w:val="center"/>
-        </w:trPr>
-        <w:tc>
-          <w:tcPr>
-            <w:tcW w:w="720" w:type="dxa"/>
-            <w:vAlign w:val="center"/>
-          </w:tcPr>
-          <w:p>
-            <w:pPr>
-              <w:pStyle w:val="tablecopy"/>
-              <w:rPr>
-                <w:sz w:val="8"/>
-                <w:szCs w:val="8"/>
-              </w:rPr>
-            </w:pPr>
-            <w:r>
-              <w:t>copy</w:t>
-            </w:r>
-          </w:p>
-        </w:tc>
-        <w:tc>
-          <w:tcPr>
-            <w:tcW w:w="2340" w:type="dxa"/>
-            <w:vAlign w:val="center"/>
-          </w:tcPr>
-          <w:p>
-            <w:pPr>
-              <w:pStyle w:val="tablecopy"/>
-            </w:pPr>
-            <w:r>
-              <w:t>More table copy</w:t>
-            </w:r>
-            <w:r>
-              <w:rPr>
-                <w:vertAlign w:val="superscript"/>
-              </w:rPr>
-              <w:t>a</w:t>
-            </w:r>
-          </w:p>
-        </w:tc>
-        <w:tc>
-          <w:tcPr>
-            <w:tcW w:w="900" w:type="dxa"/>
-            <w:vAlign w:val="center"/>
-          </w:tcPr>
-          <w:p>
-            <w:pPr>
-              <w:rPr>
-                <w:sz w:val="16"/>
-                <w:szCs w:val="16"/>
-              </w:rPr>
-            </w:pPr>
-          </w:p>
-        </w:tc>
-        <w:tc>
-          <w:tcPr>
-            <w:tcW w:w="900" w:type="dxa"/>
-            <w:vAlign w:val="center"/>
-          </w:tcPr>
-          <w:p>
-            <w:pPr>
-              <w:rPr>
-                <w:sz w:val="16"/>
-                <w:szCs w:val="16"/>
-              </w:rPr>
-            </w:pPr>
-          </w:p>
-        </w:tc>
-      </w:tr>
-    </w:tbl>
-    <w:p>
-      <w:pPr>
-        <w:pStyle w:val="tablefootnote"/>
-      </w:pPr>
-      <w:r>
-        <w:t xml:space="preserve">Sample </w:t>
-      </w:r>
-      <w:r>
-        <w:t>of</w:t>
-      </w:r>
-      <w:r>
-        <w:t xml:space="preserve"> a </w:t>
-      </w:r>
-      <w:r>
-        <w:t>Table</w:t>
-      </w:r>
-      <w:r>
-        <w:t xml:space="preserve"> </w:t>
-      </w:r>
-      <w:r>
-        <w:t>footnote</w:t>
-      </w:r>
-      <w:r>
-        <w:t xml:space="preserve">. </w:t>
-      </w:r>
-      <w:r>
-        <w:t>(</w:t>
-      </w:r>
-      <w:r>
-        <w:rPr>
-          <w:i/>
-        </w:rPr>
-        <w:t>Table footnote</w:t>
-      </w:r>
-      <w:r>
-        <w:t>)</w:t>
-      </w:r>
-    </w:p>
-    <w:p>
-      <w:pPr>
-        <w:pStyle w:val="figurecaption"/>
-      </w:pPr>
-      <w:r>
-        <w:t xml:space="preserve">Example of a figure </w:t>
-      </w:r>
-      <w:r>
-        <w:t>caption</w:t>
-      </w:r>
-      <w:r>
-        <w:t xml:space="preserve">. </w:t>
-      </w:r>
-      <w:r>
-        <w:rPr>
-          <w:iCs/>
-        </w:rPr>
-        <w:t>(</w:t>
-      </w:r>
-      <w:r>
-        <w:rPr>
-          <w:i/>
-          <w:iCs/>
-        </w:rPr>
-        <w:t>figure caption</w:t>
-      </w:r>
-      <w:r>
-        <w:rPr>
-          <w:iCs/>
-        </w:rPr>
-        <w:t>)</w:t>
-      </w:r>
-    </w:p>
-    <w:p>
-      <w:pPr>
-        <w:pStyle w:val="BodyText"/>
-      </w:pPr>
-      <w:r>
-        <w:t>Figure Labels: Use 8 point Times New Roman for Figure labels. Use words rather than symbols or abbreviations when writing Figure axis labels to avoid confusing the reader. As an example, write the quantity “Magnetization”, or “Magnetization, M”, not just “M”. If including units in the label, present them within parentheses. Do not label axes only with units. In the example, write “Magnetization (A/m)” or “Magnetization {A[m(1)]}”, not just “A/m”. Do not label axes</w:t>
-      </w:r>
-      <w:r>
-        <w:t xml:space="preserve"> </w:t>
-      </w:r>
-      <w:r>
-        <w:t>with a ratio of quantities and units. For example, write “Temperature (K)”, not “Temperature/K”.</w:t>
-      </w:r>
-    </w:p>
-    <w:p>
-      <w:pPr>
-        <w:pStyle w:val="Heading5"/>
-      </w:pPr>
-      <w:r>
-        <w:t>Acknowledgment</w:t>
-      </w:r>
-      <w:r>
-        <w:t xml:space="preserve"> </w:t>
-      </w:r>
-      <w:r>
-        <w:rPr>
-          <w:i/>
-          <w:iCs/>
-        </w:rPr>
-        <w:t>(</w:t>
-      </w:r>
-      <w:r>
-        <w:rPr>
-          <w:i/>
-          <w:iCs/>
-          <w:smallCaps w:val="0"/>
-        </w:rPr>
-        <w:t>Heading 5</w:t>
-      </w:r>
-      <w:r>
-        <w:rPr>
-          <w:i/>
-          <w:iCs/>
-        </w:rPr>
-        <w:t>)</w:t>
-      </w:r>
-    </w:p>
-    <w:p>
-      <w:pPr>
-        <w:pStyle w:val="BodyText"/>
-      </w:pPr>
-      <w:r>
-        <w:t>The preferred spelling of the word “acknowledgment” in America is without an “e” after the “g</w:t>
-      </w:r>
-      <w:r>
-        <w:t>”. Avoid the stilted expression “</w:t>
-      </w:r>
-      <w:r>
-        <w:rPr>
-          <w:lang w:val="en-US"/>
-        </w:rPr>
-        <w:t>o</w:t>
-      </w:r>
-      <w:r>
-        <w:t xml:space="preserve">ne of us (R. B. G.) thanks </w:t>
-      </w:r>
-      <w:r>
-        <w:t>...</w:t>
-      </w:r>
-      <w:r>
-        <w:rPr>
-          <w:lang w:val="en-US"/>
-        </w:rPr>
-        <w:t xml:space="preserve">”.  </w:t>
-      </w:r>
-      <w:r>
-        <w:t xml:space="preserve">Instead, try “R. </w:t>
-      </w:r>
-      <w:r>
-        <w:lastRenderedPageBreak/>
-        <w:t>B. G. thanks</w:t>
-      </w:r>
-      <w:r>
-        <w:t>...</w:t>
-      </w:r>
-      <w:r>
-        <w:t>”.</w:t>
-      </w:r>
-      <w:r>
-        <w:rPr>
-          <w:lang w:val="en-US"/>
-        </w:rPr>
-        <w:t xml:space="preserve"> </w:t>
-      </w:r>
-      <w:r>
-        <w:t>Put spons</w:t>
-      </w:r>
-      <w:r>
-        <w:t>or acknowledgments in the unnum</w:t>
-      </w:r>
-      <w:r>
-        <w:t>bered footnote on the first page.</w:t>
+        <w:t xml:space="preserve">To continue, the commercial use of the tool should be studies. Many of the tools available are under non-commercial license so for the businesses, cost would be important factor. </w:t>
       </w:r>
     </w:p>
     <w:p>
@@ -4360,6 +3790,7 @@
         </w:rPr>
         <w:t xml:space="preserve"> </w:t>
       </w:r>
+      <w:proofErr w:type="gramStart"/>
       <w:r>
         <w:rPr>
           <w:rFonts w:ascii="TimesNewRomanPSMT" w:hAnsi="TimesNewRomanPSMT" w:cs="TimesNewRomanPSMT"/>
@@ -4372,7 +3803,14 @@
         <w:rPr>
           <w:sz w:val="16"/>
         </w:rPr>
-        <w:t xml:space="preserve">  Web.  Accessed: </w:t>
+        <w:t xml:space="preserve">  Web</w:t>
+      </w:r>
+      <w:proofErr w:type="gramEnd"/>
+      <w:r>
+        <w:rPr>
+          <w:sz w:val="16"/>
+        </w:rPr>
+        <w:t xml:space="preserve">.  Accessed: </w:t>
       </w:r>
       <w:r>
         <w:rPr>
@@ -4456,7 +3894,25 @@
           <w:sz w:val="16"/>
           <w:szCs w:val="24"/>
         </w:rPr>
-        <w:t xml:space="preserve">Liu, Bing 2015 “Sentment Analysis: Mining Opinions, Sentiments, and Emotions”. Second edition, preface xi.  </w:t>
+        <w:t>Liu, Bing 2015 “</w:t>
+      </w:r>
+      <w:proofErr w:type="spellStart"/>
+      <w:r>
+        <w:rPr>
+          <w:color w:val="000000"/>
+          <w:sz w:val="16"/>
+          <w:szCs w:val="24"/>
+        </w:rPr>
+        <w:t>Sentment</w:t>
+      </w:r>
+      <w:proofErr w:type="spellEnd"/>
+      <w:r>
+        <w:rPr>
+          <w:color w:val="000000"/>
+          <w:sz w:val="16"/>
+          <w:szCs w:val="24"/>
+        </w:rPr>
+        <w:t xml:space="preserve"> Analysis: Mining Opinions, Sentiments, and Emotions”. Second edition, preface xi.  </w:t>
       </w:r>
     </w:p>
     <w:p>
@@ -4509,6 +3965,7 @@
         </w:rPr>
         <w:t xml:space="preserve">Hugo </w:t>
       </w:r>
+      <w:proofErr w:type="spellStart"/>
       <w:r>
         <w:rPr>
           <w:color w:val="000000"/>
@@ -4517,6 +3974,7 @@
         </w:rPr>
         <w:t>Gonçalo</w:t>
       </w:r>
+      <w:proofErr w:type="spellEnd"/>
       <w:r>
         <w:rPr>
           <w:color w:val="000000"/>
@@ -4547,16 +4005,44 @@
           <w:sz w:val="16"/>
           <w:szCs w:val="24"/>
         </w:rPr>
-        <w:t>Comparing the Performance of Different NLPToolkits in Formal and Social Media Text</w:t>
-      </w:r>
+        <w:t xml:space="preserve">Comparing the Performance of Different </w:t>
+      </w:r>
+      <w:proofErr w:type="spellStart"/>
       <w:r>
         <w:rPr>
           <w:color w:val="000000"/>
           <w:sz w:val="16"/>
           <w:szCs w:val="24"/>
         </w:rPr>
+        <w:t>NLPToolkits</w:t>
+      </w:r>
+      <w:proofErr w:type="spellEnd"/>
+      <w:r>
+        <w:rPr>
+          <w:color w:val="000000"/>
+          <w:sz w:val="16"/>
+          <w:szCs w:val="24"/>
+        </w:rPr>
+        <w:t xml:space="preserve"> in Formal and Social Media </w:t>
+      </w:r>
+      <w:proofErr w:type="gramStart"/>
+      <w:r>
+        <w:rPr>
+          <w:color w:val="000000"/>
+          <w:sz w:val="16"/>
+          <w:szCs w:val="24"/>
+        </w:rPr>
+        <w:t>Text</w:t>
+      </w:r>
+      <w:r>
+        <w:rPr>
+          <w:color w:val="000000"/>
+          <w:sz w:val="16"/>
+          <w:szCs w:val="24"/>
+        </w:rPr>
         <w:t xml:space="preserve"> ”</w:t>
       </w:r>
+      <w:proofErr w:type="gramEnd"/>
       <w:r>
         <w:rPr>
           <w:color w:val="000000"/>
@@ -4594,7 +4080,25 @@
           <w:lang w:eastAsia="zh-CN"/>
         </w:rPr>
         <w:tab/>
-        <w:t>Aue, Anthony and Gamon, Michael January 2015 “Customizing Sentiment Classifiers to New Domains: A Case Study”</w:t>
+        <w:t xml:space="preserve">Aue, Anthony and </w:t>
+      </w:r>
+      <w:proofErr w:type="spellStart"/>
+      <w:r>
+        <w:rPr>
+          <w:sz w:val="16"/>
+          <w:szCs w:val="22"/>
+          <w:lang w:eastAsia="zh-CN"/>
+        </w:rPr>
+        <w:t>Gamon</w:t>
+      </w:r>
+      <w:proofErr w:type="spellEnd"/>
+      <w:r>
+        <w:rPr>
+          <w:sz w:val="16"/>
+          <w:szCs w:val="22"/>
+          <w:lang w:eastAsia="zh-CN"/>
+        </w:rPr>
+        <w:t>, Michael January 2015 “Customizing Sentiment Classifiers to New Domains: A Case Study”</w:t>
       </w:r>
       <w:r>
         <w:rPr>
@@ -4634,6 +4138,8 @@
         </w:rPr>
         <w:tab/>
       </w:r>
+      <w:proofErr w:type="spellStart"/>
+      <w:proofErr w:type="gramStart"/>
       <w:r>
         <w:rPr>
           <w:sz w:val="16"/>
@@ -4642,6 +4148,8 @@
         </w:rPr>
         <w:t>M.Geetha</w:t>
       </w:r>
+      <w:proofErr w:type="spellEnd"/>
+      <w:proofErr w:type="gramEnd"/>
       <w:r>
         <w:rPr>
           <w:sz w:val="16"/>
@@ -4682,6 +4190,7 @@
         </w:rPr>
         <w:t xml:space="preserve">, </w:t>
       </w:r>
+      <w:proofErr w:type="spellStart"/>
       <w:r>
         <w:rPr>
           <w:sz w:val="16"/>
@@ -4696,7 +4205,16 @@
           <w:szCs w:val="22"/>
           <w:lang w:eastAsia="zh-CN"/>
         </w:rPr>
-        <w:t>a “Relationship between customer sentiment and online customer ratings for hotels – an empirical analysis. “</w:t>
+        <w:t>a</w:t>
+      </w:r>
+      <w:proofErr w:type="spellEnd"/>
+      <w:r>
+        <w:rPr>
+          <w:sz w:val="16"/>
+          <w:szCs w:val="22"/>
+          <w:lang w:eastAsia="zh-CN"/>
+        </w:rPr>
+        <w:t xml:space="preserve"> “Relationship between customer sentiment and online customer ratings for hotels – an empirical analysis. “</w:t>
       </w:r>
     </w:p>
     <w:p>
@@ -4727,7 +4245,61 @@
           <w:lang w:eastAsia="zh-CN"/>
         </w:rPr>
         <w:tab/>
-        <w:t>Islam, Rakibul and F. Zibran, Minhaz 2017 “</w:t>
+        <w:t xml:space="preserve">Islam, </w:t>
+      </w:r>
+      <w:proofErr w:type="spellStart"/>
+      <w:r>
+        <w:rPr>
+          <w:sz w:val="16"/>
+          <w:szCs w:val="22"/>
+          <w:lang w:eastAsia="zh-CN"/>
+        </w:rPr>
+        <w:t>Rakibul</w:t>
+      </w:r>
+      <w:proofErr w:type="spellEnd"/>
+      <w:r>
+        <w:rPr>
+          <w:sz w:val="16"/>
+          <w:szCs w:val="22"/>
+          <w:lang w:eastAsia="zh-CN"/>
+        </w:rPr>
+        <w:t xml:space="preserve"> and F. </w:t>
+      </w:r>
+      <w:proofErr w:type="spellStart"/>
+      <w:r>
+        <w:rPr>
+          <w:sz w:val="16"/>
+          <w:szCs w:val="22"/>
+          <w:lang w:eastAsia="zh-CN"/>
+        </w:rPr>
+        <w:t>Zibran</w:t>
+      </w:r>
+      <w:proofErr w:type="spellEnd"/>
+      <w:r>
+        <w:rPr>
+          <w:sz w:val="16"/>
+          <w:szCs w:val="22"/>
+          <w:lang w:eastAsia="zh-CN"/>
+        </w:rPr>
+        <w:t xml:space="preserve">, </w:t>
+      </w:r>
+      <w:proofErr w:type="spellStart"/>
+      <w:r>
+        <w:rPr>
+          <w:sz w:val="16"/>
+          <w:szCs w:val="22"/>
+          <w:lang w:eastAsia="zh-CN"/>
+        </w:rPr>
+        <w:t>Minhaz</w:t>
+      </w:r>
+      <w:proofErr w:type="spellEnd"/>
+      <w:r>
+        <w:rPr>
+          <w:sz w:val="16"/>
+          <w:szCs w:val="22"/>
+          <w:lang w:eastAsia="zh-CN"/>
+        </w:rPr>
+        <w:t xml:space="preserve"> 2017 “</w:t>
       </w:r>
       <w:r>
         <w:rPr>
@@ -4774,7 +4346,25 @@
           <w:lang w:eastAsia="zh-CN"/>
         </w:rPr>
         <w:tab/>
-        <w:t xml:space="preserve">Al-Shabi, M. A. January 2020 “Evaluating the performance of the most important Lexicons used to Sentiment analysis and opinions Mining” </w:t>
+        <w:t>Al-</w:t>
+      </w:r>
+      <w:proofErr w:type="spellStart"/>
+      <w:r>
+        <w:rPr>
+          <w:sz w:val="16"/>
+          <w:szCs w:val="22"/>
+          <w:lang w:eastAsia="zh-CN"/>
+        </w:rPr>
+        <w:t>Shabi</w:t>
+      </w:r>
+      <w:proofErr w:type="spellEnd"/>
+      <w:r>
+        <w:rPr>
+          <w:sz w:val="16"/>
+          <w:szCs w:val="22"/>
+          <w:lang w:eastAsia="zh-CN"/>
+        </w:rPr>
+        <w:t xml:space="preserve">, M. A. January 2020 “Evaluating the performance of the most important Lexicons used to Sentiment analysis and opinions Mining” </w:t>
       </w:r>
     </w:p>
     <w:p>
@@ -4901,7 +4491,42 @@
           <w:szCs w:val="16"/>
         </w:rPr>
         <w:tab/>
-        <w:t xml:space="preserve">Thelwall, Mike,  Buckley, Kevan, Paltoglou, Georgios 2012,  “Sentiment </w:t>
+      </w:r>
+      <w:proofErr w:type="spellStart"/>
+      <w:r>
+        <w:rPr>
+          <w:rFonts w:ascii="TimesNewRomanPSMT" w:hAnsi="TimesNewRomanPSMT" w:cs="TimesNewRomanPSMT"/>
+          <w:sz w:val="16"/>
+          <w:szCs w:val="16"/>
+        </w:rPr>
+        <w:t>Thelwall</w:t>
+      </w:r>
+      <w:proofErr w:type="spellEnd"/>
+      <w:r>
+        <w:rPr>
+          <w:rFonts w:ascii="TimesNewRomanPSMT" w:hAnsi="TimesNewRomanPSMT" w:cs="TimesNewRomanPSMT"/>
+          <w:sz w:val="16"/>
+          <w:szCs w:val="16"/>
+        </w:rPr>
+        <w:t xml:space="preserve">, Mike,  Buckley, Kevan, </w:t>
+      </w:r>
+      <w:proofErr w:type="spellStart"/>
+      <w:r>
+        <w:rPr>
+          <w:rFonts w:ascii="TimesNewRomanPSMT" w:hAnsi="TimesNewRomanPSMT" w:cs="TimesNewRomanPSMT"/>
+          <w:sz w:val="16"/>
+          <w:szCs w:val="16"/>
+        </w:rPr>
+        <w:t>Paltoglou</w:t>
+      </w:r>
+      <w:proofErr w:type="spellEnd"/>
+      <w:r>
+        <w:rPr>
+          <w:rFonts w:ascii="TimesNewRomanPSMT" w:hAnsi="TimesNewRomanPSMT" w:cs="TimesNewRomanPSMT"/>
+          <w:sz w:val="16"/>
+          <w:szCs w:val="16"/>
+        </w:rPr>
+        <w:t xml:space="preserve">, Georgios 2012,  “Sentiment </w:t>
       </w:r>
       <w:r>
         <w:rPr>
@@ -4963,7 +4588,79 @@
           <w:sz w:val="16"/>
           <w:szCs w:val="16"/>
         </w:rPr>
-        <w:t>[10] Wachsmuth, Henning, Trenkmann, Martin, Stein, Benno, Engels, Gregor, Palarkarska, Tsvetomira 2014 “A Review Corpus for Argumentation Analysis”</w:t>
+        <w:t xml:space="preserve">[10] </w:t>
+      </w:r>
+      <w:proofErr w:type="spellStart"/>
+      <w:r>
+        <w:rPr>
+          <w:rFonts w:ascii="TimesNewRomanPSMT" w:hAnsi="TimesNewRomanPSMT" w:cs="TimesNewRomanPSMT"/>
+          <w:sz w:val="16"/>
+          <w:szCs w:val="16"/>
+        </w:rPr>
+        <w:t>Wachsmuth</w:t>
+      </w:r>
+      <w:proofErr w:type="spellEnd"/>
+      <w:r>
+        <w:rPr>
+          <w:rFonts w:ascii="TimesNewRomanPSMT" w:hAnsi="TimesNewRomanPSMT" w:cs="TimesNewRomanPSMT"/>
+          <w:sz w:val="16"/>
+          <w:szCs w:val="16"/>
+        </w:rPr>
+        <w:t xml:space="preserve">, Henning, </w:t>
+      </w:r>
+      <w:proofErr w:type="spellStart"/>
+      <w:r>
+        <w:rPr>
+          <w:rFonts w:ascii="TimesNewRomanPSMT" w:hAnsi="TimesNewRomanPSMT" w:cs="TimesNewRomanPSMT"/>
+          <w:sz w:val="16"/>
+          <w:szCs w:val="16"/>
+        </w:rPr>
+        <w:t>Trenkmann</w:t>
+      </w:r>
+      <w:proofErr w:type="spellEnd"/>
+      <w:r>
+        <w:rPr>
+          <w:rFonts w:ascii="TimesNewRomanPSMT" w:hAnsi="TimesNewRomanPSMT" w:cs="TimesNewRomanPSMT"/>
+          <w:sz w:val="16"/>
+          <w:szCs w:val="16"/>
+        </w:rPr>
+        <w:t xml:space="preserve">, Martin, Stein, Benno, Engels, Gregor, </w:t>
+      </w:r>
+      <w:proofErr w:type="spellStart"/>
+      <w:r>
+        <w:rPr>
+          <w:rFonts w:ascii="TimesNewRomanPSMT" w:hAnsi="TimesNewRomanPSMT" w:cs="TimesNewRomanPSMT"/>
+          <w:sz w:val="16"/>
+          <w:szCs w:val="16"/>
+        </w:rPr>
+        <w:t>Palarkarska</w:t>
+      </w:r>
+      <w:proofErr w:type="spellEnd"/>
+      <w:r>
+        <w:rPr>
+          <w:rFonts w:ascii="TimesNewRomanPSMT" w:hAnsi="TimesNewRomanPSMT" w:cs="TimesNewRomanPSMT"/>
+          <w:sz w:val="16"/>
+          <w:szCs w:val="16"/>
+        </w:rPr>
+        <w:t xml:space="preserve">, </w:t>
+      </w:r>
+      <w:proofErr w:type="spellStart"/>
+      <w:r>
+        <w:rPr>
+          <w:rFonts w:ascii="TimesNewRomanPSMT" w:hAnsi="TimesNewRomanPSMT" w:cs="TimesNewRomanPSMT"/>
+          <w:sz w:val="16"/>
+          <w:szCs w:val="16"/>
+        </w:rPr>
+        <w:t>Tsvetomira</w:t>
+      </w:r>
+      <w:proofErr w:type="spellEnd"/>
+      <w:r>
+        <w:rPr>
+          <w:rFonts w:ascii="TimesNewRomanPSMT" w:hAnsi="TimesNewRomanPSMT" w:cs="TimesNewRomanPSMT"/>
+          <w:sz w:val="16"/>
+          <w:szCs w:val="16"/>
+        </w:rPr>
+        <w:t xml:space="preserve"> 2014 “A Review Corpus for Argumentation Analysis”</w:t>
       </w:r>
     </w:p>
     <w:p>
@@ -5009,6 +4706,7 @@
         </w:rPr>
         <w:t xml:space="preserve">[11] Gilbert, </w:t>
       </w:r>
+      <w:proofErr w:type="gramStart"/>
       <w:r>
         <w:rPr>
           <w:rFonts w:ascii="TimesNewRomanPSMT" w:hAnsi="TimesNewRomanPSMT" w:cs="TimesNewRomanPSMT"/>
@@ -5023,7 +4721,16 @@
           <w:sz w:val="16"/>
           <w:szCs w:val="16"/>
         </w:rPr>
-        <w:t xml:space="preserve">  and Hutto C.J 2014 "</w:t>
+        <w:t xml:space="preserve">  and</w:t>
+      </w:r>
+      <w:proofErr w:type="gramEnd"/>
+      <w:r>
+        <w:rPr>
+          <w:rFonts w:ascii="TimesNewRomanPSMT" w:hAnsi="TimesNewRomanPSMT" w:cs="TimesNewRomanPSMT"/>
+          <w:sz w:val="16"/>
+          <w:szCs w:val="16"/>
+        </w:rPr>
+        <w:t xml:space="preserve"> Hutto C.J 2014 "</w:t>
       </w:r>
       <w:r>
         <w:rPr>
@@ -5209,13 +4916,23 @@
         </w:rPr>
         <w:t xml:space="preserve">, </w:t>
       </w:r>
+      <w:proofErr w:type="spellStart"/>
       <w:r>
         <w:rPr>
           <w:rFonts w:ascii="TimesNewRomanPSMT" w:hAnsi="TimesNewRomanPSMT" w:cs="TimesNewRomanPSMT"/>
           <w:sz w:val="16"/>
           <w:szCs w:val="16"/>
         </w:rPr>
-        <w:t>Binbin, Chen</w:t>
+        <w:t>Binbin</w:t>
+      </w:r>
+      <w:proofErr w:type="spellEnd"/>
+      <w:r>
+        <w:rPr>
+          <w:rFonts w:ascii="TimesNewRomanPSMT" w:hAnsi="TimesNewRomanPSMT" w:cs="TimesNewRomanPSMT"/>
+          <w:sz w:val="16"/>
+          <w:szCs w:val="16"/>
+        </w:rPr>
+        <w:t>, Chen</w:t>
       </w:r>
       <w:r>
         <w:rPr>
@@ -5298,7 +5015,25 @@
           <w:szCs w:val="16"/>
         </w:rPr>
         <w:tab/>
-        <w:t xml:space="preserve">Automated readability Index, web. Accessed November 5th 2020.  </w:t>
+        <w:t>Automated readability Index, web. Accessed November 5th</w:t>
+      </w:r>
+      <w:proofErr w:type="gramStart"/>
+      <w:r>
+        <w:rPr>
+          <w:rFonts w:ascii="TimesNewRomanPSMT" w:hAnsi="TimesNewRomanPSMT" w:cs="TimesNewRomanPSMT"/>
+          <w:sz w:val="16"/>
+          <w:szCs w:val="16"/>
+        </w:rPr>
+        <w:t xml:space="preserve"> 2020</w:t>
+      </w:r>
+      <w:proofErr w:type="gramEnd"/>
+      <w:r>
+        <w:rPr>
+          <w:rFonts w:ascii="TimesNewRomanPSMT" w:hAnsi="TimesNewRomanPSMT" w:cs="TimesNewRomanPSMT"/>
+          <w:sz w:val="16"/>
+          <w:szCs w:val="16"/>
+        </w:rPr>
+        <w:t xml:space="preserve">.  </w:t>
       </w:r>
       <w:r>
         <w:rPr>
@@ -5440,132 +5175,7 @@
         <w:t xml:space="preserve"> </w:t>
       </w:r>
     </w:p>
-    <w:p>
-      <w:r>
-        <w:rPr>
-          <w:noProof/>
-        </w:rPr>
-        <mc:AlternateContent>
-          <mc:Choice Requires="wps">
-            <w:drawing>
-              <wp:anchor distT="0" distB="0" distL="114300" distR="114300" simplePos="0" relativeHeight="251657728" behindDoc="1" locked="0" layoutInCell="1" allowOverlap="1" wp14:anchorId="652E1976" wp14:editId="3493B96E">
-                <wp:simplePos x="0" y="0"/>
-                <wp:positionH relativeFrom="margin">
-                  <wp:align>left</wp:align>
-                </wp:positionH>
-                <wp:positionV relativeFrom="paragraph">
-                  <wp:posOffset>251460</wp:posOffset>
-                </wp:positionV>
-                <wp:extent cx="3200400" cy="1143000"/>
-                <wp:effectExtent l="10795" t="5080" r="8255" b="13970"/>
-                <wp:wrapTight wrapText="bothSides">
-                  <wp:wrapPolygon edited="0">
-                    <wp:start x="-64" y="0"/>
-                    <wp:lineTo x="-64" y="21600"/>
-                    <wp:lineTo x="21664" y="21600"/>
-                    <wp:lineTo x="21664" y="0"/>
-                    <wp:lineTo x="-64" y="0"/>
-                  </wp:wrapPolygon>
-                </wp:wrapTight>
-                <wp:docPr id="1" name="Text Box 8"/>
-                <wp:cNvGraphicFramePr>
-                  <a:graphicFrameLocks xmlns:a="http://schemas.openxmlformats.org/drawingml/2006/main"/>
-                </wp:cNvGraphicFramePr>
-                <a:graphic xmlns:a="http://schemas.openxmlformats.org/drawingml/2006/main">
-                  <a:graphicData uri="http://schemas.microsoft.com/office/word/2010/wordprocessingShape">
-                    <wps:wsp>
-                      <wps:cNvSpPr txBox="1">
-                        <a:spLocks noChangeArrowheads="1"/>
-                      </wps:cNvSpPr>
-                      <wps:spPr bwMode="auto">
-                        <a:xfrm>
-                          <a:off x="0" y="0"/>
-                          <a:ext cx="3200400" cy="1143000"/>
-                        </a:xfrm>
-                        <a:prstGeom prst="rect">
-                          <a:avLst/>
-                        </a:prstGeom>
-                        <a:solidFill>
-                          <a:srgbClr val="FFFFFF"/>
-                        </a:solidFill>
-                        <a:ln w="9525">
-                          <a:solidFill>
-                            <a:srgbClr val="000000"/>
-                          </a:solidFill>
-                          <a:miter lim="800000"/>
-                          <a:headEnd/>
-                          <a:tailEnd/>
-                        </a:ln>
-                      </wps:spPr>
-                      <wps:txbx>
-                        <w:txbxContent>
-                          <w:p>
-                            <w:pPr>
-                              <w:pStyle w:val="BodyText"/>
-                            </w:pPr>
-                            <w:r>
-                              <w:t>We suggest that you use a text box to insert a graphic (which is ideally a 300 dpi TIFF or EPS file, with all fonts embedded) because, in an MSW document, this method is somewhat more stable than directly inserting a picture.</w:t>
-                            </w:r>
-                          </w:p>
-                          <w:p>
-                            <w:pPr>
-                              <w:pStyle w:val="BodyText"/>
-                            </w:pPr>
-                            <w:r>
-                              <w:t>To have non-visible rules on your frame, use the MSWord “Format” pull-down menu, select Text Box &gt; Colors and Lines to choose No Fill and No Line.</w:t>
-                            </w:r>
-                          </w:p>
-                        </w:txbxContent>
-                      </wps:txbx>
-                      <wps:bodyPr rot="0" vert="horz" wrap="square" lIns="91440" tIns="45720" rIns="91440" bIns="45720" anchor="t" anchorCtr="0" upright="1">
-                        <a:noAutofit/>
-                      </wps:bodyPr>
-                    </wps:wsp>
-                  </a:graphicData>
-                </a:graphic>
-                <wp14:sizeRelH relativeFrom="page">
-                  <wp14:pctWidth>0</wp14:pctWidth>
-                </wp14:sizeRelH>
-                <wp14:sizeRelV relativeFrom="page">
-                  <wp14:pctHeight>0</wp14:pctHeight>
-                </wp14:sizeRelV>
-              </wp:anchor>
-            </w:drawing>
-          </mc:Choice>
-          <mc:Fallback>
-            <w:pict>
-              <v:shapetype w14:anchorId="652E1976" id="_x0000_t202" coordsize="21600,21600" o:spt="202" path="m,l,21600r21600,l21600,xe">
-                <v:stroke joinstyle="miter"/>
-                <v:path gradientshapeok="t" o:connecttype="rect"/>
-              </v:shapetype>
-              <v:shape id="Text Box 8" o:spid="_x0000_s1026" type="#_x0000_t202" style="position:absolute;left:0;text-align:left;margin-left:0;margin-top:19.8pt;width:252pt;height:90pt;z-index:-251658752;visibility:visible;mso-wrap-style:square;mso-width-percent:0;mso-height-percent:0;mso-wrap-distance-left:9pt;mso-wrap-distance-top:0;mso-wrap-distance-right:9pt;mso-wrap-distance-bottom:0;mso-position-horizontal:left;mso-position-horizontal-relative:margin;mso-position-vertical:absolute;mso-position-vertical-relative:text;mso-width-percent:0;mso-height-percent:0;mso-width-relative:page;mso-height-relative:page;v-text-anchor:top" o:gfxdata="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">
-                <v:textbox>
-                  <w:txbxContent>
-                    <w:p>
-                      <w:pPr>
-                        <w:pStyle w:val="BodyText"/>
-                      </w:pPr>
-                      <w:r>
-                        <w:t>We suggest that you use a text box to insert a graphic (which is ideally a 300 dpi TIFF or EPS file, with all fonts embedded) because, in an MSW document, this method is somewhat more stable than directly inserting a picture.</w:t>
-                      </w:r>
-                    </w:p>
-                    <w:p>
-                      <w:pPr>
-                        <w:pStyle w:val="BodyText"/>
-                      </w:pPr>
-                      <w:r>
-                        <w:t>To have non-visible rules on your frame, use the MSWord “Format” pull-down menu, select Text Box &gt; Colors and Lines to choose No Fill and No Line.</w:t>
-                      </w:r>
-                    </w:p>
-                  </w:txbxContent>
-                </v:textbox>
-                <w10:wrap type="tight" anchorx="margin"/>
-              </v:shape>
-            </w:pict>
-          </mc:Fallback>
-        </mc:AlternateContent>
-      </w:r>
-    </w:p>
+    <w:p/>
     <w:sectPr>
       <w:type w:val="continuous"/>
       <w:pgSz w:w="11906" w:h="16838" w:code="9"/>
@@ -8003,906 +7613,6 @@
 </w:styles>
 </file>
 
-<file path=word/charts/chart1.xml><?xml version="1.0" encoding="utf-8"?>
-<c:chartSpace xmlns:c="http://schemas.openxmlformats.org/drawingml/2006/chart" xmlns:a="http://schemas.openxmlformats.org/drawingml/2006/main" xmlns:r="http://schemas.openxmlformats.org/officeDocument/2006/relationships" xmlns:c16r2="http://schemas.microsoft.com/office/drawing/2015/06/chart">
-  <c:date1904 val="0"/>
-  <c:lang val="en-US"/>
-  <c:roundedCorners val="0"/>
-  <mc:AlternateContent xmlns:mc="http://schemas.openxmlformats.org/markup-compatibility/2006">
-    <mc:Choice xmlns:c14="http://schemas.microsoft.com/office/drawing/2007/8/2/chart" Requires="c14">
-      <c14:style val="102"/>
-    </mc:Choice>
-    <mc:Fallback>
-      <c:style val="2"/>
-    </mc:Fallback>
-  </mc:AlternateContent>
-  <c:chart>
-    <c:title>
-      <c:overlay val="0"/>
-      <c:spPr>
-        <a:noFill/>
-        <a:ln>
-          <a:noFill/>
-        </a:ln>
-        <a:effectLst/>
-      </c:spPr>
-      <c:txPr>
-        <a:bodyPr rot="0" spcFirstLastPara="1" vertOverflow="ellipsis" vert="horz" wrap="square" anchor="ctr" anchorCtr="1"/>
-        <a:lstStyle/>
-        <a:p>
-          <a:pPr>
-            <a:defRPr sz="1400" b="0" i="0" u="none" strike="noStrike" kern="1200" spc="0" baseline="0">
-              <a:solidFill>
-                <a:schemeClr val="tx1">
-                  <a:lumMod val="65000"/>
-                  <a:lumOff val="35000"/>
-                </a:schemeClr>
-              </a:solidFill>
-              <a:latin typeface="+mn-lt"/>
-              <a:ea typeface="+mn-ea"/>
-              <a:cs typeface="+mn-cs"/>
-            </a:defRPr>
-          </a:pPr>
-          <a:endParaRPr lang="en-FI"/>
-        </a:p>
-      </c:txPr>
-    </c:title>
-    <c:autoTitleDeleted val="0"/>
-    <c:plotArea>
-      <c:layout/>
-      <c:barChart>
-        <c:barDir val="col"/>
-        <c:grouping val="clustered"/>
-        <c:varyColors val="0"/>
-        <c:ser>
-          <c:idx val="0"/>
-          <c:order val="0"/>
-          <c:tx>
-            <c:strRef>
-              <c:f>Sheet4!$B$19</c:f>
-              <c:strCache>
-                <c:ptCount val="1"/>
-                <c:pt idx="0">
-                  <c:v>Average rating</c:v>
-                </c:pt>
-              </c:strCache>
-            </c:strRef>
-          </c:tx>
-          <c:spPr>
-            <a:solidFill>
-              <a:schemeClr val="accent1"/>
-            </a:solidFill>
-            <a:ln>
-              <a:noFill/>
-            </a:ln>
-            <a:effectLst/>
-          </c:spPr>
-          <c:invertIfNegative val="0"/>
-          <c:dLbls>
-            <c:spPr>
-              <a:noFill/>
-              <a:ln>
-                <a:noFill/>
-              </a:ln>
-              <a:effectLst/>
-            </c:spPr>
-            <c:txPr>
-              <a:bodyPr rot="0" spcFirstLastPara="1" vertOverflow="ellipsis" vert="horz" wrap="square" lIns="38100" tIns="19050" rIns="38100" bIns="19050" anchor="ctr" anchorCtr="1">
-                <a:spAutoFit/>
-              </a:bodyPr>
-              <a:lstStyle/>
-              <a:p>
-                <a:pPr>
-                  <a:defRPr sz="900" b="0" i="0" u="none" strike="noStrike" kern="1200" baseline="0">
-                    <a:solidFill>
-                      <a:schemeClr val="tx1">
-                        <a:lumMod val="75000"/>
-                        <a:lumOff val="25000"/>
-                      </a:schemeClr>
-                    </a:solidFill>
-                    <a:latin typeface="+mn-lt"/>
-                    <a:ea typeface="+mn-ea"/>
-                    <a:cs typeface="+mn-cs"/>
-                  </a:defRPr>
-                </a:pPr>
-                <a:endParaRPr lang="en-FI"/>
-              </a:p>
-            </c:txPr>
-            <c:dLblPos val="outEnd"/>
-            <c:showLegendKey val="0"/>
-            <c:showVal val="1"/>
-            <c:showCatName val="0"/>
-            <c:showSerName val="0"/>
-            <c:showPercent val="0"/>
-            <c:showBubbleSize val="0"/>
-            <c:showLeaderLines val="0"/>
-            <c:extLst>
-              <c:ext xmlns:c15="http://schemas.microsoft.com/office/drawing/2012/chart" uri="{CE6537A1-D6FC-4f65-9D91-7224C49458BB}">
-                <c15:showLeaderLines val="1"/>
-                <c15:leaderLines>
-                  <c:spPr>
-                    <a:ln w="9525" cap="flat" cmpd="sng" algn="ctr">
-                      <a:solidFill>
-                        <a:schemeClr val="tx1">
-                          <a:lumMod val="35000"/>
-                          <a:lumOff val="65000"/>
-                        </a:schemeClr>
-                      </a:solidFill>
-                      <a:round/>
-                    </a:ln>
-                    <a:effectLst/>
-                  </c:spPr>
-                </c15:leaderLines>
-              </c:ext>
-            </c:extLst>
-          </c:dLbls>
-          <c:cat>
-            <c:strRef>
-              <c:f>Sheet4!$A$20:$A$24</c:f>
-              <c:strCache>
-                <c:ptCount val="5"/>
-                <c:pt idx="0">
-                  <c:v>Positive sentiment</c:v>
-                </c:pt>
-                <c:pt idx="1">
-                  <c:v>Negative sentiment</c:v>
-                </c:pt>
-                <c:pt idx="2">
-                  <c:v>Neutral sentiment</c:v>
-                </c:pt>
-                <c:pt idx="3">
-                  <c:v>Positive sentiment with category</c:v>
-                </c:pt>
-                <c:pt idx="4">
-                  <c:v>Negative sentiment with category</c:v>
-                </c:pt>
-              </c:strCache>
-            </c:strRef>
-          </c:cat>
-          <c:val>
-            <c:numRef>
-              <c:f>Sheet4!$B$20:$B$24</c:f>
-              <c:numCache>
-                <c:formatCode>h:mm</c:formatCode>
-                <c:ptCount val="5"/>
-                <c:pt idx="0">
-                  <c:v>0.19722222222222222</c:v>
-                </c:pt>
-                <c:pt idx="1">
-                  <c:v>0.15972222222222224</c:v>
-                </c:pt>
-                <c:pt idx="2">
-                  <c:v>9.9999999999999992E-2</c:v>
-                </c:pt>
-                <c:pt idx="3">
-                  <c:v>0.19791666666666666</c:v>
-                </c:pt>
-                <c:pt idx="4">
-                  <c:v>9.0277777777777776E-2</c:v>
-                </c:pt>
-              </c:numCache>
-            </c:numRef>
-          </c:val>
-          <c:extLst>
-            <c:ext xmlns:c16="http://schemas.microsoft.com/office/drawing/2014/chart" uri="{C3380CC4-5D6E-409C-BE32-E72D297353CC}">
-              <c16:uniqueId val="{00000000-4B64-4400-8844-AF523D6C6A1E}"/>
-            </c:ext>
-          </c:extLst>
-        </c:ser>
-        <c:dLbls>
-          <c:dLblPos val="outEnd"/>
-          <c:showLegendKey val="0"/>
-          <c:showVal val="1"/>
-          <c:showCatName val="0"/>
-          <c:showSerName val="0"/>
-          <c:showPercent val="0"/>
-          <c:showBubbleSize val="0"/>
-        </c:dLbls>
-        <c:gapWidth val="219"/>
-        <c:overlap val="-27"/>
-        <c:axId val="178693296"/>
-        <c:axId val="1932868928"/>
-      </c:barChart>
-      <c:catAx>
-        <c:axId val="178693296"/>
-        <c:scaling>
-          <c:orientation val="minMax"/>
-        </c:scaling>
-        <c:delete val="0"/>
-        <c:axPos val="b"/>
-        <c:numFmt formatCode="General" sourceLinked="1"/>
-        <c:majorTickMark val="none"/>
-        <c:minorTickMark val="none"/>
-        <c:tickLblPos val="nextTo"/>
-        <c:spPr>
-          <a:noFill/>
-          <a:ln w="9525" cap="flat" cmpd="sng" algn="ctr">
-            <a:solidFill>
-              <a:schemeClr val="tx1">
-                <a:lumMod val="15000"/>
-                <a:lumOff val="85000"/>
-              </a:schemeClr>
-            </a:solidFill>
-            <a:round/>
-          </a:ln>
-          <a:effectLst/>
-        </c:spPr>
-        <c:txPr>
-          <a:bodyPr rot="-60000000" spcFirstLastPara="1" vertOverflow="ellipsis" vert="horz" wrap="square" anchor="ctr" anchorCtr="1"/>
-          <a:lstStyle/>
-          <a:p>
-            <a:pPr>
-              <a:defRPr sz="900" b="0" i="0" u="none" strike="noStrike" kern="1200" baseline="0">
-                <a:solidFill>
-                  <a:schemeClr val="tx1">
-                    <a:lumMod val="65000"/>
-                    <a:lumOff val="35000"/>
-                  </a:schemeClr>
-                </a:solidFill>
-                <a:latin typeface="+mn-lt"/>
-                <a:ea typeface="+mn-ea"/>
-                <a:cs typeface="+mn-cs"/>
-              </a:defRPr>
-            </a:pPr>
-            <a:endParaRPr lang="en-FI"/>
-          </a:p>
-        </c:txPr>
-        <c:crossAx val="1932868928"/>
-        <c:crosses val="autoZero"/>
-        <c:auto val="1"/>
-        <c:lblAlgn val="ctr"/>
-        <c:lblOffset val="100"/>
-        <c:noMultiLvlLbl val="0"/>
-      </c:catAx>
-      <c:valAx>
-        <c:axId val="1932868928"/>
-        <c:scaling>
-          <c:orientation val="minMax"/>
-        </c:scaling>
-        <c:delete val="0"/>
-        <c:axPos val="l"/>
-        <c:majorGridlines>
-          <c:spPr>
-            <a:ln w="9525" cap="flat" cmpd="sng" algn="ctr">
-              <a:solidFill>
-                <a:schemeClr val="tx1">
-                  <a:lumMod val="15000"/>
-                  <a:lumOff val="85000"/>
-                </a:schemeClr>
-              </a:solidFill>
-              <a:round/>
-            </a:ln>
-            <a:effectLst/>
-          </c:spPr>
-        </c:majorGridlines>
-        <c:numFmt formatCode="h:mm" sourceLinked="1"/>
-        <c:majorTickMark val="none"/>
-        <c:minorTickMark val="none"/>
-        <c:tickLblPos val="nextTo"/>
-        <c:spPr>
-          <a:noFill/>
-          <a:ln>
-            <a:noFill/>
-          </a:ln>
-          <a:effectLst/>
-        </c:spPr>
-        <c:txPr>
-          <a:bodyPr rot="-60000000" spcFirstLastPara="1" vertOverflow="ellipsis" vert="horz" wrap="square" anchor="ctr" anchorCtr="1"/>
-          <a:lstStyle/>
-          <a:p>
-            <a:pPr>
-              <a:defRPr sz="900" b="0" i="0" u="none" strike="noStrike" kern="1200" baseline="0">
-                <a:solidFill>
-                  <a:schemeClr val="tx1">
-                    <a:lumMod val="65000"/>
-                    <a:lumOff val="35000"/>
-                  </a:schemeClr>
-                </a:solidFill>
-                <a:latin typeface="+mn-lt"/>
-                <a:ea typeface="+mn-ea"/>
-                <a:cs typeface="+mn-cs"/>
-              </a:defRPr>
-            </a:pPr>
-            <a:endParaRPr lang="en-FI"/>
-          </a:p>
-        </c:txPr>
-        <c:crossAx val="178693296"/>
-        <c:crosses val="autoZero"/>
-        <c:crossBetween val="between"/>
-      </c:valAx>
-      <c:spPr>
-        <a:noFill/>
-        <a:ln>
-          <a:noFill/>
-        </a:ln>
-        <a:effectLst/>
-      </c:spPr>
-    </c:plotArea>
-    <c:plotVisOnly val="1"/>
-    <c:dispBlanksAs val="gap"/>
-    <c:extLst>
-      <c:ext xmlns:c16r3="http://schemas.microsoft.com/office/drawing/2017/03/chart" uri="{56B9EC1D-385E-4148-901F-78D8002777C0}">
-        <c16r3:dataDisplayOptions16>
-          <c16r3:dispNaAsBlank val="1"/>
-        </c16r3:dataDisplayOptions16>
-      </c:ext>
-    </c:extLst>
-    <c:showDLblsOverMax val="0"/>
-  </c:chart>
-  <c:spPr>
-    <a:solidFill>
-      <a:schemeClr val="bg1"/>
-    </a:solidFill>
-    <a:ln w="9525" cap="flat" cmpd="sng" algn="ctr">
-      <a:solidFill>
-        <a:schemeClr val="tx1">
-          <a:lumMod val="15000"/>
-          <a:lumOff val="85000"/>
-        </a:schemeClr>
-      </a:solidFill>
-      <a:round/>
-    </a:ln>
-    <a:effectLst/>
-  </c:spPr>
-  <c:txPr>
-    <a:bodyPr/>
-    <a:lstStyle/>
-    <a:p>
-      <a:pPr>
-        <a:defRPr/>
-      </a:pPr>
-      <a:endParaRPr lang="en-FI"/>
-    </a:p>
-  </c:txPr>
-  <c:externalData r:id="rId3">
-    <c:autoUpdate val="0"/>
-  </c:externalData>
-</c:chartSpace>
-</file>
-
-<file path=word/charts/colors1.xml><?xml version="1.0" encoding="utf-8"?>
-<cs:colorStyle xmlns:cs="http://schemas.microsoft.com/office/drawing/2012/chartStyle" xmlns:a="http://schemas.openxmlformats.org/drawingml/2006/main" meth="cycle" id="10">
-  <a:schemeClr val="accent1"/>
-  <a:schemeClr val="accent2"/>
-  <a:schemeClr val="accent3"/>
-  <a:schemeClr val="accent4"/>
-  <a:schemeClr val="accent5"/>
-  <a:schemeClr val="accent6"/>
-  <cs:variation/>
-  <cs:variation>
-    <a:lumMod val="60000"/>
-  </cs:variation>
-  <cs:variation>
-    <a:lumMod val="80000"/>
-    <a:lumOff val="20000"/>
-  </cs:variation>
-  <cs:variation>
-    <a:lumMod val="80000"/>
-  </cs:variation>
-  <cs:variation>
-    <a:lumMod val="60000"/>
-    <a:lumOff val="40000"/>
-  </cs:variation>
-  <cs:variation>
-    <a:lumMod val="50000"/>
-  </cs:variation>
-  <cs:variation>
-    <a:lumMod val="70000"/>
-    <a:lumOff val="30000"/>
-  </cs:variation>
-  <cs:variation>
-    <a:lumMod val="70000"/>
-  </cs:variation>
-  <cs:variation>
-    <a:lumMod val="50000"/>
-    <a:lumOff val="50000"/>
-  </cs:variation>
-</cs:colorStyle>
-</file>
-
-<file path=word/charts/style1.xml><?xml version="1.0" encoding="utf-8"?>
-<cs:chartStyle xmlns:cs="http://schemas.microsoft.com/office/drawing/2012/chartStyle" xmlns:a="http://schemas.openxmlformats.org/drawingml/2006/main" id="201">
-  <cs:axisTitle>
-    <cs:lnRef idx="0"/>
-    <cs:fillRef idx="0"/>
-    <cs:effectRef idx="0"/>
-    <cs:fontRef idx="minor">
-      <a:schemeClr val="tx1">
-        <a:lumMod val="65000"/>
-        <a:lumOff val="35000"/>
-      </a:schemeClr>
-    </cs:fontRef>
-    <cs:defRPr sz="1000" kern="1200"/>
-  </cs:axisTitle>
-  <cs:categoryAxis>
-    <cs:lnRef idx="0"/>
-    <cs:fillRef idx="0"/>
-    <cs:effectRef idx="0"/>
-    <cs:fontRef idx="minor">
-      <a:schemeClr val="tx1">
-        <a:lumMod val="65000"/>
-        <a:lumOff val="35000"/>
-      </a:schemeClr>
-    </cs:fontRef>
-    <cs:spPr>
-      <a:ln w="9525" cap="flat" cmpd="sng" algn="ctr">
-        <a:solidFill>
-          <a:schemeClr val="tx1">
-            <a:lumMod val="15000"/>
-            <a:lumOff val="85000"/>
-          </a:schemeClr>
-        </a:solidFill>
-        <a:round/>
-      </a:ln>
-    </cs:spPr>
-    <cs:defRPr sz="900" kern="1200"/>
-  </cs:categoryAxis>
-  <cs:chartArea mods="allowNoFillOverride allowNoLineOverride">
-    <cs:lnRef idx="0"/>
-    <cs:fillRef idx="0"/>
-    <cs:effectRef idx="0"/>
-    <cs:fontRef idx="minor">
-      <a:schemeClr val="tx1"/>
-    </cs:fontRef>
-    <cs:spPr>
-      <a:solidFill>
-        <a:schemeClr val="bg1"/>
-      </a:solidFill>
-      <a:ln w="9525" cap="flat" cmpd="sng" algn="ctr">
-        <a:solidFill>
-          <a:schemeClr val="tx1">
-            <a:lumMod val="15000"/>
-            <a:lumOff val="85000"/>
-          </a:schemeClr>
-        </a:solidFill>
-        <a:round/>
-      </a:ln>
-    </cs:spPr>
-    <cs:defRPr sz="1000" kern="1200"/>
-  </cs:chartArea>
-  <cs:dataLabel>
-    <cs:lnRef idx="0"/>
-    <cs:fillRef idx="0"/>
-    <cs:effectRef idx="0"/>
-    <cs:fontRef idx="minor">
-      <a:schemeClr val="tx1">
-        <a:lumMod val="75000"/>
-        <a:lumOff val="25000"/>
-      </a:schemeClr>
-    </cs:fontRef>
-    <cs:defRPr sz="900" kern="1200"/>
-  </cs:dataLabel>
-  <cs:dataLabelCallout>
-    <cs:lnRef idx="0"/>
-    <cs:fillRef idx="0"/>
-    <cs:effectRef idx="0"/>
-    <cs:fontRef idx="minor">
-      <a:schemeClr val="dk1">
-        <a:lumMod val="65000"/>
-        <a:lumOff val="35000"/>
-      </a:schemeClr>
-    </cs:fontRef>
-    <cs:spPr>
-      <a:solidFill>
-        <a:schemeClr val="lt1"/>
-      </a:solidFill>
-      <a:ln>
-        <a:solidFill>
-          <a:schemeClr val="dk1">
-            <a:lumMod val="25000"/>
-            <a:lumOff val="75000"/>
-          </a:schemeClr>
-        </a:solidFill>
-      </a:ln>
-    </cs:spPr>
-    <cs:defRPr sz="900" kern="1200"/>
-    <cs:bodyPr rot="0" spcFirstLastPara="1" vertOverflow="clip" horzOverflow="clip" vert="horz" wrap="square" lIns="36576" tIns="18288" rIns="36576" bIns="18288" anchor="ctr" anchorCtr="1">
-      <a:spAutoFit/>
-    </cs:bodyPr>
-  </cs:dataLabelCallout>
-  <cs:dataPoint>
-    <cs:lnRef idx="0"/>
-    <cs:fillRef idx="1">
-      <cs:styleClr val="auto"/>
-    </cs:fillRef>
-    <cs:effectRef idx="0"/>
-    <cs:fontRef idx="minor">
-      <a:schemeClr val="tx1"/>
-    </cs:fontRef>
-  </cs:dataPoint>
-  <cs:dataPoint3D>
-    <cs:lnRef idx="0"/>
-    <cs:fillRef idx="1">
-      <cs:styleClr val="auto"/>
-    </cs:fillRef>
-    <cs:effectRef idx="0"/>
-    <cs:fontRef idx="minor">
-      <a:schemeClr val="tx1"/>
-    </cs:fontRef>
-  </cs:dataPoint3D>
-  <cs:dataPointLine>
-    <cs:lnRef idx="0">
-      <cs:styleClr val="auto"/>
-    </cs:lnRef>
-    <cs:fillRef idx="1"/>
-    <cs:effectRef idx="0"/>
-    <cs:fontRef idx="minor">
-      <a:schemeClr val="tx1"/>
-    </cs:fontRef>
-    <cs:spPr>
-      <a:ln w="28575" cap="rnd">
-        <a:solidFill>
-          <a:schemeClr val="phClr"/>
-        </a:solidFill>
-        <a:round/>
-      </a:ln>
-    </cs:spPr>
-  </cs:dataPointLine>
-  <cs:dataPointMarker>
-    <cs:lnRef idx="0">
-      <cs:styleClr val="auto"/>
-    </cs:lnRef>
-    <cs:fillRef idx="1">
-      <cs:styleClr val="auto"/>
-    </cs:fillRef>
-    <cs:effectRef idx="0"/>
-    <cs:fontRef idx="minor">
-      <a:schemeClr val="tx1"/>
-    </cs:fontRef>
-    <cs:spPr>
-      <a:ln w="9525">
-        <a:solidFill>
-          <a:schemeClr val="phClr"/>
-        </a:solidFill>
-      </a:ln>
-    </cs:spPr>
-  </cs:dataPointMarker>
-  <cs:dataPointMarkerLayout symbol="circle" size="5"/>
-  <cs:dataPointWireframe>
-    <cs:lnRef idx="0">
-      <cs:styleClr val="auto"/>
-    </cs:lnRef>
-    <cs:fillRef idx="1"/>
-    <cs:effectRef idx="0"/>
-    <cs:fontRef idx="minor">
-      <a:schemeClr val="tx1"/>
-    </cs:fontRef>
-    <cs:spPr>
-      <a:ln w="9525" cap="rnd">
-        <a:solidFill>
-          <a:schemeClr val="phClr"/>
-        </a:solidFill>
-        <a:round/>
-      </a:ln>
-    </cs:spPr>
-  </cs:dataPointWireframe>
-  <cs:dataTable>
-    <cs:lnRef idx="0"/>
-    <cs:fillRef idx="0"/>
-    <cs:effectRef idx="0"/>
-    <cs:fontRef idx="minor">
-      <a:schemeClr val="tx1">
-        <a:lumMod val="65000"/>
-        <a:lumOff val="35000"/>
-      </a:schemeClr>
-    </cs:fontRef>
-    <cs:spPr>
-      <a:noFill/>
-      <a:ln w="9525" cap="flat" cmpd="sng" algn="ctr">
-        <a:solidFill>
-          <a:schemeClr val="tx1">
-            <a:lumMod val="15000"/>
-            <a:lumOff val="85000"/>
-          </a:schemeClr>
-        </a:solidFill>
-        <a:round/>
-      </a:ln>
-    </cs:spPr>
-    <cs:defRPr sz="900" kern="1200"/>
-  </cs:dataTable>
-  <cs:downBar>
-    <cs:lnRef idx="0"/>
-    <cs:fillRef idx="0"/>
-    <cs:effectRef idx="0"/>
-    <cs:fontRef idx="minor">
-      <a:schemeClr val="dk1"/>
-    </cs:fontRef>
-    <cs:spPr>
-      <a:solidFill>
-        <a:schemeClr val="dk1">
-          <a:lumMod val="65000"/>
-          <a:lumOff val="35000"/>
-        </a:schemeClr>
-      </a:solidFill>
-      <a:ln w="9525">
-        <a:solidFill>
-          <a:schemeClr val="tx1">
-            <a:lumMod val="65000"/>
-            <a:lumOff val="35000"/>
-          </a:schemeClr>
-        </a:solidFill>
-      </a:ln>
-    </cs:spPr>
-  </cs:downBar>
-  <cs:dropLine>
-    <cs:lnRef idx="0"/>
-    <cs:fillRef idx="0"/>
-    <cs:effectRef idx="0"/>
-    <cs:fontRef idx="minor">
-      <a:schemeClr val="tx1"/>
-    </cs:fontRef>
-    <cs:spPr>
-      <a:ln w="9525" cap="flat" cmpd="sng" algn="ctr">
-        <a:solidFill>
-          <a:schemeClr val="tx1">
-            <a:lumMod val="35000"/>
-            <a:lumOff val="65000"/>
-          </a:schemeClr>
-        </a:solidFill>
-        <a:round/>
-      </a:ln>
-    </cs:spPr>
-  </cs:dropLine>
-  <cs:errorBar>
-    <cs:lnRef idx="0"/>
-    <cs:fillRef idx="0"/>
-    <cs:effectRef idx="0"/>
-    <cs:fontRef idx="minor">
-      <a:schemeClr val="tx1"/>
-    </cs:fontRef>
-    <cs:spPr>
-      <a:ln w="9525" cap="flat" cmpd="sng" algn="ctr">
-        <a:solidFill>
-          <a:schemeClr val="tx1">
-            <a:lumMod val="65000"/>
-            <a:lumOff val="35000"/>
-          </a:schemeClr>
-        </a:solidFill>
-        <a:round/>
-      </a:ln>
-    </cs:spPr>
-  </cs:errorBar>
-  <cs:floor>
-    <cs:lnRef idx="0"/>
-    <cs:fillRef idx="0"/>
-    <cs:effectRef idx="0"/>
-    <cs:fontRef idx="minor">
-      <a:schemeClr val="tx1"/>
-    </cs:fontRef>
-    <cs:spPr>
-      <a:noFill/>
-      <a:ln>
-        <a:noFill/>
-      </a:ln>
-    </cs:spPr>
-  </cs:floor>
-  <cs:gridlineMajor>
-    <cs:lnRef idx="0"/>
-    <cs:fillRef idx="0"/>
-    <cs:effectRef idx="0"/>
-    <cs:fontRef idx="minor">
-      <a:schemeClr val="tx1"/>
-    </cs:fontRef>
-    <cs:spPr>
-      <a:ln w="9525" cap="flat" cmpd="sng" algn="ctr">
-        <a:solidFill>
-          <a:schemeClr val="tx1">
-            <a:lumMod val="15000"/>
-            <a:lumOff val="85000"/>
-          </a:schemeClr>
-        </a:solidFill>
-        <a:round/>
-      </a:ln>
-    </cs:spPr>
-  </cs:gridlineMajor>
-  <cs:gridlineMinor>
-    <cs:lnRef idx="0"/>
-    <cs:fillRef idx="0"/>
-    <cs:effectRef idx="0"/>
-    <cs:fontRef idx="minor">
-      <a:schemeClr val="tx1"/>
-    </cs:fontRef>
-    <cs:spPr>
-      <a:ln w="9525" cap="flat" cmpd="sng" algn="ctr">
-        <a:solidFill>
-          <a:schemeClr val="tx1">
-            <a:lumMod val="5000"/>
-            <a:lumOff val="95000"/>
-          </a:schemeClr>
-        </a:solidFill>
-        <a:round/>
-      </a:ln>
-    </cs:spPr>
-  </cs:gridlineMinor>
-  <cs:hiLoLine>
-    <cs:lnRef idx="0"/>
-    <cs:fillRef idx="0"/>
-    <cs:effectRef idx="0"/>
-    <cs:fontRef idx="minor">
-      <a:schemeClr val="tx1"/>
-    </cs:fontRef>
-    <cs:spPr>
-      <a:ln w="9525" cap="flat" cmpd="sng" algn="ctr">
-        <a:solidFill>
-          <a:schemeClr val="tx1">
-            <a:lumMod val="75000"/>
-            <a:lumOff val="25000"/>
-          </a:schemeClr>
-        </a:solidFill>
-        <a:round/>
-      </a:ln>
-    </cs:spPr>
-  </cs:hiLoLine>
-  <cs:leaderLine>
-    <cs:lnRef idx="0"/>
-    <cs:fillRef idx="0"/>
-    <cs:effectRef idx="0"/>
-    <cs:fontRef idx="minor">
-      <a:schemeClr val="tx1"/>
-    </cs:fontRef>
-    <cs:spPr>
-      <a:ln w="9525" cap="flat" cmpd="sng" algn="ctr">
-        <a:solidFill>
-          <a:schemeClr val="tx1">
-            <a:lumMod val="35000"/>
-            <a:lumOff val="65000"/>
-          </a:schemeClr>
-        </a:solidFill>
-        <a:round/>
-      </a:ln>
-    </cs:spPr>
-  </cs:leaderLine>
-  <cs:legend>
-    <cs:lnRef idx="0"/>
-    <cs:fillRef idx="0"/>
-    <cs:effectRef idx="0"/>
-    <cs:fontRef idx="minor">
-      <a:schemeClr val="tx1">
-        <a:lumMod val="65000"/>
-        <a:lumOff val="35000"/>
-      </a:schemeClr>
-    </cs:fontRef>
-    <cs:defRPr sz="900" kern="1200"/>
-  </cs:legend>
-  <cs:plotArea mods="allowNoFillOverride allowNoLineOverride">
-    <cs:lnRef idx="0"/>
-    <cs:fillRef idx="0"/>
-    <cs:effectRef idx="0"/>
-    <cs:fontRef idx="minor">
-      <a:schemeClr val="tx1"/>
-    </cs:fontRef>
-  </cs:plotArea>
-  <cs:plotArea3D mods="allowNoFillOverride allowNoLineOverride">
-    <cs:lnRef idx="0"/>
-    <cs:fillRef idx="0"/>
-    <cs:effectRef idx="0"/>
-    <cs:fontRef idx="minor">
-      <a:schemeClr val="tx1"/>
-    </cs:fontRef>
-  </cs:plotArea3D>
-  <cs:seriesAxis>
-    <cs:lnRef idx="0"/>
-    <cs:fillRef idx="0"/>
-    <cs:effectRef idx="0"/>
-    <cs:fontRef idx="minor">
-      <a:schemeClr val="tx1">
-        <a:lumMod val="65000"/>
-        <a:lumOff val="35000"/>
-      </a:schemeClr>
-    </cs:fontRef>
-    <cs:defRPr sz="900" kern="1200"/>
-  </cs:seriesAxis>
-  <cs:seriesLine>
-    <cs:lnRef idx="0"/>
-    <cs:fillRef idx="0"/>
-    <cs:effectRef idx="0"/>
-    <cs:fontRef idx="minor">
-      <a:schemeClr val="tx1"/>
-    </cs:fontRef>
-    <cs:spPr>
-      <a:ln w="9525" cap="flat" cmpd="sng" algn="ctr">
-        <a:solidFill>
-          <a:schemeClr val="tx1">
-            <a:lumMod val="35000"/>
-            <a:lumOff val="65000"/>
-          </a:schemeClr>
-        </a:solidFill>
-        <a:round/>
-      </a:ln>
-    </cs:spPr>
-  </cs:seriesLine>
-  <cs:title>
-    <cs:lnRef idx="0"/>
-    <cs:fillRef idx="0"/>
-    <cs:effectRef idx="0"/>
-    <cs:fontRef idx="minor">
-      <a:schemeClr val="tx1">
-        <a:lumMod val="65000"/>
-        <a:lumOff val="35000"/>
-      </a:schemeClr>
-    </cs:fontRef>
-    <cs:defRPr sz="1400" b="0" kern="1200" spc="0" baseline="0"/>
-  </cs:title>
-  <cs:trendline>
-    <cs:lnRef idx="0">
-      <cs:styleClr val="auto"/>
-    </cs:lnRef>
-    <cs:fillRef idx="0"/>
-    <cs:effectRef idx="0"/>
-    <cs:fontRef idx="minor">
-      <a:schemeClr val="tx1"/>
-    </cs:fontRef>
-    <cs:spPr>
-      <a:ln w="19050" cap="rnd">
-        <a:solidFill>
-          <a:schemeClr val="phClr"/>
-        </a:solidFill>
-        <a:prstDash val="sysDot"/>
-      </a:ln>
-    </cs:spPr>
-  </cs:trendline>
-  <cs:trendlineLabel>
-    <cs:lnRef idx="0"/>
-    <cs:fillRef idx="0"/>
-    <cs:effectRef idx="0"/>
-    <cs:fontRef idx="minor">
-      <a:schemeClr val="tx1">
-        <a:lumMod val="65000"/>
-        <a:lumOff val="35000"/>
-      </a:schemeClr>
-    </cs:fontRef>
-    <cs:defRPr sz="900" kern="1200"/>
-  </cs:trendlineLabel>
-  <cs:upBar>
-    <cs:lnRef idx="0"/>
-    <cs:fillRef idx="0"/>
-    <cs:effectRef idx="0"/>
-    <cs:fontRef idx="minor">
-      <a:schemeClr val="dk1"/>
-    </cs:fontRef>
-    <cs:spPr>
-      <a:solidFill>
-        <a:schemeClr val="lt1"/>
-      </a:solidFill>
-      <a:ln w="9525">
-        <a:solidFill>
-          <a:schemeClr val="tx1">
-            <a:lumMod val="15000"/>
-            <a:lumOff val="85000"/>
-          </a:schemeClr>
-        </a:solidFill>
-      </a:ln>
-    </cs:spPr>
-  </cs:upBar>
-  <cs:valueAxis>
-    <cs:lnRef idx="0"/>
-    <cs:fillRef idx="0"/>
-    <cs:effectRef idx="0"/>
-    <cs:fontRef idx="minor">
-      <a:schemeClr val="tx1">
-        <a:lumMod val="65000"/>
-        <a:lumOff val="35000"/>
-      </a:schemeClr>
-    </cs:fontRef>
-    <cs:defRPr sz="900" kern="1200"/>
-  </cs:valueAxis>
-  <cs:wall>
-    <cs:lnRef idx="0"/>
-    <cs:fillRef idx="0"/>
-    <cs:effectRef idx="0"/>
-    <cs:fontRef idx="minor">
-      <a:schemeClr val="tx1"/>
-    </cs:fontRef>
-    <cs:spPr>
-      <a:noFill/>
-      <a:ln>
-        <a:noFill/>
-      </a:ln>
-    </cs:spPr>
-  </cs:wall>
-</cs:chartStyle>
-</file>
-
 <file path=word/theme/theme1.xml><?xml version="1.0" encoding="utf-8"?>
 <a:theme xmlns:a="http://schemas.openxmlformats.org/drawingml/2006/main" name="Office Theme">
   <a:themeElements>

</xml_diff>

<commit_message>
Final version of the report
</commit_message>
<xml_diff>
--- a/NLP Project - SA for hotel reviews.docx
+++ b/NLP Project - SA for hotel reviews.docx
@@ -10,6 +10,9 @@
           <w:kern w:val="48"/>
         </w:rPr>
       </w:pPr>
+      <w:r>
+        <w:t xml:space="preserve">Group 6 – </w:t>
+      </w:r>
       <w:r>
         <w:t>Sentiment analysis tool comparison using Vader and SentiStrength</w:t>
       </w:r>
@@ -70,27 +73,34 @@
           <w:sz w:val="18"/>
           <w:szCs w:val="18"/>
         </w:rPr>
-        <w:br/>
+        <w:t>(team lead)</w:t>
       </w:r>
       <w:r>
         <w:rPr>
           <w:sz w:val="18"/>
           <w:szCs w:val="18"/>
         </w:rPr>
-        <w:t>University of Oulu</w:t>
+        <w:br/>
       </w:r>
       <w:r>
         <w:rPr>
           <w:sz w:val="18"/>
           <w:szCs w:val="18"/>
         </w:rPr>
-        <w:br/>
+        <w:t>University of Oulu</w:t>
       </w:r>
       <w:r>
         <w:rPr>
           <w:sz w:val="18"/>
           <w:szCs w:val="18"/>
         </w:rPr>
+        <w:br/>
+      </w:r>
+      <w:r>
+        <w:rPr>
+          <w:sz w:val="18"/>
+          <w:szCs w:val="18"/>
+        </w:rPr>
         <w:t>miika.pernu@student.oulu.fi</w:t>
       </w:r>
     </w:p>
@@ -209,7 +219,21 @@
           <w:sz w:val="18"/>
           <w:szCs w:val="18"/>
         </w:rPr>
-        <w:t>pilvi.roimaa@student.oulu.fi</w:t>
+        <w:t>pilvi.</w:t>
+      </w:r>
+      <w:r>
+        <w:rPr>
+          <w:sz w:val="18"/>
+          <w:szCs w:val="18"/>
+        </w:rPr>
+        <w:t>tunturi</w:t>
+      </w:r>
+      <w:r>
+        <w:rPr>
+          <w:sz w:val="18"/>
+          <w:szCs w:val="18"/>
+        </w:rPr>
+        <w:t>@student.oulu.fi</w:t>
       </w:r>
     </w:p>
     <w:p>
@@ -312,6 +336,20 @@
       </w:r>
       <w:r>
         <w:t xml:space="preserve"> and the comparison of how well these tools can correlate the sentiments of user’s reviews is done by programming an application that can be ran step by step by using simple GUI.</w:t>
+      </w:r>
+      <w:r>
+        <w:t xml:space="preserve"> Repository can be found at </w:t>
+      </w:r>
+      <w:hyperlink r:id="rId9" w:history="1">
+        <w:r>
+          <w:rPr>
+            <w:rStyle w:val="Hyperlink"/>
+          </w:rPr>
+          <w:t>https://github.com/MipedD/521158S-NLP-project</w:t>
+        </w:r>
+      </w:hyperlink>
+      <w:r>
+        <w:t xml:space="preserve">. And the prebuild binaries for the graphical user interface can be found at: </w:t>
       </w:r>
     </w:p>
     <w:p>
@@ -449,7 +487,14 @@
           <w:spacing w:val="-1"/>
           <w:lang w:val="x-none" w:eastAsia="x-none"/>
         </w:rPr>
-        <w:t>This study investigates opinion mining or sentiment analysis mainly from the lexicon-based tooling perspective. Similar studies have been made with these and other lexicon-based tools with similar and different datasets. [</w:t>
+        <w:t xml:space="preserve">This study investigates opinion mining or sentiment analysis mainly from the lexicon-based tooling perspective. Similar studies have been made with these and other lexicon-based </w:t>
+      </w:r>
+      <w:r>
+        <w:rPr>
+          <w:spacing w:val="-1"/>
+          <w:lang w:val="x-none" w:eastAsia="x-none"/>
+        </w:rPr>
+        <w:t>tools with similar and different datasets. [</w:t>
       </w:r>
       <w:hyperlink w:anchor="_References" w:history="1">
         <w:r>
@@ -774,6 +819,7 @@
         <w:jc w:val="both"/>
       </w:pPr>
       <w:r>
+        <w:lastRenderedPageBreak/>
         <w:t xml:space="preserve">As it is clear, sentiment analysis can be </w:t>
       </w:r>
       <w:proofErr w:type="gramStart"/>
@@ -782,11 +828,7 @@
       </w:r>
       <w:proofErr w:type="gramEnd"/>
       <w:r>
-        <w:t xml:space="preserve"> by using different kind of tools. As a research problem, this is not unique or novel at all. This study aims to learn the pros and cons of the tools used by concentrating on two tools mainly, </w:t>
-      </w:r>
-      <w:r>
-        <w:lastRenderedPageBreak/>
-        <w:t xml:space="preserve">SentiStrength and Vader. Secondly, the aim of the study is to educate and use and expand the learned skills in practice. </w:t>
+        <w:t xml:space="preserve"> by using different kind of tools. As a research problem, this is not unique or novel at all. This study aims to learn the pros and cons of the tools used by concentrating on two tools mainly, SentiStrength and Vader. Secondly, the aim of the study is to educate and use and expand the learned skills in practice. </w:t>
       </w:r>
     </w:p>
     <w:p>
@@ -839,7 +881,7 @@
                     </pic:cNvPicPr>
                   </pic:nvPicPr>
                   <pic:blipFill>
-                    <a:blip r:embed="rId9">
+                    <a:blip r:embed="rId10">
                       <a:extLst>
                         <a:ext uri="{28A0092B-C50C-407E-A947-70E740481C1C}">
                           <a14:useLocalDpi xmlns:a14="http://schemas.microsoft.com/office/drawing/2010/main" val="0"/>
@@ -1048,7 +1090,7 @@
                     </pic:cNvPicPr>
                   </pic:nvPicPr>
                   <pic:blipFill>
-                    <a:blip r:embed="rId10">
+                    <a:blip r:embed="rId11">
                       <a:extLst>
                         <a:ext uri="{28A0092B-C50C-407E-A947-70E740481C1C}">
                           <a14:useLocalDpi xmlns:a14="http://schemas.microsoft.com/office/drawing/2010/main" val="0"/>
@@ -1218,7 +1260,7 @@
                     </pic:cNvPicPr>
                   </pic:nvPicPr>
                   <pic:blipFill>
-                    <a:blip r:embed="rId11">
+                    <a:blip r:embed="rId12">
                       <a:extLst>
                         <a:ext uri="{28A0092B-C50C-407E-A947-70E740481C1C}">
                           <a14:useLocalDpi xmlns:a14="http://schemas.microsoft.com/office/drawing/2010/main" val="0"/>
@@ -1334,6 +1376,7 @@
         <w:jc w:val="both"/>
       </w:pPr>
       <w:r>
+        <w:lastRenderedPageBreak/>
         <w:t xml:space="preserve">This task was almost identical with previous one, except that the results were written into the database file directly. </w:t>
       </w:r>
     </w:p>
@@ -1350,7 +1393,6 @@
         <w:rPr>
           <w:noProof/>
         </w:rPr>
-        <w:lastRenderedPageBreak/>
         <w:drawing>
           <wp:inline distT="0" distB="0" distL="0" distR="0" wp14:anchorId="5D41F2BD" wp14:editId="130A2998">
             <wp:extent cx="3089910" cy="2537058"/>
@@ -1369,7 +1411,7 @@
                     </pic:cNvPicPr>
                   </pic:nvPicPr>
                   <pic:blipFill>
-                    <a:blip r:embed="rId12">
+                    <a:blip r:embed="rId13">
                       <a:extLst>
                         <a:ext uri="{28A0092B-C50C-407E-A947-70E740481C1C}">
                           <a14:useLocalDpi xmlns:a14="http://schemas.microsoft.com/office/drawing/2010/main" val="0"/>
@@ -1530,7 +1572,7 @@
                     </pic:cNvPicPr>
                   </pic:nvPicPr>
                   <pic:blipFill>
-                    <a:blip r:embed="rId13">
+                    <a:blip r:embed="rId14">
                       <a:extLst>
                         <a:ext uri="{28A0092B-C50C-407E-A947-70E740481C1C}">
                           <a14:useLocalDpi xmlns:a14="http://schemas.microsoft.com/office/drawing/2010/main" val="0"/>
@@ -1673,165 +1715,6 @@
                 <pic:pic xmlns:pic="http://schemas.openxmlformats.org/drawingml/2006/picture">
                   <pic:nvPicPr>
                     <pic:cNvPr id="0" name="Picture 43"/>
-                    <pic:cNvPicPr>
-                      <a:picLocks noChangeAspect="1" noChangeArrowheads="1"/>
-                    </pic:cNvPicPr>
-                  </pic:nvPicPr>
-                  <pic:blipFill>
-                    <a:blip r:embed="rId14" cstate="print">
-                      <a:extLst>
-                        <a:ext uri="{28A0092B-C50C-407E-A947-70E740481C1C}">
-                          <a14:useLocalDpi xmlns:a14="http://schemas.microsoft.com/office/drawing/2010/main" val="0"/>
-                        </a:ext>
-                      </a:extLst>
-                    </a:blip>
-                    <a:srcRect/>
-                    <a:stretch>
-                      <a:fillRect/>
-                    </a:stretch>
-                  </pic:blipFill>
-                  <pic:spPr bwMode="auto">
-                    <a:xfrm>
-                      <a:off x="0" y="0"/>
-                      <a:ext cx="3089910" cy="1606804"/>
-                    </a:xfrm>
-                    <a:prstGeom prst="rect">
-                      <a:avLst/>
-                    </a:prstGeom>
-                    <a:noFill/>
-                    <a:ln>
-                      <a:noFill/>
-                    </a:ln>
-                  </pic:spPr>
-                </pic:pic>
-              </a:graphicData>
-            </a:graphic>
-          </wp:inline>
-        </w:drawing>
-      </w:r>
-    </w:p>
-    <w:p>
-      <w:pPr>
-        <w:pStyle w:val="figurecaption"/>
-      </w:pPr>
-      <w:r>
-        <w:t>Adding named entities</w:t>
-      </w:r>
-    </w:p>
-    <w:p>
-      <w:pPr>
-        <w:pStyle w:val="FirstParagraph"/>
-      </w:pPr>
-    </w:p>
-    <w:p>
-      <w:pPr>
-        <w:pStyle w:val="FirstParagraph"/>
-      </w:pPr>
-      <w:r>
-        <w:t xml:space="preserve">Next step of the project was to test the hypothesis that negative reviews entail argumentation. To be able to accomplish that, a short list of explanation inducing expressions was collected and put together in </w:t>
-      </w:r>
-      <w:r>
-        <w:t>a csv file</w:t>
-      </w:r>
-      <w:r>
-        <w:t xml:space="preserve">. Each review in the dataset was tested for the number of these expressions found. It is notable that reviews were in the scale of 1-5, positive are &gt;=4 and negative are &lt;=2. Reviews with rating 3 were considered neutral. </w:t>
-      </w:r>
-    </w:p>
-    <w:p>
-      <w:pPr>
-        <w:pStyle w:val="FirstParagraph"/>
-      </w:pPr>
-    </w:p>
-    <w:p>
-      <w:pPr>
-        <w:pStyle w:val="FirstParagraph"/>
-      </w:pPr>
-      <w:r>
-        <w:t xml:space="preserve">Next steps were about the ambiguity of the review. </w:t>
-      </w:r>
-    </w:p>
-    <w:p>
-      <w:pPr>
-        <w:pStyle w:val="BodyText"/>
-        <w:ind w:firstLine="0"/>
-      </w:pPr>
-      <w:r>
-        <w:t>Resolving ambiguity is one of the biggest problems in NLP. One can see ambiguity in a sentence, if it can be interpreted in two or more ways. [</w:t>
-      </w:r>
-      <w:hyperlink w:anchor="_References" w:history="1">
-        <w:r>
-          <w:rPr>
-            <w:rStyle w:val="Hyperlink"/>
-          </w:rPr>
-          <w:t>16</w:t>
-        </w:r>
-      </w:hyperlink>
-      <w:r>
-        <w:t xml:space="preserve">] </w:t>
-      </w:r>
-    </w:p>
-    <w:p>
-      <w:pPr>
-        <w:pStyle w:val="BodyText"/>
-        <w:ind w:firstLine="0"/>
-      </w:pPr>
-      <w:r>
-        <w:t xml:space="preserve">In </w:t>
-      </w:r>
-      <w:r>
-        <w:rPr>
-          <w:lang w:val="en-US"/>
-        </w:rPr>
-        <w:t>this process</w:t>
-      </w:r>
-      <w:r>
-        <w:t xml:space="preserve">, each review was split into one of two classes: ambiguous or non-ambiguous. Whether a review belonged in the ambiguous class was determined by whether sentiment analyser VADER result has significant deviation from the users own rating. Additionally in task 10 it was tested whether reviews in ambiguous class were likely to be badly written. Whether a review is badly written is determined by the percentage of known words in the review. A word is considered known if WordNet is able to find any </w:t>
-      </w:r>
-      <w:proofErr w:type="spellStart"/>
-      <w:r>
-        <w:t>synsets</w:t>
-      </w:r>
-      <w:proofErr w:type="spellEnd"/>
-      <w:r>
-        <w:t xml:space="preserve"> for the word. A word without </w:t>
-      </w:r>
-      <w:proofErr w:type="spellStart"/>
-      <w:r>
-        <w:t>synsets</w:t>
-      </w:r>
-      <w:proofErr w:type="spellEnd"/>
-      <w:r>
-        <w:t xml:space="preserve"> is considered unknown.</w:t>
-      </w:r>
-    </w:p>
-    <w:p>
-      <w:pPr>
-        <w:pStyle w:val="BodyText"/>
-        <w:ind w:firstLine="0"/>
-      </w:pPr>
-    </w:p>
-    <w:p>
-      <w:pPr>
-        <w:pStyle w:val="BodyText"/>
-        <w:ind w:firstLine="0"/>
-      </w:pPr>
-      <w:r>
-        <w:rPr>
-          <w:noProof/>
-        </w:rPr>
-        <w:drawing>
-          <wp:inline distT="0" distB="0" distL="0" distR="0" wp14:anchorId="4EB4396F" wp14:editId="26F2CEA7">
-            <wp:extent cx="3089910" cy="1606804"/>
-            <wp:effectExtent l="0" t="0" r="0" b="0"/>
-            <wp:docPr id="25" name="Picture 25"/>
-            <wp:cNvGraphicFramePr>
-              <a:graphicFrameLocks xmlns:a="http://schemas.openxmlformats.org/drawingml/2006/main" noChangeAspect="1"/>
-            </wp:cNvGraphicFramePr>
-            <a:graphic xmlns:a="http://schemas.openxmlformats.org/drawingml/2006/main">
-              <a:graphicData uri="http://schemas.openxmlformats.org/drawingml/2006/picture">
-                <pic:pic xmlns:pic="http://schemas.openxmlformats.org/drawingml/2006/picture">
-                  <pic:nvPicPr>
-                    <pic:cNvPr id="0" name="Picture 45"/>
                     <pic:cNvPicPr>
                       <a:picLocks noChangeAspect="1" noChangeArrowheads="1"/>
                     </pic:cNvPicPr>
@@ -1874,7 +1757,39 @@
         <w:pStyle w:val="figurecaption"/>
       </w:pPr>
       <w:r>
-        <w:t>Adding ambiguousness value</w:t>
+        <w:t>Adding named entities</w:t>
+      </w:r>
+    </w:p>
+    <w:p>
+      <w:pPr>
+        <w:pStyle w:val="FirstParagraph"/>
+      </w:pPr>
+    </w:p>
+    <w:p>
+      <w:pPr>
+        <w:pStyle w:val="FirstParagraph"/>
+      </w:pPr>
+      <w:r>
+        <w:t xml:space="preserve">Next step of the project was to test the hypothesis that negative reviews entail argumentation. To be able to accomplish that, a short list of explanation inducing expressions was collected and put together in </w:t>
+      </w:r>
+      <w:r>
+        <w:t>a csv file</w:t>
+      </w:r>
+      <w:r>
+        <w:t xml:space="preserve">. Each review in the dataset was tested for the number of these expressions found. It is notable that reviews were in the scale of 1-5, positive are &gt;=4 and negative are &lt;=2. Reviews with rating 3 were considered neutral. </w:t>
+      </w:r>
+    </w:p>
+    <w:p>
+      <w:pPr>
+        <w:pStyle w:val="FirstParagraph"/>
+      </w:pPr>
+    </w:p>
+    <w:p>
+      <w:pPr>
+        <w:pStyle w:val="FirstParagraph"/>
+      </w:pPr>
+      <w:r>
+        <w:t xml:space="preserve">Next steps were about the ambiguity of the review. </w:t>
       </w:r>
     </w:p>
     <w:p>
@@ -1882,37 +1797,15 @@
         <w:pStyle w:val="BodyText"/>
         <w:ind w:firstLine="0"/>
       </w:pPr>
-    </w:p>
-    <w:p>
-      <w:pPr>
-        <w:pStyle w:val="FirstParagraph"/>
-      </w:pPr>
-      <w:r>
-        <w:t xml:space="preserve">Finally, it was checked whether ambiguous reviews were likely to be shorter than others. </w:t>
-      </w:r>
-    </w:p>
-    <w:p/>
-    <w:p>
-      <w:pPr>
-        <w:jc w:val="both"/>
-      </w:pPr>
-      <w:r>
-        <w:t xml:space="preserve">After that, the next goal was to test the following hypothesis: ambiguous reviews have bad readability. This hypothesis was tested by calculating the Automated Readability Index (ARI). </w:t>
-      </w:r>
-    </w:p>
-    <w:p>
-      <w:pPr>
-        <w:jc w:val="both"/>
-      </w:pPr>
-      <w:r>
-        <w:t>ARI is an index designed to measure understandability of English text. It represents approximately a grade level that is needed to comprehend certain text. [</w:t>
+      <w:r>
+        <w:t>Resolving ambiguity is one of the biggest problems in NLP. One can see ambiguity in a sentence, if it can be interpreted in two or more ways. [</w:t>
       </w:r>
       <w:hyperlink w:anchor="_References" w:history="1">
         <w:r>
           <w:rPr>
             <w:rStyle w:val="Hyperlink"/>
           </w:rPr>
-          <w:t>15</w:t>
+          <w:t>16</w:t>
         </w:r>
       </w:hyperlink>
       <w:r>
@@ -1921,38 +1814,58 @@
     </w:p>
     <w:p>
       <w:pPr>
-        <w:pStyle w:val="FirstParagraph"/>
-      </w:pPr>
-      <w:r>
-        <w:t xml:space="preserve">ARI calculation was </w:t>
-      </w:r>
-      <w:proofErr w:type="gramStart"/>
-      <w:r>
-        <w:t>ran</w:t>
-      </w:r>
-      <w:proofErr w:type="gramEnd"/>
-      <w:r>
-        <w:t xml:space="preserve"> for each review to see which class (ambiguous vs non-ambiguous) has the larger value by average. The results were printed into the application output panel. Additionally, the ARI value was written into the database.</w:t>
-      </w:r>
-    </w:p>
-    <w:p>
-      <w:pPr>
-        <w:pStyle w:val="FirstParagraph"/>
-      </w:pPr>
-    </w:p>
-    <w:p>
-      <w:pPr>
-        <w:pStyle w:val="FirstParagraph"/>
+        <w:pStyle w:val="BodyText"/>
+        <w:ind w:firstLine="0"/>
+      </w:pPr>
+      <w:r>
+        <w:t xml:space="preserve">In </w:t>
+      </w:r>
+      <w:r>
+        <w:rPr>
+          <w:lang w:val="en-US"/>
+        </w:rPr>
+        <w:t>this process</w:t>
+      </w:r>
+      <w:r>
+        <w:t xml:space="preserve">, each review was split into one of two classes: ambiguous or non-ambiguous. Whether a review belonged in the ambiguous class was determined by whether sentiment analyser VADER result has significant deviation from the users own rating. Additionally in task 10 it was tested whether reviews in ambiguous class were likely to be badly written. Whether a review is badly written is determined by the percentage of known words in the review. A word is considered known if WordNet is able to find any </w:t>
+      </w:r>
+      <w:proofErr w:type="spellStart"/>
+      <w:r>
+        <w:t>synsets</w:t>
+      </w:r>
+      <w:proofErr w:type="spellEnd"/>
+      <w:r>
+        <w:t xml:space="preserve"> for the word. A word without </w:t>
+      </w:r>
+      <w:proofErr w:type="spellStart"/>
+      <w:r>
+        <w:t>synsets</w:t>
+      </w:r>
+      <w:proofErr w:type="spellEnd"/>
+      <w:r>
+        <w:t xml:space="preserve"> is considered unknown.</w:t>
+      </w:r>
+    </w:p>
+    <w:p>
+      <w:pPr>
+        <w:pStyle w:val="BodyText"/>
+        <w:ind w:firstLine="0"/>
+      </w:pPr>
+    </w:p>
+    <w:p>
+      <w:pPr>
+        <w:pStyle w:val="BodyText"/>
+        <w:ind w:firstLine="0"/>
       </w:pPr>
       <w:r>
         <w:rPr>
           <w:noProof/>
         </w:rPr>
         <w:drawing>
-          <wp:inline distT="0" distB="0" distL="0" distR="0" wp14:anchorId="541CCF2A" wp14:editId="435E5A92">
+          <wp:inline distT="0" distB="0" distL="0" distR="0" wp14:anchorId="4EB4396F" wp14:editId="26F2CEA7">
             <wp:extent cx="3089910" cy="1606804"/>
             <wp:effectExtent l="0" t="0" r="0" b="0"/>
-            <wp:docPr id="26" name="Picture 26"/>
+            <wp:docPr id="25" name="Picture 25"/>
             <wp:cNvGraphicFramePr>
               <a:graphicFrameLocks xmlns:a="http://schemas.openxmlformats.org/drawingml/2006/main" noChangeAspect="1"/>
             </wp:cNvGraphicFramePr>
@@ -1960,7 +1873,7 @@
               <a:graphicData uri="http://schemas.openxmlformats.org/drawingml/2006/picture">
                 <pic:pic xmlns:pic="http://schemas.openxmlformats.org/drawingml/2006/picture">
                   <pic:nvPicPr>
-                    <pic:cNvPr id="0" name="Picture 47"/>
+                    <pic:cNvPr id="0" name="Picture 45"/>
                     <pic:cNvPicPr>
                       <a:picLocks noChangeAspect="1" noChangeArrowheads="1"/>
                     </pic:cNvPicPr>
@@ -2003,6 +1916,136 @@
         <w:pStyle w:val="figurecaption"/>
       </w:pPr>
       <w:r>
+        <w:lastRenderedPageBreak/>
+        <w:t>Adding ambiguousness value</w:t>
+      </w:r>
+    </w:p>
+    <w:p>
+      <w:pPr>
+        <w:pStyle w:val="BodyText"/>
+        <w:ind w:firstLine="0"/>
+      </w:pPr>
+    </w:p>
+    <w:p>
+      <w:pPr>
+        <w:pStyle w:val="FirstParagraph"/>
+      </w:pPr>
+      <w:r>
+        <w:t xml:space="preserve">Finally, it was checked whether ambiguous reviews were likely to be shorter than others. </w:t>
+      </w:r>
+    </w:p>
+    <w:p/>
+    <w:p>
+      <w:pPr>
+        <w:jc w:val="both"/>
+      </w:pPr>
+      <w:r>
+        <w:t xml:space="preserve">After that, the next goal was to test the following hypothesis: ambiguous reviews have bad readability. This hypothesis was tested by calculating the Automated Readability Index (ARI). </w:t>
+      </w:r>
+    </w:p>
+    <w:p>
+      <w:pPr>
+        <w:jc w:val="both"/>
+      </w:pPr>
+      <w:r>
+        <w:t>ARI is an index designed to measure understandability of English text. It represents approximately a grade level that is needed to comprehend certain text. [</w:t>
+      </w:r>
+      <w:hyperlink w:anchor="_References" w:history="1">
+        <w:r>
+          <w:rPr>
+            <w:rStyle w:val="Hyperlink"/>
+          </w:rPr>
+          <w:t>15</w:t>
+        </w:r>
+      </w:hyperlink>
+      <w:r>
+        <w:t xml:space="preserve">] </w:t>
+      </w:r>
+    </w:p>
+    <w:p>
+      <w:pPr>
+        <w:pStyle w:val="FirstParagraph"/>
+      </w:pPr>
+      <w:r>
+        <w:t xml:space="preserve">ARI calculation was </w:t>
+      </w:r>
+      <w:proofErr w:type="gramStart"/>
+      <w:r>
+        <w:t>ran</w:t>
+      </w:r>
+      <w:proofErr w:type="gramEnd"/>
+      <w:r>
+        <w:t xml:space="preserve"> for each review to see which class (ambiguous vs non-ambiguous) has the larger value by average. The results were printed into the application output panel. Additionally, the ARI value was written into the database.</w:t>
+      </w:r>
+    </w:p>
+    <w:p>
+      <w:pPr>
+        <w:pStyle w:val="FirstParagraph"/>
+      </w:pPr>
+    </w:p>
+    <w:p>
+      <w:pPr>
+        <w:pStyle w:val="FirstParagraph"/>
+      </w:pPr>
+      <w:r>
+        <w:rPr>
+          <w:noProof/>
+        </w:rPr>
+        <w:drawing>
+          <wp:inline distT="0" distB="0" distL="0" distR="0" wp14:anchorId="541CCF2A" wp14:editId="435E5A92">
+            <wp:extent cx="3089910" cy="1606804"/>
+            <wp:effectExtent l="0" t="0" r="0" b="0"/>
+            <wp:docPr id="26" name="Picture 26"/>
+            <wp:cNvGraphicFramePr>
+              <a:graphicFrameLocks xmlns:a="http://schemas.openxmlformats.org/drawingml/2006/main" noChangeAspect="1"/>
+            </wp:cNvGraphicFramePr>
+            <a:graphic xmlns:a="http://schemas.openxmlformats.org/drawingml/2006/main">
+              <a:graphicData uri="http://schemas.openxmlformats.org/drawingml/2006/picture">
+                <pic:pic xmlns:pic="http://schemas.openxmlformats.org/drawingml/2006/picture">
+                  <pic:nvPicPr>
+                    <pic:cNvPr id="0" name="Picture 47"/>
+                    <pic:cNvPicPr>
+                      <a:picLocks noChangeAspect="1" noChangeArrowheads="1"/>
+                    </pic:cNvPicPr>
+                  </pic:nvPicPr>
+                  <pic:blipFill>
+                    <a:blip r:embed="rId17" cstate="print">
+                      <a:extLst>
+                        <a:ext uri="{28A0092B-C50C-407E-A947-70E740481C1C}">
+                          <a14:useLocalDpi xmlns:a14="http://schemas.microsoft.com/office/drawing/2010/main" val="0"/>
+                        </a:ext>
+                      </a:extLst>
+                    </a:blip>
+                    <a:srcRect/>
+                    <a:stretch>
+                      <a:fillRect/>
+                    </a:stretch>
+                  </pic:blipFill>
+                  <pic:spPr bwMode="auto">
+                    <a:xfrm>
+                      <a:off x="0" y="0"/>
+                      <a:ext cx="3089910" cy="1606804"/>
+                    </a:xfrm>
+                    <a:prstGeom prst="rect">
+                      <a:avLst/>
+                    </a:prstGeom>
+                    <a:noFill/>
+                    <a:ln>
+                      <a:noFill/>
+                    </a:ln>
+                  </pic:spPr>
+                </pic:pic>
+              </a:graphicData>
+            </a:graphic>
+          </wp:inline>
+        </w:drawing>
+      </w:r>
+    </w:p>
+    <w:p>
+      <w:pPr>
+        <w:pStyle w:val="figurecaption"/>
+      </w:pPr>
+      <w:r>
         <w:t>Adding automated readability index (ARI) value</w:t>
       </w:r>
     </w:p>
@@ -2068,7 +2111,7 @@
                     <pic:cNvPicPr/>
                   </pic:nvPicPr>
                   <pic:blipFill>
-                    <a:blip r:embed="rId17"/>
+                    <a:blip r:embed="rId18"/>
                     <a:stretch>
                       <a:fillRect/>
                     </a:stretch>
@@ -2115,6 +2158,9 @@
       <w:pPr>
         <w:pStyle w:val="BodyText"/>
         <w:ind w:firstLine="0"/>
+        <w:rPr>
+          <w:lang w:val="en-US"/>
+        </w:rPr>
       </w:pPr>
       <w:r>
         <w:t>In this chapter, the hypotheses</w:t>
@@ -2136,6 +2182,18 @@
       </w:r>
       <w:r>
         <w:t xml:space="preserve"> the evidence found from the literature review.</w:t>
+      </w:r>
+      <w:r>
+        <w:rPr>
+          <w:lang w:val="en-US"/>
+        </w:rPr>
+        <w:t xml:space="preserve"> </w:t>
+      </w:r>
+      <w:r>
+        <w:rPr>
+          <w:lang w:val="en-US"/>
+        </w:rPr>
+        <w:t xml:space="preserve"> </w:t>
       </w:r>
     </w:p>
     <w:p>
@@ -2206,7 +2264,7 @@
                     </pic:cNvPicPr>
                   </pic:nvPicPr>
                   <pic:blipFill>
-                    <a:blip r:embed="rId18" cstate="print">
+                    <a:blip r:embed="rId19" cstate="print">
                       <a:extLst>
                         <a:ext uri="{28A0092B-C50C-407E-A947-70E740481C1C}">
                           <a14:useLocalDpi xmlns:a14="http://schemas.microsoft.com/office/drawing/2010/main" val="0"/>
@@ -2403,78 +2461,6 @@
                 <pic:pic xmlns:pic="http://schemas.openxmlformats.org/drawingml/2006/picture">
                   <pic:nvPicPr>
                     <pic:cNvPr id="0" name="Picture 49"/>
-                    <pic:cNvPicPr>
-                      <a:picLocks noChangeAspect="1" noChangeArrowheads="1"/>
-                    </pic:cNvPicPr>
-                  </pic:nvPicPr>
-                  <pic:blipFill>
-                    <a:blip r:embed="rId19" cstate="print">
-                      <a:extLst>
-                        <a:ext uri="{28A0092B-C50C-407E-A947-70E740481C1C}">
-                          <a14:useLocalDpi xmlns:a14="http://schemas.microsoft.com/office/drawing/2010/main" val="0"/>
-                        </a:ext>
-                      </a:extLst>
-                    </a:blip>
-                    <a:srcRect/>
-                    <a:stretch>
-                      <a:fillRect/>
-                    </a:stretch>
-                  </pic:blipFill>
-                  <pic:spPr bwMode="auto">
-                    <a:xfrm>
-                      <a:off x="0" y="0"/>
-                      <a:ext cx="3089910" cy="1029339"/>
-                    </a:xfrm>
-                    <a:prstGeom prst="rect">
-                      <a:avLst/>
-                    </a:prstGeom>
-                    <a:noFill/>
-                    <a:ln>
-                      <a:noFill/>
-                    </a:ln>
-                  </pic:spPr>
-                </pic:pic>
-              </a:graphicData>
-            </a:graphic>
-          </wp:inline>
-        </w:drawing>
-      </w:r>
-    </w:p>
-    <w:p>
-      <w:pPr>
-        <w:pStyle w:val="figurecaption"/>
-      </w:pPr>
-      <w:r>
-        <w:t>User and Vader rating correlation graph</w:t>
-      </w:r>
-    </w:p>
-    <w:p>
-      <w:pPr>
-        <w:pStyle w:val="figurecaption"/>
-        <w:numPr>
-          <w:ilvl w:val="0"/>
-          <w:numId w:val="0"/>
-        </w:numPr>
-        <w:rPr>
-          <w:noProof w:val="0"/>
-          <w:sz w:val="20"/>
-          <w:szCs w:val="20"/>
-        </w:rPr>
-      </w:pPr>
-      <w:r>
-        <w:drawing>
-          <wp:inline distT="0" distB="0" distL="0" distR="0" wp14:anchorId="6B8CA942" wp14:editId="6CEAB720">
-            <wp:extent cx="3089910" cy="1029339"/>
-            <wp:effectExtent l="0" t="0" r="0" b="0"/>
-            <wp:docPr id="30" name="Picture 30"/>
-            <wp:cNvGraphicFramePr>
-              <a:graphicFrameLocks xmlns:a="http://schemas.openxmlformats.org/drawingml/2006/main" noChangeAspect="1"/>
-            </wp:cNvGraphicFramePr>
-            <a:graphic xmlns:a="http://schemas.openxmlformats.org/drawingml/2006/main">
-              <a:graphicData uri="http://schemas.openxmlformats.org/drawingml/2006/picture">
-                <pic:pic xmlns:pic="http://schemas.openxmlformats.org/drawingml/2006/picture">
-                  <pic:nvPicPr>
-                    <pic:cNvPr id="0" name="Picture 51"/>
                     <pic:cNvPicPr>
                       <a:picLocks noChangeAspect="1" noChangeArrowheads="1"/>
                     </pic:cNvPicPr>
@@ -2517,7 +2503,7 @@
         <w:pStyle w:val="figurecaption"/>
       </w:pPr>
       <w:r>
-        <w:t>User and SentiStrength rating correlation graph</w:t>
+        <w:t>User and Vader rating correlation graph</w:t>
       </w:r>
     </w:p>
     <w:p>
@@ -2533,254 +2519,12 @@
           <w:szCs w:val="20"/>
         </w:rPr>
       </w:pPr>
-    </w:p>
-    <w:p/>
-    <w:p>
-      <w:pPr>
-        <w:pStyle w:val="Heading2"/>
-        <w:numPr>
-          <w:ilvl w:val="0"/>
-          <w:numId w:val="0"/>
-        </w:numPr>
-        <w:rPr>
-          <w:lang w:eastAsia="pt-BR"/>
-        </w:rPr>
-      </w:pPr>
-      <w:r>
-        <w:rPr>
-          <w:lang w:eastAsia="pt-BR"/>
-        </w:rPr>
-        <w:lastRenderedPageBreak/>
-        <w:t>Hypothesis 1</w:t>
-      </w:r>
-      <w:r>
-        <w:t>a</w:t>
-      </w:r>
-      <w:r>
-        <w:rPr>
-          <w:lang w:eastAsia="pt-BR"/>
-        </w:rPr>
-        <w:t>: “</w:t>
-      </w:r>
-      <w:r>
-        <w:t>T</w:t>
-      </w:r>
-      <w:r>
-        <w:rPr>
-          <w:lang w:eastAsia="pt-BR"/>
-        </w:rPr>
-        <w:t xml:space="preserve">he presence of </w:t>
-      </w:r>
-      <w:r>
-        <w:rPr>
-          <w:lang w:eastAsia="pt-BR"/>
-        </w:rPr>
-        <w:t>negative</w:t>
-      </w:r>
-      <w:r>
-        <w:rPr>
-          <w:lang w:eastAsia="pt-BR"/>
-        </w:rPr>
-        <w:t xml:space="preserve"> sentiment associated Empath category in the review entails a </w:t>
-      </w:r>
-      <w:r>
-        <w:rPr>
-          <w:lang w:eastAsia="pt-BR"/>
-        </w:rPr>
-        <w:t>negative</w:t>
-      </w:r>
-      <w:r>
-        <w:rPr>
-          <w:lang w:eastAsia="pt-BR"/>
-        </w:rPr>
-        <w:t xml:space="preserve"> sentiment”</w:t>
-      </w:r>
-    </w:p>
-    <w:p>
-      <w:pPr>
-        <w:jc w:val="both"/>
-        <w:rPr>
-          <w:lang w:eastAsia="pt-BR"/>
-        </w:rPr>
-      </w:pPr>
-      <w:r>
-        <w:rPr>
-          <w:lang w:eastAsia="pt-BR"/>
-        </w:rPr>
-        <w:t>When testing this hypothesis,</w:t>
-      </w:r>
-      <w:r>
-        <w:rPr>
-          <w:lang w:eastAsia="pt-BR"/>
-        </w:rPr>
-        <w:t xml:space="preserve"> reviews were categori</w:t>
-      </w:r>
-      <w:r>
-        <w:rPr>
-          <w:lang w:eastAsia="pt-BR"/>
-        </w:rPr>
-        <w:t>z</w:t>
-      </w:r>
-      <w:r>
-        <w:rPr>
-          <w:lang w:eastAsia="pt-BR"/>
-        </w:rPr>
-        <w:t xml:space="preserve">ed as positive if </w:t>
-      </w:r>
-      <w:r>
-        <w:rPr>
-          <w:lang w:eastAsia="pt-BR"/>
-        </w:rPr>
-        <w:t>both tools</w:t>
-      </w:r>
-      <w:r>
-        <w:rPr>
-          <w:lang w:eastAsia="pt-BR"/>
-        </w:rPr>
-        <w:t xml:space="preserve"> agree</w:t>
-      </w:r>
-      <w:r>
-        <w:rPr>
-          <w:lang w:eastAsia="pt-BR"/>
-        </w:rPr>
-        <w:t>d</w:t>
-      </w:r>
-      <w:r>
-        <w:rPr>
-          <w:lang w:eastAsia="pt-BR"/>
-        </w:rPr>
-        <w:t xml:space="preserve"> on the result and</w:t>
-      </w:r>
-      <w:r>
-        <w:rPr>
-          <w:lang w:eastAsia="pt-BR"/>
-        </w:rPr>
-        <w:t xml:space="preserve"> </w:t>
-      </w:r>
-      <w:r>
-        <w:rPr>
-          <w:lang w:eastAsia="pt-BR"/>
-        </w:rPr>
-        <w:t>if the pre</w:t>
-      </w:r>
-      <w:r>
-        <w:rPr>
-          <w:lang w:eastAsia="pt-BR"/>
-        </w:rPr>
-        <w:t>se</w:t>
-      </w:r>
-      <w:r>
-        <w:rPr>
-          <w:lang w:eastAsia="pt-BR"/>
-        </w:rPr>
-        <w:t>n</w:t>
-      </w:r>
-      <w:r>
-        <w:rPr>
-          <w:lang w:eastAsia="pt-BR"/>
-        </w:rPr>
-        <w:t>ce</w:t>
-      </w:r>
-      <w:r>
-        <w:rPr>
-          <w:lang w:eastAsia="pt-BR"/>
-        </w:rPr>
-        <w:t xml:space="preserve"> of positive category exceed</w:t>
-      </w:r>
-      <w:r>
-        <w:rPr>
-          <w:lang w:eastAsia="pt-BR"/>
-        </w:rPr>
-        <w:t>ed</w:t>
-      </w:r>
-      <w:r>
-        <w:rPr>
-          <w:lang w:eastAsia="pt-BR"/>
-        </w:rPr>
-        <w:t xml:space="preserve"> the presence of negative category. Similarly, negative category was calculated. These categories were compared with reviews categori</w:t>
-      </w:r>
-      <w:r>
-        <w:rPr>
-          <w:lang w:eastAsia="pt-BR"/>
-        </w:rPr>
-        <w:t>z</w:t>
-      </w:r>
-      <w:r>
-        <w:rPr>
-          <w:lang w:eastAsia="pt-BR"/>
-        </w:rPr>
-        <w:t xml:space="preserve">ed as positive or negative, based on the sentiment. </w:t>
-      </w:r>
-    </w:p>
-    <w:p>
-      <w:pPr>
-        <w:jc w:val="both"/>
-        <w:rPr>
-          <w:lang w:eastAsia="pt-BR"/>
-        </w:rPr>
-      </w:pPr>
-    </w:p>
-    <w:p>
-      <w:pPr>
-        <w:jc w:val="both"/>
-        <w:rPr>
-          <w:lang w:eastAsia="pt-BR"/>
-        </w:rPr>
-      </w:pPr>
-      <w:r>
-        <w:rPr>
-          <w:lang w:eastAsia="pt-BR"/>
-        </w:rPr>
-        <w:t>First</w:t>
-      </w:r>
-      <w:r>
-        <w:rPr>
-          <w:lang w:eastAsia="pt-BR"/>
-        </w:rPr>
-        <w:t>,</w:t>
-      </w:r>
-      <w:r>
-        <w:rPr>
-          <w:lang w:eastAsia="pt-BR"/>
-        </w:rPr>
-        <w:t xml:space="preserve"> we look at the negative sentiment average and compare it to reviews with negative category. The averages show that negative category strongly entails negative sentiment. Based on that, the hypothesis is proven true. </w:t>
-      </w:r>
-    </w:p>
-    <w:p>
-      <w:pPr>
-        <w:rPr>
-          <w:lang w:eastAsia="pt-BR"/>
-        </w:rPr>
-      </w:pPr>
-    </w:p>
-    <w:p>
-      <w:pPr>
-        <w:pStyle w:val="bulletlist"/>
-        <w:numPr>
-          <w:ilvl w:val="0"/>
-          <w:numId w:val="0"/>
-        </w:numPr>
-        <w:ind w:left="288"/>
-      </w:pPr>
-    </w:p>
-    <w:p>
-      <w:pPr>
-        <w:pStyle w:val="bulletlist"/>
-        <w:numPr>
-          <w:ilvl w:val="0"/>
-          <w:numId w:val="0"/>
-        </w:numPr>
-        <w:ind w:left="288"/>
-      </w:pPr>
-      <w:r>
-        <w:rPr>
-          <w:noProof/>
-        </w:rPr>
+      <w:r>
         <w:drawing>
-          <wp:inline distT="0" distB="0" distL="0" distR="0" wp14:anchorId="180DAA9B" wp14:editId="5BCD5967">
-            <wp:extent cx="2755814" cy="1338263"/>
-            <wp:effectExtent l="0" t="0" r="6985" b="0"/>
-            <wp:docPr id="2" name="Picture 2"/>
+          <wp:inline distT="0" distB="0" distL="0" distR="0" wp14:anchorId="6B8CA942" wp14:editId="6CEAB720">
+            <wp:extent cx="3089910" cy="1029339"/>
+            <wp:effectExtent l="0" t="0" r="0" b="0"/>
+            <wp:docPr id="30" name="Picture 30"/>
             <wp:cNvGraphicFramePr>
               <a:graphicFrameLocks xmlns:a="http://schemas.openxmlformats.org/drawingml/2006/main" noChangeAspect="1"/>
             </wp:cNvGraphicFramePr>
@@ -2788,7 +2532,7 @@
               <a:graphicData uri="http://schemas.openxmlformats.org/drawingml/2006/picture">
                 <pic:pic xmlns:pic="http://schemas.openxmlformats.org/drawingml/2006/picture">
                   <pic:nvPicPr>
-                    <pic:cNvPr id="0" name="Picture 1"/>
+                    <pic:cNvPr id="0" name="Picture 51"/>
                     <pic:cNvPicPr>
                       <a:picLocks noChangeAspect="1" noChangeArrowheads="1"/>
                     </pic:cNvPicPr>
@@ -2809,7 +2553,7 @@
                   <pic:spPr bwMode="auto">
                     <a:xfrm>
                       <a:off x="0" y="0"/>
-                      <a:ext cx="2764345" cy="1342406"/>
+                      <a:ext cx="3089910" cy="1029339"/>
                     </a:xfrm>
                     <a:prstGeom prst="rect">
                       <a:avLst/>
@@ -2831,8 +2575,288 @@
         <w:pStyle w:val="figurecaption"/>
       </w:pPr>
       <w:r>
-        <w:t>Negative sentiment vs. negative category</w:t>
-      </w:r>
+        <w:t>User and SentiStrength rating correlation graph</w:t>
+      </w:r>
+    </w:p>
+    <w:p>
+      <w:pPr>
+        <w:pStyle w:val="figurecaption"/>
+        <w:numPr>
+          <w:ilvl w:val="0"/>
+          <w:numId w:val="0"/>
+        </w:numPr>
+        <w:rPr>
+          <w:noProof w:val="0"/>
+          <w:sz w:val="20"/>
+          <w:szCs w:val="20"/>
+        </w:rPr>
+      </w:pPr>
+    </w:p>
+    <w:p/>
+    <w:p>
+      <w:pPr>
+        <w:pStyle w:val="Heading2"/>
+        <w:numPr>
+          <w:ilvl w:val="0"/>
+          <w:numId w:val="0"/>
+        </w:numPr>
+        <w:rPr>
+          <w:lang w:eastAsia="pt-BR"/>
+        </w:rPr>
+      </w:pPr>
+      <w:r>
+        <w:rPr>
+          <w:lang w:eastAsia="pt-BR"/>
+        </w:rPr>
+        <w:lastRenderedPageBreak/>
+        <w:t>Hypothesis 1</w:t>
+      </w:r>
+      <w:r>
+        <w:t>a</w:t>
+      </w:r>
+      <w:r>
+        <w:rPr>
+          <w:lang w:eastAsia="pt-BR"/>
+        </w:rPr>
+        <w:t>: “</w:t>
+      </w:r>
+      <w:r>
+        <w:t>T</w:t>
+      </w:r>
+      <w:r>
+        <w:rPr>
+          <w:lang w:eastAsia="pt-BR"/>
+        </w:rPr>
+        <w:t xml:space="preserve">he presence of </w:t>
+      </w:r>
+      <w:r>
+        <w:rPr>
+          <w:lang w:eastAsia="pt-BR"/>
+        </w:rPr>
+        <w:t>negative</w:t>
+      </w:r>
+      <w:r>
+        <w:rPr>
+          <w:lang w:eastAsia="pt-BR"/>
+        </w:rPr>
+        <w:t xml:space="preserve"> sentiment associated Empath category in the review entails a </w:t>
+      </w:r>
+      <w:r>
+        <w:rPr>
+          <w:lang w:eastAsia="pt-BR"/>
+        </w:rPr>
+        <w:t>negative</w:t>
+      </w:r>
+      <w:r>
+        <w:rPr>
+          <w:lang w:eastAsia="pt-BR"/>
+        </w:rPr>
+        <w:t xml:space="preserve"> sentiment”</w:t>
+      </w:r>
+    </w:p>
+    <w:p>
+      <w:pPr>
+        <w:pStyle w:val="Heading2"/>
+        <w:numPr>
+          <w:ilvl w:val="0"/>
+          <w:numId w:val="0"/>
+        </w:numPr>
+        <w:rPr>
+          <w:lang w:eastAsia="pt-BR"/>
+        </w:rPr>
+      </w:pPr>
+      <w:r>
+        <w:rPr>
+          <w:lang w:eastAsia="pt-BR"/>
+        </w:rPr>
+        <w:t>Hypothesis 1</w:t>
+      </w:r>
+      <w:r>
+        <w:t>b:</w:t>
+      </w:r>
+      <w:r>
+        <w:rPr>
+          <w:lang w:eastAsia="pt-BR"/>
+        </w:rPr>
+        <w:t xml:space="preserve"> “</w:t>
+      </w:r>
+      <w:r>
+        <w:t>T</w:t>
+      </w:r>
+      <w:r>
+        <w:rPr>
+          <w:lang w:eastAsia="pt-BR"/>
+        </w:rPr>
+        <w:t xml:space="preserve">he presence of </w:t>
+      </w:r>
+      <w:r>
+        <w:rPr>
+          <w:lang w:eastAsia="pt-BR"/>
+        </w:rPr>
+        <w:t>positiv</w:t>
+      </w:r>
+      <w:r>
+        <w:rPr>
+          <w:lang w:eastAsia="pt-BR"/>
+        </w:rPr>
+        <w:t xml:space="preserve">e sentiment associated Empath category in the review entails a </w:t>
+      </w:r>
+      <w:r>
+        <w:rPr>
+          <w:lang w:eastAsia="pt-BR"/>
+        </w:rPr>
+        <w:t>posi</w:t>
+      </w:r>
+      <w:r>
+        <w:rPr>
+          <w:lang w:eastAsia="pt-BR"/>
+        </w:rPr>
+        <w:t xml:space="preserve">tive sentiment”.  </w:t>
+      </w:r>
+    </w:p>
+    <w:p>
+      <w:pPr>
+        <w:rPr>
+          <w:lang w:eastAsia="pt-BR"/>
+        </w:rPr>
+      </w:pPr>
+    </w:p>
+    <w:p>
+      <w:pPr>
+        <w:jc w:val="both"/>
+        <w:rPr>
+          <w:lang w:eastAsia="pt-BR"/>
+        </w:rPr>
+      </w:pPr>
+      <w:r>
+        <w:rPr>
+          <w:lang w:eastAsia="pt-BR"/>
+        </w:rPr>
+        <w:t>When testing this hypothesis, we compared the average user ratings of reviews with dominant negative or positive empath categories with dataset overall</w:t>
+      </w:r>
+      <w:r>
+        <w:rPr>
+          <w:lang w:eastAsia="pt-BR"/>
+        </w:rPr>
+        <w:t xml:space="preserve"> average</w:t>
+      </w:r>
+      <w:r>
+        <w:rPr>
+          <w:lang w:eastAsia="pt-BR"/>
+        </w:rPr>
+        <w:t xml:space="preserve"> user ratings.</w:t>
+      </w:r>
+      <w:r>
+        <w:rPr>
+          <w:lang w:eastAsia="pt-BR"/>
+        </w:rPr>
+        <w:t xml:space="preserve"> </w:t>
+      </w:r>
+      <w:r>
+        <w:rPr>
+          <w:lang w:eastAsia="pt-BR"/>
+        </w:rPr>
+        <w:t>Positive</w:t>
+      </w:r>
+      <w:r>
+        <w:rPr>
+          <w:lang w:eastAsia="pt-BR"/>
+        </w:rPr>
+        <w:t xml:space="preserve"> </w:t>
+      </w:r>
+      <w:r>
+        <w:rPr>
+          <w:lang w:eastAsia="pt-BR"/>
+        </w:rPr>
+        <w:t>sentiment is the intersection of reviews, which both S</w:t>
+      </w:r>
+      <w:r>
+        <w:rPr>
+          <w:lang w:eastAsia="pt-BR"/>
+        </w:rPr>
+        <w:t>enti</w:t>
+      </w:r>
+      <w:r>
+        <w:rPr>
+          <w:lang w:eastAsia="pt-BR"/>
+        </w:rPr>
+        <w:t>S</w:t>
+      </w:r>
+      <w:r>
+        <w:rPr>
+          <w:lang w:eastAsia="pt-BR"/>
+        </w:rPr>
+        <w:t>trength</w:t>
+      </w:r>
+      <w:r>
+        <w:rPr>
+          <w:lang w:eastAsia="pt-BR"/>
+        </w:rPr>
+        <w:t xml:space="preserve"> and Vader analyzed positively.</w:t>
+      </w:r>
+      <w:r>
+        <w:rPr>
+          <w:lang w:eastAsia="pt-BR"/>
+        </w:rPr>
+        <w:t xml:space="preserve"> The same applies for negative. </w:t>
+      </w:r>
+    </w:p>
+    <w:p>
+      <w:pPr>
+        <w:jc w:val="both"/>
+        <w:rPr>
+          <w:lang w:eastAsia="pt-BR"/>
+        </w:rPr>
+      </w:pPr>
+    </w:p>
+    <w:p>
+      <w:pPr>
+        <w:jc w:val="both"/>
+        <w:rPr>
+          <w:lang w:eastAsia="pt-BR"/>
+        </w:rPr>
+      </w:pPr>
+      <w:r>
+        <w:rPr>
+          <w:lang w:eastAsia="pt-BR"/>
+        </w:rPr>
+        <w:t xml:space="preserve">Positive category means review with dominant positive categories. Similar is true for negative. </w:t>
+      </w:r>
+      <w:r>
+        <w:rPr>
+          <w:lang w:eastAsia="pt-BR"/>
+        </w:rPr>
+        <w:t xml:space="preserve">In the below diagram, it is visible that presence of positive category entails positive sentiment, and the presence of negative category entails negative sentiment when compared to average of all reviews. In this light, hypothesis 1a and 1b are true. However, the results are not as </w:t>
+      </w:r>
+      <w:r>
+        <w:rPr>
+          <w:lang w:eastAsia="pt-BR"/>
+        </w:rPr>
+        <w:t>conclusive</w:t>
+      </w:r>
+      <w:r>
+        <w:rPr>
+          <w:lang w:eastAsia="pt-BR"/>
+        </w:rPr>
+        <w:t xml:space="preserve"> as the results of sentiment analysis. </w:t>
+      </w:r>
+    </w:p>
+    <w:p>
+      <w:pPr>
+        <w:rPr>
+          <w:lang w:eastAsia="pt-BR"/>
+        </w:rPr>
+      </w:pPr>
+    </w:p>
+    <w:p>
+      <w:pPr>
+        <w:pStyle w:val="bulletlist"/>
+        <w:numPr>
+          <w:ilvl w:val="0"/>
+          <w:numId w:val="0"/>
+        </w:numPr>
+        <w:ind w:left="288"/>
+      </w:pPr>
     </w:p>
     <w:p>
       <w:pPr>
@@ -2842,95 +2866,16 @@
           <w:numId w:val="0"/>
         </w:numPr>
         <w:ind w:left="576" w:hanging="288"/>
-        <w:rPr>
-          <w:rFonts w:eastAsia="Times New Roman"/>
-          <w:spacing w:val="0"/>
-          <w:lang w:val="en-US" w:eastAsia="pt-BR"/>
-        </w:rPr>
-      </w:pPr>
-    </w:p>
-    <w:p>
-      <w:pPr>
-        <w:pStyle w:val="Heading2"/>
-        <w:numPr>
-          <w:ilvl w:val="0"/>
-          <w:numId w:val="0"/>
-        </w:numPr>
-        <w:rPr>
-          <w:lang w:eastAsia="pt-BR"/>
-        </w:rPr>
-      </w:pPr>
-      <w:r>
-        <w:rPr>
-          <w:lang w:eastAsia="pt-BR"/>
-        </w:rPr>
-        <w:t>Hypothesis 1</w:t>
-      </w:r>
-      <w:r>
-        <w:t>b:</w:t>
-      </w:r>
-      <w:r>
-        <w:rPr>
-          <w:lang w:eastAsia="pt-BR"/>
-        </w:rPr>
-        <w:t xml:space="preserve"> “</w:t>
-      </w:r>
-      <w:r>
-        <w:t>T</w:t>
-      </w:r>
-      <w:r>
-        <w:rPr>
-          <w:lang w:eastAsia="pt-BR"/>
-        </w:rPr>
-        <w:t xml:space="preserve">he presence of </w:t>
-      </w:r>
-      <w:r>
-        <w:rPr>
-          <w:lang w:eastAsia="pt-BR"/>
-        </w:rPr>
-        <w:t>positiv</w:t>
-      </w:r>
-      <w:r>
-        <w:rPr>
-          <w:lang w:eastAsia="pt-BR"/>
-        </w:rPr>
-        <w:t xml:space="preserve">e sentiment associated Empath category in the review entails a </w:t>
-      </w:r>
-      <w:r>
-        <w:rPr>
-          <w:lang w:eastAsia="pt-BR"/>
-        </w:rPr>
-        <w:t>posi</w:t>
-      </w:r>
-      <w:r>
-        <w:rPr>
-          <w:lang w:eastAsia="pt-BR"/>
-        </w:rPr>
-        <w:t xml:space="preserve">tive sentiment”.  </w:t>
-      </w:r>
-    </w:p>
-    <w:p>
-      <w:pPr>
-        <w:rPr>
-          <w:lang w:eastAsia="pt-BR"/>
-        </w:rPr>
-      </w:pPr>
-    </w:p>
-    <w:p>
-      <w:pPr>
-        <w:rPr>
-          <w:lang w:eastAsia="pt-BR"/>
-        </w:rPr>
       </w:pPr>
       <w:r>
         <w:rPr>
           <w:noProof/>
         </w:rPr>
         <w:drawing>
-          <wp:inline distT="0" distB="0" distL="0" distR="0" wp14:anchorId="0AE45FFE" wp14:editId="413480EB">
-            <wp:extent cx="3089910" cy="1500505"/>
+          <wp:inline distT="0" distB="0" distL="0" distR="0" wp14:anchorId="61857684" wp14:editId="688F6E48">
+            <wp:extent cx="2784763" cy="1672231"/>
             <wp:effectExtent l="0" t="0" r="0" b="4445"/>
-            <wp:docPr id="4" name="Picture 4"/>
+            <wp:docPr id="7" name="Picture 7"/>
             <wp:cNvGraphicFramePr>
               <a:graphicFrameLocks xmlns:a="http://schemas.openxmlformats.org/drawingml/2006/main" noChangeAspect="1"/>
             </wp:cNvGraphicFramePr>
@@ -2938,7 +2883,7 @@
               <a:graphicData uri="http://schemas.openxmlformats.org/drawingml/2006/picture">
                 <pic:pic xmlns:pic="http://schemas.openxmlformats.org/drawingml/2006/picture">
                   <pic:nvPicPr>
-                    <pic:cNvPr id="0" name="Picture 3"/>
+                    <pic:cNvPr id="0" name="Picture 7"/>
                     <pic:cNvPicPr>
                       <a:picLocks noChangeAspect="1" noChangeArrowheads="1"/>
                     </pic:cNvPicPr>
@@ -2959,7 +2904,7 @@
                   <pic:spPr bwMode="auto">
                     <a:xfrm>
                       <a:off x="0" y="0"/>
-                      <a:ext cx="3089910" cy="1500505"/>
+                      <a:ext cx="2809100" cy="1686845"/>
                     </a:xfrm>
                     <a:prstGeom prst="rect">
                       <a:avLst/>
@@ -2978,55 +2923,10 @@
     </w:p>
     <w:p>
       <w:pPr>
-        <w:rPr>
-          <w:lang w:eastAsia="pt-BR"/>
-        </w:rPr>
-      </w:pPr>
-    </w:p>
-    <w:p>
-      <w:pPr>
         <w:pStyle w:val="figurecaption"/>
       </w:pPr>
       <w:r>
-        <w:t>Positive sentiment vs. positive category</w:t>
-      </w:r>
-    </w:p>
-    <w:p>
-      <w:pPr>
-        <w:jc w:val="both"/>
-        <w:rPr>
-          <w:lang w:eastAsia="pt-BR"/>
-        </w:rPr>
-      </w:pPr>
-      <w:r>
-        <w:rPr>
-          <w:lang w:eastAsia="pt-BR"/>
-        </w:rPr>
-        <w:t xml:space="preserve">For </w:t>
-      </w:r>
-      <w:r>
-        <w:rPr>
-          <w:lang w:eastAsia="pt-BR"/>
-        </w:rPr>
-        <w:t>For hypothesis 1b, opposite is true. It is clear</w:t>
-      </w:r>
-      <w:r>
-        <w:rPr>
-          <w:lang w:eastAsia="pt-BR"/>
-        </w:rPr>
-        <w:t>,</w:t>
-      </w:r>
-      <w:r>
-        <w:rPr>
-          <w:lang w:eastAsia="pt-BR"/>
-        </w:rPr>
-        <w:t xml:space="preserve"> that </w:t>
-      </w:r>
-      <w:r>
-        <w:rPr>
-          <w:lang w:eastAsia="pt-BR"/>
-        </w:rPr>
-        <w:t xml:space="preserve">presence of positive category does not entail positive sentiment. This is proven false. </w:t>
+        <w:t>Negative sentiment vs. negative category</w:t>
       </w:r>
     </w:p>
     <w:p>
@@ -3155,6 +3055,7 @@
           <w:ilvl w:val="0"/>
           <w:numId w:val="0"/>
         </w:numPr>
+        <w:jc w:val="both"/>
       </w:pPr>
       <w:r>
         <w:t xml:space="preserve">Hypothesis 2: </w:t>
@@ -3180,7 +3081,10 @@
         <w:jc w:val="both"/>
       </w:pPr>
       <w:r>
-        <w:t>It was decided to look more closely into the entities found by NLTK. NLTK found 4 entities, such as “location”, “person”, “organization” and “facility”. Average review rating was 4.03. That was compared to the average of reviews with specific named entity</w:t>
+        <w:t xml:space="preserve">It was decided to look more closely into the entities found by NLTK. NLTK found 4 entities, such as “location”, “person”, </w:t>
+      </w:r>
+      <w:r>
+        <w:t>“organization” and “facility”. Average review rating was 4.03. That was compared to the average of reviews with specific named entity</w:t>
       </w:r>
       <w:r>
         <w:t xml:space="preserve"> category</w:t>
@@ -3219,6 +3123,9 @@
       </w:pPr>
     </w:p>
     <w:p>
+      <w:pPr>
+        <w:jc w:val="both"/>
+      </w:pPr>
       <w:r>
         <w:rPr>
           <w:noProof/>
@@ -3281,7 +3188,11 @@
         <w:t>Average rating of reviews containing entity categories compared to dataset overall average rating</w:t>
       </w:r>
     </w:p>
-    <w:p/>
+    <w:p>
+      <w:pPr>
+        <w:jc w:val="both"/>
+      </w:pPr>
+    </w:p>
     <w:p>
       <w:pPr>
         <w:pStyle w:val="Heading2"/>
@@ -3289,6 +3200,7 @@
           <w:ilvl w:val="0"/>
           <w:numId w:val="0"/>
         </w:numPr>
+        <w:jc w:val="both"/>
         <w:rPr>
           <w:lang w:eastAsia="pt-BR"/>
         </w:rPr>
@@ -3322,6 +3234,7 @@
       <w:pPr>
         <w:pStyle w:val="NormalWeb"/>
         <w:spacing w:before="0" w:beforeAutospacing="0" w:after="0" w:afterAutospacing="0"/>
+        <w:jc w:val="both"/>
         <w:rPr>
           <w:rFonts w:ascii="Times New Roman" w:eastAsia="Times New Roman" w:hAnsi="Times New Roman" w:cs="Times New Roman"/>
           <w:sz w:val="20"/>
@@ -3400,6 +3313,7 @@
           <w:ilvl w:val="0"/>
           <w:numId w:val="0"/>
         </w:numPr>
+        <w:jc w:val="both"/>
         <w:rPr>
           <w:lang w:eastAsia="pt-BR"/>
         </w:rPr>
@@ -3450,7 +3364,7 @@
     <w:p>
       <w:pPr>
         <w:pStyle w:val="SectionHeading"/>
-        <w:jc w:val="left"/>
+        <w:jc w:val="both"/>
         <w:rPr>
           <w:b w:val="0"/>
           <w:smallCaps w:val="0"/>
@@ -3545,7 +3459,7 @@
           <w:smallCaps w:val="0"/>
           <w:lang w:eastAsia="pt-BR"/>
         </w:rPr>
-        <w:t xml:space="preserve"> or more when both the user rating and VADER analysis results were </w:t>
+        <w:t xml:space="preserve"> or more when both the user rating and VADER analysis results were normalized</w:t>
       </w:r>
       <w:r>
         <w:rPr>
@@ -3553,8 +3467,7 @@
           <w:smallCaps w:val="0"/>
           <w:lang w:eastAsia="pt-BR"/>
         </w:rPr>
-        <w:lastRenderedPageBreak/>
-        <w:t>normalized</w:t>
+        <w:t xml:space="preserve">. Badly written reviews were determined </w:t>
       </w:r>
       <w:r>
         <w:rPr>
@@ -3562,7 +3475,7 @@
           <w:smallCaps w:val="0"/>
           <w:lang w:eastAsia="pt-BR"/>
         </w:rPr>
-        <w:t xml:space="preserve">. Badly written reviews were determined </w:t>
+        <w:t>by the percentage of known words in the review.</w:t>
       </w:r>
       <w:r>
         <w:rPr>
@@ -3570,7 +3483,7 @@
           <w:smallCaps w:val="0"/>
           <w:lang w:eastAsia="pt-BR"/>
         </w:rPr>
-        <w:t>by the percentage of known words in the review.</w:t>
+        <w:t xml:space="preserve"> For this,</w:t>
       </w:r>
       <w:r>
         <w:rPr>
@@ -3578,7 +3491,7 @@
           <w:smallCaps w:val="0"/>
           <w:lang w:eastAsia="pt-BR"/>
         </w:rPr>
-        <w:t xml:space="preserve"> For this,</w:t>
+        <w:t xml:space="preserve"> WordNet </w:t>
       </w:r>
       <w:r>
         <w:rPr>
@@ -3586,7 +3499,7 @@
           <w:smallCaps w:val="0"/>
           <w:lang w:eastAsia="pt-BR"/>
         </w:rPr>
-        <w:t xml:space="preserve"> WordNet </w:t>
+        <w:t>wa</w:t>
       </w:r>
       <w:r>
         <w:rPr>
@@ -3594,7 +3507,7 @@
           <w:smallCaps w:val="0"/>
           <w:lang w:eastAsia="pt-BR"/>
         </w:rPr>
-        <w:t>wa</w:t>
+        <w:t xml:space="preserve">s </w:t>
       </w:r>
       <w:r>
         <w:rPr>
@@ -3602,34 +3515,34 @@
           <w:smallCaps w:val="0"/>
           <w:lang w:eastAsia="pt-BR"/>
         </w:rPr>
-        <w:t xml:space="preserve">s </w:t>
-      </w:r>
-      <w:r>
+        <w:t xml:space="preserve">used. </w:t>
+      </w:r>
+    </w:p>
+    <w:p>
+      <w:pPr>
+        <w:pStyle w:val="SectionHeading"/>
+        <w:jc w:val="both"/>
         <w:rPr>
           <w:b w:val="0"/>
           <w:smallCaps w:val="0"/>
           <w:lang w:eastAsia="pt-BR"/>
         </w:rPr>
-        <w:t xml:space="preserve">used. </w:t>
-      </w:r>
-    </w:p>
-    <w:p>
-      <w:pPr>
-        <w:pStyle w:val="SectionHeading"/>
-        <w:jc w:val="left"/>
+      </w:pPr>
+      <w:r>
         <w:rPr>
           <w:b w:val="0"/>
           <w:smallCaps w:val="0"/>
           <w:lang w:eastAsia="pt-BR"/>
         </w:rPr>
-      </w:pPr>
+        <w:t xml:space="preserve">Average known words per </w:t>
+      </w:r>
       <w:r>
         <w:rPr>
           <w:b w:val="0"/>
           <w:smallCaps w:val="0"/>
           <w:lang w:eastAsia="pt-BR"/>
         </w:rPr>
-        <w:t xml:space="preserve">Average known words per </w:t>
+        <w:t>review</w:t>
       </w:r>
       <w:r>
         <w:rPr>
@@ -3637,7 +3550,7 @@
           <w:smallCaps w:val="0"/>
           <w:lang w:eastAsia="pt-BR"/>
         </w:rPr>
-        <w:t>review</w:t>
+        <w:t xml:space="preserve"> showed that percentage for ambiguous was almost same as for unambiguous, both result</w:t>
       </w:r>
       <w:r>
         <w:rPr>
@@ -3645,7 +3558,7 @@
           <w:smallCaps w:val="0"/>
           <w:lang w:eastAsia="pt-BR"/>
         </w:rPr>
-        <w:t xml:space="preserve"> showed that percentage for ambiguous was almost same as for unambiguous, both result</w:t>
+        <w:t>ing</w:t>
       </w:r>
       <w:r>
         <w:rPr>
@@ -3653,7 +3566,7 @@
           <w:smallCaps w:val="0"/>
           <w:lang w:eastAsia="pt-BR"/>
         </w:rPr>
-        <w:t>ing</w:t>
+        <w:t xml:space="preserve"> to 65.6%. As no difference in percentage was found based on our analysis with WordNet</w:t>
       </w:r>
       <w:r>
         <w:rPr>
@@ -3661,7 +3574,7 @@
           <w:smallCaps w:val="0"/>
           <w:lang w:eastAsia="pt-BR"/>
         </w:rPr>
-        <w:t xml:space="preserve"> to 65.6%. As no difference in percentage was found based on our analysis with WordNet</w:t>
+        <w:t>, t</w:t>
       </w:r>
       <w:r>
         <w:rPr>
@@ -3669,21 +3582,13 @@
           <w:smallCaps w:val="0"/>
           <w:lang w:eastAsia="pt-BR"/>
         </w:rPr>
-        <w:t>, t</w:t>
-      </w:r>
-      <w:r>
-        <w:rPr>
-          <w:b w:val="0"/>
-          <w:smallCaps w:val="0"/>
-          <w:lang w:eastAsia="pt-BR"/>
-        </w:rPr>
         <w:t xml:space="preserve">hus, this is false. </w:t>
       </w:r>
     </w:p>
     <w:p>
       <w:pPr>
         <w:pStyle w:val="SectionHeading"/>
-        <w:jc w:val="left"/>
+        <w:jc w:val="both"/>
         <w:rPr>
           <w:b w:val="0"/>
           <w:smallCaps w:val="0"/>
@@ -3698,6 +3603,7 @@
           <w:ilvl w:val="0"/>
           <w:numId w:val="0"/>
         </w:numPr>
+        <w:jc w:val="both"/>
         <w:rPr>
           <w:lang w:eastAsia="pt-BR"/>
         </w:rPr>
@@ -3729,6 +3635,7 @@
     </w:p>
     <w:p>
       <w:pPr>
+        <w:jc w:val="both"/>
         <w:rPr>
           <w:lang w:eastAsia="pt-BR"/>
         </w:rPr>
@@ -3737,7 +3644,7 @@
     <w:p>
       <w:pPr>
         <w:pStyle w:val="SectionHeading"/>
-        <w:jc w:val="left"/>
+        <w:jc w:val="both"/>
         <w:rPr>
           <w:b w:val="0"/>
           <w:bCs/>
@@ -3764,7 +3671,7 @@
     <w:p>
       <w:pPr>
         <w:pStyle w:val="SectionHeading"/>
-        <w:jc w:val="left"/>
+        <w:jc w:val="both"/>
         <w:rPr>
           <w:b w:val="0"/>
           <w:smallCaps w:val="0"/>
@@ -3777,13 +3684,14 @@
           <w:smallCaps w:val="0"/>
           <w:lang w:eastAsia="pt-BR"/>
         </w:rPr>
+        <w:lastRenderedPageBreak/>
         <w:t>Ambiguous reviews seem to be on average 27% shorter than the unambiguous ones. This hypothesis is proven true.</w:t>
       </w:r>
     </w:p>
     <w:p>
       <w:pPr>
         <w:pStyle w:val="SectionHeading"/>
-        <w:jc w:val="left"/>
+        <w:jc w:val="both"/>
         <w:rPr>
           <w:b w:val="0"/>
           <w:smallCaps w:val="0"/>
@@ -3798,6 +3706,7 @@
           <w:ilvl w:val="0"/>
           <w:numId w:val="0"/>
         </w:numPr>
+        <w:jc w:val="both"/>
         <w:rPr>
           <w:lang w:eastAsia="pt-BR"/>
         </w:rPr>
@@ -3831,6 +3740,102 @@
           <w:lang w:eastAsia="pt-BR"/>
         </w:rPr>
         <w:t xml:space="preserve"> </w:t>
+      </w:r>
+    </w:p>
+    <w:p>
+      <w:pPr>
+        <w:pStyle w:val="SectionHeading"/>
+        <w:jc w:val="both"/>
+        <w:rPr>
+          <w:b w:val="0"/>
+          <w:smallCaps w:val="0"/>
+          <w:lang w:eastAsia="pt-BR"/>
+        </w:rPr>
+      </w:pPr>
+    </w:p>
+    <w:p>
+      <w:pPr>
+        <w:pStyle w:val="SectionHeading"/>
+        <w:jc w:val="both"/>
+        <w:rPr>
+          <w:b w:val="0"/>
+          <w:smallCaps w:val="0"/>
+          <w:lang w:eastAsia="pt-BR"/>
+        </w:rPr>
+      </w:pPr>
+      <w:r>
+        <w:rPr>
+          <w:b w:val="0"/>
+          <w:smallCaps w:val="0"/>
+          <w:lang w:eastAsia="pt-BR"/>
+        </w:rPr>
+        <w:t xml:space="preserve">To determine if the ambiguous reviews have bad readability, project compared the ambiguousness to Automated Readability Index. Within the dataset, around 97 % of reviews were unambiguous. Out of those, the average </w:t>
+      </w:r>
+      <w:proofErr w:type="gramStart"/>
+      <w:r>
+        <w:rPr>
+          <w:b w:val="0"/>
+          <w:smallCaps w:val="0"/>
+          <w:lang w:eastAsia="pt-BR"/>
+        </w:rPr>
+        <w:t>ARI  was</w:t>
+      </w:r>
+      <w:proofErr w:type="gramEnd"/>
+      <w:r>
+        <w:rPr>
+          <w:b w:val="0"/>
+          <w:smallCaps w:val="0"/>
+          <w:lang w:eastAsia="pt-BR"/>
+        </w:rPr>
+        <w:t xml:space="preserve"> 7.63. For the ambiguous reviews, the ARI was 7.13. </w:t>
+      </w:r>
+      <w:r>
+        <w:rPr>
+          <w:b w:val="0"/>
+          <w:smallCaps w:val="0"/>
+          <w:lang w:eastAsia="pt-BR"/>
+        </w:rPr>
+        <w:t xml:space="preserve">The lower the ARI, the more readable text is. </w:t>
+      </w:r>
+      <w:r>
+        <w:rPr>
+          <w:b w:val="0"/>
+          <w:smallCaps w:val="0"/>
+          <w:lang w:eastAsia="pt-BR"/>
+        </w:rPr>
+        <w:t>T</w:t>
+      </w:r>
+      <w:r>
+        <w:rPr>
+          <w:b w:val="0"/>
+          <w:smallCaps w:val="0"/>
+          <w:lang w:eastAsia="pt-BR"/>
+        </w:rPr>
+        <w:t>his hypothesis</w:t>
+      </w:r>
+      <w:r>
+        <w:rPr>
+          <w:b w:val="0"/>
+          <w:smallCaps w:val="0"/>
+          <w:lang w:eastAsia="pt-BR"/>
+        </w:rPr>
+        <w:t xml:space="preserve"> was tested</w:t>
+      </w:r>
+      <w:r>
+        <w:rPr>
+          <w:b w:val="0"/>
+          <w:smallCaps w:val="0"/>
+          <w:lang w:eastAsia="pt-BR"/>
+        </w:rPr>
+        <w:t xml:space="preserve"> to be false. </w:t>
+      </w:r>
+      <w:r>
+        <w:rPr>
+          <w:b w:val="0"/>
+          <w:smallCaps w:val="0"/>
+          <w:lang w:eastAsia="pt-BR"/>
+        </w:rPr>
+        <w:t xml:space="preserve">However, as the size of the ambiguous class was significantly smaller than unambiguous class, the result can also be deemed as inconclusive. </w:t>
       </w:r>
     </w:p>
     <w:p>
@@ -3846,8 +3851,29 @@
     </w:p>
     <w:p>
       <w:pPr>
+        <w:pStyle w:val="Heading1"/>
+        <w:rPr>
+          <w:lang w:eastAsia="pt-BR"/>
+        </w:rPr>
+      </w:pPr>
+      <w:r>
+        <w:rPr>
+          <w:lang w:eastAsia="pt-BR"/>
+        </w:rPr>
+        <w:t>Discussion and conclusion</w:t>
+      </w:r>
+    </w:p>
+    <w:p>
+      <w:pPr>
+        <w:rPr>
+          <w:lang w:eastAsia="pt-BR"/>
+        </w:rPr>
+      </w:pPr>
+    </w:p>
+    <w:p>
+      <w:pPr>
         <w:pStyle w:val="SectionHeading"/>
-        <w:jc w:val="left"/>
+        <w:jc w:val="both"/>
         <w:rPr>
           <w:b w:val="0"/>
           <w:smallCaps w:val="0"/>
@@ -3860,25 +3886,25 @@
           <w:smallCaps w:val="0"/>
           <w:lang w:eastAsia="pt-BR"/>
         </w:rPr>
-        <w:t xml:space="preserve">To determine if the ambiguous reviews have bad readability, project compared the ambiguousness to Automated Readability Index. Within the dataset, around 97 % of reviews were unambiguous. Out of those, the average </w:t>
-      </w:r>
-      <w:proofErr w:type="gramStart"/>
+        <w:t xml:space="preserve">During the project, NLP pipeline application was developed to analyze the data for sentiment analysis of hotel reviews. The pipeline and the performed steps were mandated in the project description, which was followed by the project team. The data, that was available for the analysis, was examined first before choosing which one to use. The decision was to use </w:t>
+      </w:r>
+      <w:proofErr w:type="spellStart"/>
       <w:r>
         <w:rPr>
           <w:b w:val="0"/>
           <w:smallCaps w:val="0"/>
           <w:lang w:eastAsia="pt-BR"/>
         </w:rPr>
-        <w:t>ARI  was</w:t>
-      </w:r>
-      <w:proofErr w:type="gramEnd"/>
+        <w:t>Datafiniti</w:t>
+      </w:r>
+      <w:proofErr w:type="spellEnd"/>
       <w:r>
         <w:rPr>
           <w:b w:val="0"/>
           <w:smallCaps w:val="0"/>
           <w:lang w:eastAsia="pt-BR"/>
         </w:rPr>
-        <w:t xml:space="preserve"> 7.63. For the ambiguous reviews, the ARI was 7.13. </w:t>
+        <w:t xml:space="preserve"> hotel reviews dataset. </w:t>
       </w:r>
       <w:r>
         <w:rPr>
@@ -3886,39 +3912,44 @@
           <w:smallCaps w:val="0"/>
           <w:lang w:eastAsia="pt-BR"/>
         </w:rPr>
-        <w:t xml:space="preserve">The lower the ARI, the more readable text is. </w:t>
-      </w:r>
+        <w:t xml:space="preserve">This project managed to create an NLP pipeline in a </w:t>
+      </w:r>
+      <w:proofErr w:type="gramStart"/>
       <w:r>
         <w:rPr>
           <w:b w:val="0"/>
           <w:smallCaps w:val="0"/>
           <w:lang w:eastAsia="pt-BR"/>
         </w:rPr>
-        <w:t>T</w:t>
-      </w:r>
+        <w:t>fairly short</w:t>
+      </w:r>
+      <w:proofErr w:type="gramEnd"/>
       <w:r>
         <w:rPr>
           <w:b w:val="0"/>
           <w:smallCaps w:val="0"/>
           <w:lang w:eastAsia="pt-BR"/>
         </w:rPr>
-        <w:t>his hypothesis</w:t>
-      </w:r>
-      <w:r>
+        <w:t xml:space="preserve"> timeframe, using free non-commercial tools and free python libraries, but the usage for deeper analysis needs additional work. </w:t>
+      </w:r>
+    </w:p>
+    <w:p>
+      <w:pPr>
+        <w:pStyle w:val="SectionHeading"/>
+        <w:jc w:val="both"/>
         <w:rPr>
           <w:b w:val="0"/>
           <w:smallCaps w:val="0"/>
           <w:lang w:eastAsia="pt-BR"/>
         </w:rPr>
-        <w:t xml:space="preserve"> was tested</w:t>
-      </w:r>
+      </w:pPr>
       <w:r>
         <w:rPr>
           <w:b w:val="0"/>
           <w:smallCaps w:val="0"/>
           <w:lang w:eastAsia="pt-BR"/>
         </w:rPr>
-        <w:t xml:space="preserve"> to be false. </w:t>
+        <w:t xml:space="preserve">The application that was developed during the project, could in principal work with different types of datasets, but due to time constraint, corners were </w:t>
       </w:r>
       <w:r>
         <w:rPr>
@@ -3926,119 +3957,93 @@
           <w:smallCaps w:val="0"/>
           <w:lang w:eastAsia="pt-BR"/>
         </w:rPr>
-        <w:t xml:space="preserve">However, as the size of the ambiguous class was significantly smaller than unambiguous class, the result can also be deemed as inconclusive. </w:t>
-      </w:r>
-    </w:p>
-    <w:p>
-      <w:pPr>
-        <w:pStyle w:val="SectionHeading"/>
-        <w:jc w:val="left"/>
+        <w:t>cut,</w:t>
+      </w:r>
+      <w:r>
         <w:rPr>
           <w:b w:val="0"/>
           <w:smallCaps w:val="0"/>
           <w:lang w:eastAsia="pt-BR"/>
         </w:rPr>
-      </w:pPr>
-    </w:p>
-    <w:p>
-      <w:pPr>
-        <w:pStyle w:val="Heading1"/>
-        <w:rPr>
-          <w:lang w:eastAsia="pt-BR"/>
-        </w:rPr>
-      </w:pPr>
-      <w:r>
-        <w:rPr>
-          <w:lang w:eastAsia="pt-BR"/>
-        </w:rPr>
-        <w:t>Discussion and conclusion</w:t>
-      </w:r>
-    </w:p>
-    <w:p>
-      <w:pPr>
-        <w:rPr>
-          <w:lang w:eastAsia="pt-BR"/>
-        </w:rPr>
-      </w:pPr>
-    </w:p>
-    <w:p>
-      <w:pPr>
-        <w:pStyle w:val="SectionHeading"/>
-        <w:jc w:val="left"/>
+        <w:t xml:space="preserve"> and practical implementation does not support that. That would be good improvement idea for the future projects. With little effort, the application could be made more generic and </w:t>
+      </w:r>
+      <w:r>
         <w:rPr>
           <w:b w:val="0"/>
           <w:smallCaps w:val="0"/>
           <w:lang w:eastAsia="pt-BR"/>
         </w:rPr>
-      </w:pPr>
+        <w:t xml:space="preserve">able to work with </w:t>
+      </w:r>
       <w:r>
         <w:rPr>
           <w:b w:val="0"/>
           <w:smallCaps w:val="0"/>
           <w:lang w:eastAsia="pt-BR"/>
         </w:rPr>
-        <w:t xml:space="preserve">During the project, NLP pipeline application was developed to analyze the data for sentiment analysis of hotel reviews. The pipeline and the performed steps were mandated in the project description, which was followed by the project team. The data, that was available for the analysis, was examined first before choosing which one to use. The decision was to use </w:t>
-      </w:r>
-      <w:proofErr w:type="spellStart"/>
+        <w:t>different</w:t>
+      </w:r>
       <w:r>
         <w:rPr>
           <w:b w:val="0"/>
           <w:smallCaps w:val="0"/>
           <w:lang w:eastAsia="pt-BR"/>
         </w:rPr>
-        <w:t>Datafiniti</w:t>
-      </w:r>
-      <w:proofErr w:type="spellEnd"/>
+        <w:t xml:space="preserve"> kind of </w:t>
+      </w:r>
       <w:r>
         <w:rPr>
           <w:b w:val="0"/>
           <w:smallCaps w:val="0"/>
           <w:lang w:eastAsia="pt-BR"/>
         </w:rPr>
-        <w:t xml:space="preserve"> hotel reviews dataset. </w:t>
-      </w:r>
-    </w:p>
-    <w:p>
-      <w:pPr>
-        <w:pStyle w:val="SectionHeading"/>
-        <w:jc w:val="left"/>
+        <w:t>datasets</w:t>
+      </w:r>
+      <w:r>
         <w:rPr>
           <w:b w:val="0"/>
           <w:smallCaps w:val="0"/>
           <w:lang w:eastAsia="pt-BR"/>
         </w:rPr>
-      </w:pPr>
-      <w:r>
+        <w:t>. However, the most interesting part of the project is not exactly tool itself, but rather how different businesses could utilize the social web data that they already possess. Mining the opinions of customers, partners and employees from different channels, is no longer only necessary but business critical. With improved tooling and improved access to those, companies, who lack such thinking, will lose their competitive edge.</w:t>
+      </w:r>
+    </w:p>
+    <w:p>
+      <w:pPr>
+        <w:pStyle w:val="SectionHeading"/>
+        <w:jc w:val="both"/>
         <w:rPr>
           <w:b w:val="0"/>
           <w:smallCaps w:val="0"/>
           <w:lang w:eastAsia="pt-BR"/>
         </w:rPr>
-        <w:t xml:space="preserve">The application that was developed during the project, could in principal work with different types of datasets, but due to time constraint, corners were </w:t>
-      </w:r>
+      </w:pPr>
       <w:r>
         <w:rPr>
           <w:b w:val="0"/>
           <w:smallCaps w:val="0"/>
           <w:lang w:eastAsia="pt-BR"/>
         </w:rPr>
-        <w:t>cut,</w:t>
-      </w:r>
-      <w:r>
+        <w:t xml:space="preserve">For large enterprises offering enterprise SaaS products and services, expanding sentiment analysis to their portfolio is an interesting business opportunity. Sentiment analysis in Microsoft Teams discussions, Workday Finance and HR process tool and Slack discussions could indicate the sentiments around company culture, employee performance and team dynamics. However, such development opens strong privacy concerns which must be tackled. </w:t>
+      </w:r>
+    </w:p>
+    <w:p>
+      <w:pPr>
+        <w:pStyle w:val="SectionHeading"/>
+        <w:jc w:val="both"/>
         <w:rPr>
           <w:b w:val="0"/>
           <w:smallCaps w:val="0"/>
           <w:lang w:eastAsia="pt-BR"/>
         </w:rPr>
-        <w:t xml:space="preserve"> and practical implementation does not support that. That would be good improvement idea for the future projects. With little effort, the application could be made more generic and </w:t>
-      </w:r>
+      </w:pPr>
       <w:r>
         <w:rPr>
           <w:b w:val="0"/>
           <w:smallCaps w:val="0"/>
           <w:lang w:eastAsia="pt-BR"/>
         </w:rPr>
-        <w:t xml:space="preserve">able to work with </w:t>
+        <w:t xml:space="preserve">The project did not reveal anything </w:t>
       </w:r>
       <w:r>
         <w:rPr>
@@ -4046,7 +4051,7 @@
           <w:smallCaps w:val="0"/>
           <w:lang w:eastAsia="pt-BR"/>
         </w:rPr>
-        <w:t>different</w:t>
+        <w:t>new;</w:t>
       </w:r>
       <w:r>
         <w:rPr>
@@ -4054,7 +4059,7 @@
           <w:smallCaps w:val="0"/>
           <w:lang w:eastAsia="pt-BR"/>
         </w:rPr>
-        <w:t xml:space="preserve"> kind of research problems. However, the most interesting part of the project is not exactly tool itself, but rather how different businesses could utilize the social web data that they already possess. Mining the opinions of customers, partners and employees from different channels, </w:t>
+        <w:t xml:space="preserve"> novelty aspect was not strong part of it. It was more practical study on how to create NLP pipeline and understand the efforts and</w:t>
       </w:r>
       <w:r>
         <w:rPr>
@@ -4062,77 +4067,77 @@
           <w:smallCaps w:val="0"/>
           <w:lang w:eastAsia="pt-BR"/>
         </w:rPr>
-        <w:t>is no longer only necessary but business critical. With improved tooling and improved access to those, companies, who lack such thinking, will lose their competitive edge.</w:t>
-      </w:r>
-    </w:p>
-    <w:p>
-      <w:pPr>
-        <w:pStyle w:val="SectionHeading"/>
-        <w:jc w:val="left"/>
+        <w:t xml:space="preserve"> limitations</w:t>
+      </w:r>
+      <w:r>
         <w:rPr>
           <w:b w:val="0"/>
           <w:smallCaps w:val="0"/>
           <w:lang w:eastAsia="pt-BR"/>
         </w:rPr>
-      </w:pPr>
+        <w:t xml:space="preserve"> of it.</w:t>
+      </w:r>
       <w:r>
         <w:rPr>
           <w:b w:val="0"/>
           <w:smallCaps w:val="0"/>
           <w:lang w:eastAsia="pt-BR"/>
         </w:rPr>
-        <w:t xml:space="preserve">For large enterprises offering enterprise SaaS products and services, expanding sentiment analysis to their portfolio is an interesting business opportunity. Sentiment analysis in Microsoft Teams discussions, Workday Finance and HR process tool and Slack discussions could indicate the sentiments around company culture, employee performance and team dynamics. However, such development opens strong privacy concerns which must be tackled. </w:t>
-      </w:r>
-    </w:p>
-    <w:p>
-      <w:pPr>
-        <w:pStyle w:val="SectionHeading"/>
-        <w:jc w:val="left"/>
+        <w:t xml:space="preserve"> One of the big learnings was that there is data </w:t>
+      </w:r>
+      <w:r>
         <w:rPr>
           <w:b w:val="0"/>
           <w:smallCaps w:val="0"/>
           <w:lang w:eastAsia="pt-BR"/>
         </w:rPr>
-      </w:pPr>
+        <w:t xml:space="preserve">around us that can be utilized for solving different kind of problems in different industries. </w:t>
+      </w:r>
       <w:r>
         <w:rPr>
           <w:b w:val="0"/>
           <w:smallCaps w:val="0"/>
           <w:lang w:eastAsia="pt-BR"/>
         </w:rPr>
-        <w:t xml:space="preserve">The project did not reveal anything </w:t>
-      </w:r>
-      <w:r>
+        <w:t xml:space="preserve"> </w:t>
+      </w:r>
+    </w:p>
+    <w:p>
+      <w:pPr>
+        <w:pStyle w:val="SectionHeading"/>
+        <w:jc w:val="both"/>
         <w:rPr>
           <w:b w:val="0"/>
           <w:smallCaps w:val="0"/>
           <w:lang w:eastAsia="pt-BR"/>
         </w:rPr>
-        <w:t>new;</w:t>
-      </w:r>
+      </w:pPr>
       <w:r>
         <w:rPr>
           <w:b w:val="0"/>
           <w:smallCaps w:val="0"/>
           <w:lang w:eastAsia="pt-BR"/>
         </w:rPr>
-        <w:t xml:space="preserve"> novelty aspect was not strong part of it. It was more practical study on how to create NLP pipeline and understand the efforts and</w:t>
-      </w:r>
-      <w:r>
+        <w:t xml:space="preserve">As a main conclusion, according to our study SentiStrength and VADER work extremely well with this kind of data. Our results showed high correlation between user ratings and sentiments provided by both tools. Based on literature, these tools can be contextual though. </w:t>
+      </w:r>
+    </w:p>
+    <w:p>
+      <w:pPr>
+        <w:pStyle w:val="SectionHeading"/>
+        <w:jc w:val="both"/>
         <w:rPr>
           <w:b w:val="0"/>
           <w:smallCaps w:val="0"/>
           <w:lang w:eastAsia="pt-BR"/>
         </w:rPr>
-        <w:t xml:space="preserve"> limitations</w:t>
-      </w:r>
+      </w:pPr>
       <w:r>
         <w:rPr>
           <w:b w:val="0"/>
           <w:smallCaps w:val="0"/>
           <w:lang w:eastAsia="pt-BR"/>
         </w:rPr>
-        <w:t xml:space="preserve"> of it.</w:t>
+        <w:t xml:space="preserve">The project was seen challenging at times. The project team learned a lot from different NLP tools and toolkits. The main challenge of the project was time, some of the tasks were extremely broad and time consuming. </w:t>
       </w:r>
       <w:r>
         <w:rPr>
@@ -4140,7 +4145,7 @@
           <w:smallCaps w:val="0"/>
           <w:lang w:eastAsia="pt-BR"/>
         </w:rPr>
-        <w:t xml:space="preserve"> One of the big learnings was that there is data around us that can be utilized for solving different kind of problems in different industries. </w:t>
+        <w:t>Additionally, the</w:t>
       </w:r>
       <w:r>
         <w:rPr>
@@ -4148,75 +4153,7 @@
           <w:smallCaps w:val="0"/>
           <w:lang w:eastAsia="pt-BR"/>
         </w:rPr>
-        <w:t xml:space="preserve"> </w:t>
-      </w:r>
-    </w:p>
-    <w:p>
-      <w:pPr>
-        <w:pStyle w:val="SectionHeading"/>
-        <w:jc w:val="left"/>
-        <w:rPr>
-          <w:b w:val="0"/>
-          <w:smallCaps w:val="0"/>
-          <w:lang w:eastAsia="pt-BR"/>
-        </w:rPr>
-      </w:pPr>
-      <w:r>
-        <w:rPr>
-          <w:b w:val="0"/>
-          <w:smallCaps w:val="0"/>
-          <w:lang w:eastAsia="pt-BR"/>
-        </w:rPr>
-        <w:t xml:space="preserve">As a main conclusion, according to our study SentiStrength and VADER work extremely well with this kind of data. Our results showed high correlation between user ratings and sentiments provided by both tools. Based on literature, these tools can be contextual though. </w:t>
-      </w:r>
-    </w:p>
-    <w:p>
-      <w:pPr>
-        <w:pStyle w:val="SectionHeading"/>
-        <w:jc w:val="left"/>
-        <w:rPr>
-          <w:b w:val="0"/>
-          <w:smallCaps w:val="0"/>
-          <w:lang w:eastAsia="pt-BR"/>
-        </w:rPr>
-      </w:pPr>
-      <w:r>
-        <w:rPr>
-          <w:b w:val="0"/>
-          <w:smallCaps w:val="0"/>
-          <w:lang w:eastAsia="pt-BR"/>
-        </w:rPr>
-        <w:t xml:space="preserve">The project was seen challenging at times. The project team learned a lot from different NLP tools and toolkits. The main challenge of the project was time, some of the tasks were extremely broad and time consuming. </w:t>
-      </w:r>
-      <w:r>
-        <w:rPr>
-          <w:b w:val="0"/>
-          <w:smallCaps w:val="0"/>
-          <w:lang w:eastAsia="pt-BR"/>
-        </w:rPr>
-        <w:t>Additionally, the</w:t>
-      </w:r>
-      <w:r>
-        <w:rPr>
-          <w:b w:val="0"/>
-          <w:smallCaps w:val="0"/>
-          <w:lang w:eastAsia="pt-BR"/>
-        </w:rPr>
         <w:t xml:space="preserve"> project description was ambiguous at times, but very educational. </w:t>
-      </w:r>
-    </w:p>
-    <w:p>
-      <w:pPr>
-        <w:pStyle w:val="SectionHeading"/>
-        <w:jc w:val="left"/>
-      </w:pPr>
-      <w:r>
-        <w:rPr>
-          <w:b w:val="0"/>
-          <w:smallCaps w:val="0"/>
-          <w:lang w:eastAsia="pt-BR"/>
-        </w:rPr>
-        <w:t xml:space="preserve">To continue, the commercial use of the tool should be studies. Many of the tools available are under non-commercial license so for the businesses, cost would be important factor. </w:t>
       </w:r>
     </w:p>
     <w:p>
@@ -5072,7 +5009,6 @@
           <w:sz w:val="16"/>
           <w:szCs w:val="16"/>
         </w:rPr>
-        <w:lastRenderedPageBreak/>
         <w:t xml:space="preserve">[10] </w:t>
       </w:r>
       <w:r>
@@ -5537,15 +5473,7 @@
           <w:sz w:val="16"/>
           <w:szCs w:val="16"/>
         </w:rPr>
-        <w:t xml:space="preserve">Lexicons on </w:t>
-      </w:r>
-      <w:r>
-        <w:rPr>
-          <w:rFonts w:ascii="TimesNewRomanPSMT" w:hAnsi="TimesNewRomanPSMT" w:cs="TimesNewRomanPSMT"/>
-          <w:sz w:val="16"/>
-          <w:szCs w:val="16"/>
-        </w:rPr>
-        <w:t>Demand: Neural Word Embeddings for Large-Scale Text Analysis</w:t>
+        <w:t>Lexicons on Demand: Neural Word Embeddings for Large-Scale Text Analysis</w:t>
       </w:r>
       <w:r>
         <w:rPr>

</xml_diff>